<commit_message>
Update BaiTapLon.docx implement add information for the report
</commit_message>
<xml_diff>
--- a/BaiTapLon.docx
+++ b/BaiTapLon.docx
@@ -27,7 +27,7 @@
             <mc:AlternateContent>
               <mc:Choice Requires="wps">
                 <w:drawing>
-                  <wp:anchor distT="0" distB="0" distL="114300" distR="114300" simplePos="0" relativeHeight="251660288" behindDoc="0" locked="0" layoutInCell="1" allowOverlap="1" wp14:anchorId="3BF66971" wp14:editId="7737EB6A">
+                  <wp:anchor distT="0" distB="0" distL="114300" distR="114300" simplePos="0" relativeHeight="251660288" behindDoc="0" locked="0" layoutInCell="1" allowOverlap="1" wp14:anchorId="31446759" wp14:editId="283D8751">
                     <wp:simplePos x="0" y="0"/>
                     <wp:positionH relativeFrom="column">
                       <wp:posOffset>476250</wp:posOffset>
@@ -131,7 +131,7 @@
               </mc:Choice>
               <mc:Fallback>
                 <w:pict>
-                  <v:shapetype w14:anchorId="3BF66971" id="_x0000_t202" coordsize="21600,21600" o:spt="202" path="m,l,21600r21600,l21600,xe">
+                  <v:shapetype w14:anchorId="31446759" id="_x0000_t202" coordsize="21600,21600" o:spt="202" path="m,l,21600r21600,l21600,xe">
                     <v:stroke joinstyle="miter"/>
                     <v:path gradientshapeok="t" o:connecttype="rect"/>
                   </v:shapetype>
@@ -189,7 +189,7 @@
             <mc:AlternateContent>
               <mc:Choice Requires="wpg">
                 <w:drawing>
-                  <wp:anchor distT="0" distB="0" distL="114300" distR="114300" simplePos="0" relativeHeight="251659264" behindDoc="1" locked="0" layoutInCell="1" allowOverlap="1" wp14:anchorId="374F39C5" wp14:editId="75680292">
+                  <wp:anchor distT="0" distB="0" distL="114300" distR="114300" simplePos="0" relativeHeight="251659264" behindDoc="1" locked="0" layoutInCell="1" allowOverlap="1" wp14:anchorId="5B7CFAED" wp14:editId="64B34165">
                     <wp:simplePos x="0" y="0"/>
                     <mc:AlternateContent>
                       <mc:Choice Requires="wp14">
@@ -3631,7 +3631,124 @@
             <mc:AlternateContent>
               <mc:Choice Requires="wps">
                 <w:drawing>
-                  <wp:anchor distT="0" distB="0" distL="114300" distR="114300" simplePos="0" relativeHeight="251664384" behindDoc="0" locked="0" layoutInCell="1" allowOverlap="1" wp14:anchorId="11EC5160" wp14:editId="31FA95C9">
+                  <wp:anchor distT="0" distB="0" distL="114300" distR="114300" simplePos="0" relativeHeight="251671552" behindDoc="0" locked="0" layoutInCell="1" allowOverlap="1" wp14:anchorId="4BE09DBA" wp14:editId="030FC0D7">
+                    <wp:simplePos x="0" y="0"/>
+                    <wp:positionH relativeFrom="margin">
+                      <wp:posOffset>1409700</wp:posOffset>
+                    </wp:positionH>
+                    <wp:positionV relativeFrom="paragraph">
+                      <wp:posOffset>7557770</wp:posOffset>
+                    </wp:positionV>
+                    <wp:extent cx="3581400" cy="566057"/>
+                    <wp:effectExtent l="0" t="0" r="0" b="5715"/>
+                    <wp:wrapNone/>
+                    <wp:docPr id="42" name="Text Box 42"/>
+                    <wp:cNvGraphicFramePr/>
+                    <a:graphic xmlns:a="http://schemas.openxmlformats.org/drawingml/2006/main">
+                      <a:graphicData uri="http://schemas.microsoft.com/office/word/2010/wordprocessingShape">
+                        <wps:wsp>
+                          <wps:cNvSpPr txBox="1"/>
+                          <wps:spPr>
+                            <a:xfrm>
+                              <a:off x="0" y="0"/>
+                              <a:ext cx="3581400" cy="566057"/>
+                            </a:xfrm>
+                            <a:prstGeom prst="rect">
+                              <a:avLst/>
+                            </a:prstGeom>
+                            <a:noFill/>
+                            <a:ln w="6350">
+                              <a:noFill/>
+                            </a:ln>
+                            <a:effectLst/>
+                          </wps:spPr>
+                          <wps:style>
+                            <a:lnRef idx="0">
+                              <a:schemeClr val="accent1"/>
+                            </a:lnRef>
+                            <a:fillRef idx="0">
+                              <a:schemeClr val="accent1"/>
+                            </a:fillRef>
+                            <a:effectRef idx="0">
+                              <a:schemeClr val="accent1"/>
+                            </a:effectRef>
+                            <a:fontRef idx="minor">
+                              <a:schemeClr val="dk1"/>
+                            </a:fontRef>
+                          </wps:style>
+                          <wps:txbx>
+                            <w:txbxContent>
+                              <w:p>
+                                <w:pPr>
+                                  <w:jc w:val="center"/>
+                                  <w:rPr>
+                                    <w:rFonts w:cs="Times New Roman"/>
+                                    <w:sz w:val="28"/>
+                                    <w:szCs w:val="28"/>
+                                  </w:rPr>
+                                </w:pPr>
+                                <w:r>
+                                  <w:rPr>
+                                    <w:i/>
+                                  </w:rPr>
+                                  <w:t>TP. Hồ Chí Minh, tháng 10 năm 2017</w:t>
+                                </w:r>
+                              </w:p>
+                            </w:txbxContent>
+                          </wps:txbx>
+                          <wps:bodyPr rot="0" spcFirstLastPara="0" vertOverflow="overflow" horzOverflow="overflow" vert="horz" wrap="square" lIns="91440" tIns="45720" rIns="91440" bIns="45720" numCol="1" spcCol="0" rtlCol="0" fromWordArt="0" anchor="t" anchorCtr="0" forceAA="0" compatLnSpc="1">
+                            <a:prstTxWarp prst="textNoShape">
+                              <a:avLst/>
+                            </a:prstTxWarp>
+                            <a:noAutofit/>
+                          </wps:bodyPr>
+                        </wps:wsp>
+                      </a:graphicData>
+                    </a:graphic>
+                    <wp14:sizeRelH relativeFrom="margin">
+                      <wp14:pctWidth>0</wp14:pctWidth>
+                    </wp14:sizeRelH>
+                  </wp:anchor>
+                </w:drawing>
+              </mc:Choice>
+              <mc:Fallback>
+                <w:pict>
+                  <v:shape w14:anchorId="4BE09DBA" id="Text Box 42" o:spid="_x0000_s1027" type="#_x0000_t202" style="position:absolute;margin-left:111pt;margin-top:595.1pt;width:282pt;height:44.55pt;z-index:251671552;visibility:visible;mso-wrap-style:square;mso-width-percent:0;mso-wrap-distance-left:9pt;mso-wrap-distance-top:0;mso-wrap-distance-right:9pt;mso-wrap-distance-bottom:0;mso-position-horizontal:absolute;mso-position-horizontal-relative:margin;mso-position-vertical:absolute;mso-position-vertical-relative:text;mso-width-percent:0;mso-width-relative:margin;v-text-anchor:top" o:gfxdata="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" filled="f" stroked="f" strokeweight=".5pt">
+                    <v:textbox>
+                      <w:txbxContent>
+                        <w:p>
+                          <w:pPr>
+                            <w:jc w:val="center"/>
+                            <w:rPr>
+                              <w:rFonts w:cs="Times New Roman"/>
+                              <w:sz w:val="28"/>
+                              <w:szCs w:val="28"/>
+                            </w:rPr>
+                          </w:pPr>
+                          <w:r>
+                            <w:rPr>
+                              <w:i/>
+                            </w:rPr>
+                            <w:t>TP. Hồ Chí Minh, tháng 10 năm 2017</w:t>
+                          </w:r>
+                        </w:p>
+                      </w:txbxContent>
+                    </v:textbox>
+                    <w10:wrap anchorx="margin"/>
+                  </v:shape>
+                </w:pict>
+              </mc:Fallback>
+            </mc:AlternateContent>
+          </w:r>
+          <w:r>
+            <w:rPr>
+              <w:noProof/>
+              <w:lang w:val="vi-VN" w:eastAsia="vi-VN"/>
+            </w:rPr>
+            <mc:AlternateContent>
+              <mc:Choice Requires="wps">
+                <w:drawing>
+                  <wp:anchor distT="0" distB="0" distL="114300" distR="114300" simplePos="0" relativeHeight="251664384" behindDoc="0" locked="0" layoutInCell="1" allowOverlap="1" wp14:anchorId="0E65AA89" wp14:editId="6D4C069C">
                     <wp:simplePos x="0" y="0"/>
                     <wp:positionH relativeFrom="column">
                       <wp:posOffset>1186070</wp:posOffset>
@@ -3685,7 +3802,7 @@
               </mc:Choice>
               <mc:Fallback>
                 <w:pict>
-                  <v:line w14:anchorId="6FDEC71C" id="Straight Connector 37" o:spid="_x0000_s1026" style="position:absolute;z-index:251664384;visibility:visible;mso-wrap-style:square;mso-wrap-distance-left:9pt;mso-wrap-distance-top:0;mso-wrap-distance-right:9pt;mso-wrap-distance-bottom:0;mso-position-horizontal:absolute;mso-position-horizontal-relative:text;mso-position-vertical:absolute;mso-position-vertical-relative:text" from="93.4pt,621.75pt" to="411.25pt,621.75pt" o:gfxdata="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" strokecolor="black [3213]" strokeweight=".5pt">
+                  <v:line w14:anchorId="2D7C12A5" id="Straight Connector 37" o:spid="_x0000_s1026" style="position:absolute;z-index:251664384;visibility:visible;mso-wrap-style:square;mso-wrap-distance-left:9pt;mso-wrap-distance-top:0;mso-wrap-distance-right:9pt;mso-wrap-distance-bottom:0;mso-position-horizontal:absolute;mso-position-horizontal-relative:text;mso-position-vertical:absolute;mso-position-vertical-relative:text" from="93.4pt,621.75pt" to="411.25pt,621.75pt" o:gfxdata="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" strokecolor="black [3213]" strokeweight=".5pt">
                     <v:stroke joinstyle="miter"/>
                   </v:line>
                 </w:pict>
@@ -3700,7 +3817,7 @@
             <mc:AlternateContent>
               <mc:Choice Requires="wps">
                 <w:drawing>
-                  <wp:anchor distT="0" distB="0" distL="114300" distR="114300" simplePos="0" relativeHeight="251900928" behindDoc="0" locked="0" layoutInCell="1" allowOverlap="1" wp14:anchorId="535D1401" wp14:editId="34D55DAE">
+                  <wp:anchor distT="0" distB="0" distL="114300" distR="114300" simplePos="0" relativeHeight="251900928" behindDoc="0" locked="0" layoutInCell="1" allowOverlap="1" wp14:anchorId="18A69266" wp14:editId="494B131E">
                     <wp:simplePos x="0" y="0"/>
                     <wp:positionH relativeFrom="column">
                       <wp:posOffset>1205865</wp:posOffset>
@@ -3749,7 +3866,7 @@
                             <w:txbxContent>
                               <w:p>
                                 <w:pPr>
-                                  <w:jc w:val="both"/>
+                                  <w:jc w:val="center"/>
                                   <w:rPr>
                                     <w:b/>
                                     <w:sz w:val="36"/>
@@ -3764,99 +3881,8 @@
                                     <w:szCs w:val="36"/>
                                     <w:lang w:val="vi-VN"/>
                                   </w:rPr>
-                                  <w:t>Creating a Pop-up Date Picker.</w:t>
+                                  <w:t>Displaying a Calendar</w:t>
                                 </w:r>
-                              </w:p>
-                              <w:p>
-                                <w:pPr>
-                                  <w:jc w:val="both"/>
-                                  <w:rPr>
-                                    <w:b/>
-                                    <w:sz w:val="36"/>
-                                    <w:szCs w:val="36"/>
-                                    <w:lang w:val="vi-VN"/>
-                                  </w:rPr>
-                                </w:pPr>
-                                <w:r>
-                                  <w:rPr>
-                                    <w:b/>
-                                    <w:sz w:val="36"/>
-                                    <w:szCs w:val="36"/>
-                                    <w:lang w:val="vi-VN"/>
-                                  </w:rPr>
-                                  <w:t>Rendering a Calendar from a Database Table.</w:t>
-                                </w:r>
-                              </w:p>
-                              <w:p>
-                                <w:pPr>
-                                  <w:jc w:val="both"/>
-                                  <w:rPr>
-                                    <w:b/>
-                                    <w:sz w:val="36"/>
-                                    <w:szCs w:val="36"/>
-                                    <w:lang w:val="vi-VN"/>
-                                  </w:rPr>
-                                </w:pPr>
-                                <w:r>
-                                  <w:rPr>
-                                    <w:b/>
-                                    <w:sz w:val="36"/>
-                                    <w:szCs w:val="36"/>
-                                    <w:lang w:val="vi-VN"/>
-                                  </w:rPr>
-                                  <w:t>Displaying Advertisements.</w:t>
-                                </w:r>
-                              </w:p>
-                              <w:p>
-                                <w:pPr>
-                                  <w:jc w:val="both"/>
-                                  <w:rPr>
-                                    <w:b/>
-                                    <w:sz w:val="36"/>
-                                    <w:szCs w:val="36"/>
-                                    <w:lang w:val="vi-VN"/>
-                                  </w:rPr>
-                                </w:pPr>
-                                <w:r>
-                                  <w:rPr>
-                                    <w:b/>
-                                    <w:sz w:val="36"/>
-                                    <w:szCs w:val="36"/>
-                                    <w:lang w:val="vi-VN"/>
-                                  </w:rPr>
-                                  <w:t>Storing Advertisements in an XML File.</w:t>
-                                </w:r>
-                              </w:p>
-                              <w:p>
-                                <w:pPr>
-                                  <w:jc w:val="both"/>
-                                  <w:rPr>
-                                    <w:b/>
-                                    <w:sz w:val="36"/>
-                                    <w:szCs w:val="36"/>
-                                    <w:lang w:val="vi-VN"/>
-                                  </w:rPr>
-                                </w:pPr>
-                                <w:r>
-                                  <w:rPr>
-                                    <w:b/>
-                                    <w:sz w:val="36"/>
-                                    <w:szCs w:val="36"/>
-                                    <w:lang w:val="vi-VN"/>
-                                  </w:rPr>
-                                  <w:t>Storing Advertisements in a Database Table.</w:t>
-                                </w:r>
-                              </w:p>
-                              <w:p>
-                                <w:pPr>
-                                  <w:jc w:val="center"/>
-                                  <w:rPr>
-                                    <w:b/>
-                                    <w:sz w:val="36"/>
-                                    <w:szCs w:val="36"/>
-                                    <w:lang w:val="vi-VN"/>
-                                  </w:rPr>
-                                </w:pPr>
                                 <w:r>
                                   <w:rPr>
                                     <w:sz w:val="36"/>
@@ -3888,12 +3914,12 @@
               </mc:Choice>
               <mc:Fallback>
                 <w:pict>
-                  <v:shape w14:anchorId="535D1401" id="Text Box 228" o:spid="_x0000_s1027" type="#_x0000_t202" style="position:absolute;margin-left:94.95pt;margin-top:203.05pt;width:423.35pt;height:160.5pt;z-index:251900928;visibility:visible;mso-wrap-style:square;mso-width-percent:0;mso-height-percent:0;mso-wrap-distance-left:9pt;mso-wrap-distance-top:0;mso-wrap-distance-right:9pt;mso-wrap-distance-bottom:0;mso-position-horizontal:absolute;mso-position-horizontal-relative:text;mso-position-vertical:absolute;mso-position-vertical-relative:text;mso-width-percent:0;mso-height-percent:0;mso-width-relative:margin;mso-height-relative:margin;v-text-anchor:top" o:gfxdata="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" filled="f" stroked="f" strokeweight=".5pt">
+                  <v:shape w14:anchorId="18A69266" id="Text Box 228" o:spid="_x0000_s1028" type="#_x0000_t202" style="position:absolute;margin-left:94.95pt;margin-top:203.05pt;width:423.35pt;height:160.5pt;z-index:251900928;visibility:visible;mso-wrap-style:square;mso-width-percent:0;mso-height-percent:0;mso-wrap-distance-left:9pt;mso-wrap-distance-top:0;mso-wrap-distance-right:9pt;mso-wrap-distance-bottom:0;mso-position-horizontal:absolute;mso-position-horizontal-relative:text;mso-position-vertical:absolute;mso-position-vertical-relative:text;mso-width-percent:0;mso-height-percent:0;mso-width-relative:margin;mso-height-relative:margin;v-text-anchor:top" o:gfxdata="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" filled="f" stroked="f" strokeweight=".5pt">
                     <v:textbox>
                       <w:txbxContent>
                         <w:p>
                           <w:pPr>
-                            <w:jc w:val="both"/>
+                            <w:jc w:val="center"/>
                             <w:rPr>
                               <w:b/>
                               <w:sz w:val="36"/>
@@ -3908,99 +3934,8 @@
                               <w:szCs w:val="36"/>
                               <w:lang w:val="vi-VN"/>
                             </w:rPr>
-                            <w:t>Creating a Pop-up Date Picker.</w:t>
+                            <w:t>Displaying a Calendar</w:t>
                           </w:r>
-                        </w:p>
-                        <w:p>
-                          <w:pPr>
-                            <w:jc w:val="both"/>
-                            <w:rPr>
-                              <w:b/>
-                              <w:sz w:val="36"/>
-                              <w:szCs w:val="36"/>
-                              <w:lang w:val="vi-VN"/>
-                            </w:rPr>
-                          </w:pPr>
-                          <w:r>
-                            <w:rPr>
-                              <w:b/>
-                              <w:sz w:val="36"/>
-                              <w:szCs w:val="36"/>
-                              <w:lang w:val="vi-VN"/>
-                            </w:rPr>
-                            <w:t>Rendering a Calendar from a Database Table.</w:t>
-                          </w:r>
-                        </w:p>
-                        <w:p>
-                          <w:pPr>
-                            <w:jc w:val="both"/>
-                            <w:rPr>
-                              <w:b/>
-                              <w:sz w:val="36"/>
-                              <w:szCs w:val="36"/>
-                              <w:lang w:val="vi-VN"/>
-                            </w:rPr>
-                          </w:pPr>
-                          <w:r>
-                            <w:rPr>
-                              <w:b/>
-                              <w:sz w:val="36"/>
-                              <w:szCs w:val="36"/>
-                              <w:lang w:val="vi-VN"/>
-                            </w:rPr>
-                            <w:t>Displaying Advertisements.</w:t>
-                          </w:r>
-                        </w:p>
-                        <w:p>
-                          <w:pPr>
-                            <w:jc w:val="both"/>
-                            <w:rPr>
-                              <w:b/>
-                              <w:sz w:val="36"/>
-                              <w:szCs w:val="36"/>
-                              <w:lang w:val="vi-VN"/>
-                            </w:rPr>
-                          </w:pPr>
-                          <w:r>
-                            <w:rPr>
-                              <w:b/>
-                              <w:sz w:val="36"/>
-                              <w:szCs w:val="36"/>
-                              <w:lang w:val="vi-VN"/>
-                            </w:rPr>
-                            <w:t>Storing Advertisements in an XML File.</w:t>
-                          </w:r>
-                        </w:p>
-                        <w:p>
-                          <w:pPr>
-                            <w:jc w:val="both"/>
-                            <w:rPr>
-                              <w:b/>
-                              <w:sz w:val="36"/>
-                              <w:szCs w:val="36"/>
-                              <w:lang w:val="vi-VN"/>
-                            </w:rPr>
-                          </w:pPr>
-                          <w:r>
-                            <w:rPr>
-                              <w:b/>
-                              <w:sz w:val="36"/>
-                              <w:szCs w:val="36"/>
-                              <w:lang w:val="vi-VN"/>
-                            </w:rPr>
-                            <w:t>Storing Advertisements in a Database Table.</w:t>
-                          </w:r>
-                        </w:p>
-                        <w:p>
-                          <w:pPr>
-                            <w:jc w:val="center"/>
-                            <w:rPr>
-                              <w:b/>
-                              <w:sz w:val="36"/>
-                              <w:szCs w:val="36"/>
-                              <w:lang w:val="vi-VN"/>
-                            </w:rPr>
-                          </w:pPr>
                           <w:r>
                             <w:rPr>
                               <w:sz w:val="36"/>
@@ -4026,7 +3961,7 @@
             <mc:AlternateContent>
               <mc:Choice Requires="wps">
                 <w:drawing>
-                  <wp:anchor distT="0" distB="0" distL="114300" distR="114300" simplePos="0" relativeHeight="251902976" behindDoc="0" locked="0" layoutInCell="1" allowOverlap="1" wp14:anchorId="7877A497" wp14:editId="20F22088">
+                  <wp:anchor distT="0" distB="0" distL="114300" distR="114300" simplePos="0" relativeHeight="251902976" behindDoc="0" locked="0" layoutInCell="1" allowOverlap="1" wp14:anchorId="60294B5A" wp14:editId="2B3C934A">
                     <wp:simplePos x="0" y="0"/>
                     <wp:positionH relativeFrom="margin">
                       <wp:posOffset>827816</wp:posOffset>
@@ -4134,34 +4069,14 @@
                                     <w:lang w:val="vi-VN"/>
                                   </w:rPr>
                                 </w:pPr>
-                                <w:proofErr w:type="spellStart"/>
                                 <w:r>
                                   <w:rPr>
                                     <w:rFonts w:cs="Times New Roman"/>
                                     <w:sz w:val="36"/>
                                     <w:szCs w:val="36"/>
                                   </w:rPr>
-                                  <w:t>Họ</w:t>
+                                  <w:t>Họ và</w:t>
                                 </w:r>
-                                <w:proofErr w:type="spellEnd"/>
-                                <w:r>
-                                  <w:rPr>
-                                    <w:rFonts w:cs="Times New Roman"/>
-                                    <w:sz w:val="36"/>
-                                    <w:szCs w:val="36"/>
-                                  </w:rPr>
-                                  <w:t xml:space="preserve"> </w:t>
-                                </w:r>
-                                <w:proofErr w:type="spellStart"/>
-                                <w:r>
-                                  <w:rPr>
-                                    <w:rFonts w:cs="Times New Roman"/>
-                                    <w:sz w:val="36"/>
-                                    <w:szCs w:val="36"/>
-                                  </w:rPr>
-                                  <w:t>và</w:t>
-                                </w:r>
-                                <w:proofErr w:type="spellEnd"/>
                                 <w:r>
                                   <w:rPr>
                                     <w:rFonts w:cs="Times New Roman"/>
@@ -4171,7 +4086,6 @@
                                   </w:rPr>
                                   <w:t xml:space="preserve"> T</w:t>
                                 </w:r>
-                                <w:proofErr w:type="spellStart"/>
                                 <w:r>
                                   <w:rPr>
                                     <w:rFonts w:cs="Times New Roman"/>
@@ -4180,7 +4094,6 @@
                                   </w:rPr>
                                   <w:t>ên</w:t>
                                 </w:r>
-                                <w:proofErr w:type="spellEnd"/>
                                 <w:r>
                                   <w:rPr>
                                     <w:rFonts w:cs="Times New Roman"/>
@@ -4268,7 +4181,6 @@
                                     <w:szCs w:val="36"/>
                                   </w:rPr>
                                 </w:pPr>
-                                <w:proofErr w:type="spellStart"/>
                                 <w:r>
                                   <w:rPr>
                                     <w:rFonts w:cs="Times New Roman"/>
@@ -4277,7 +4189,6 @@
                                   </w:rPr>
                                   <w:t>Lớp</w:t>
                                 </w:r>
-                                <w:proofErr w:type="spellEnd"/>
                                 <w:r>
                                   <w:rPr>
                                     <w:rFonts w:cs="Times New Roman"/>
@@ -4335,7 +4246,7 @@
               </mc:Choice>
               <mc:Fallback>
                 <w:pict>
-                  <v:shape w14:anchorId="7877A497" id="Text Box 36" o:spid="_x0000_s1028" type="#_x0000_t202" style="position:absolute;margin-left:65.2pt;margin-top:390.15pt;width:323.15pt;height:194.45pt;z-index:251902976;visibility:visible;mso-wrap-style:square;mso-width-percent:0;mso-height-percent:0;mso-wrap-distance-left:9pt;mso-wrap-distance-top:0;mso-wrap-distance-right:9pt;mso-wrap-distance-bottom:0;mso-position-horizontal:absolute;mso-position-horizontal-relative:margin;mso-position-vertical:absolute;mso-position-vertical-relative:text;mso-width-percent:0;mso-height-percent:0;mso-width-relative:margin;mso-height-relative:margin;v-text-anchor:top" o:gfxdata="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" filled="f" stroked="f" strokeweight=".5pt">
+                  <v:shape w14:anchorId="60294B5A" id="Text Box 36" o:spid="_x0000_s1029" type="#_x0000_t202" style="position:absolute;margin-left:65.2pt;margin-top:390.15pt;width:323.15pt;height:194.45pt;z-index:251902976;visibility:visible;mso-wrap-style:square;mso-width-percent:0;mso-height-percent:0;mso-wrap-distance-left:9pt;mso-wrap-distance-top:0;mso-wrap-distance-right:9pt;mso-wrap-distance-bottom:0;mso-position-horizontal:absolute;mso-position-horizontal-relative:margin;mso-position-vertical:absolute;mso-position-vertical-relative:text;mso-width-percent:0;mso-height-percent:0;mso-width-relative:margin;mso-height-relative:margin;v-text-anchor:top" o:gfxdata="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" filled="f" stroked="f" strokeweight=".5pt">
                     <v:textbox>
                       <w:txbxContent>
                         <w:p>
@@ -4399,34 +4310,14 @@
                               <w:lang w:val="vi-VN"/>
                             </w:rPr>
                           </w:pPr>
-                          <w:proofErr w:type="spellStart"/>
                           <w:r>
                             <w:rPr>
                               <w:rFonts w:cs="Times New Roman"/>
                               <w:sz w:val="36"/>
                               <w:szCs w:val="36"/>
                             </w:rPr>
-                            <w:t>Họ</w:t>
+                            <w:t>Họ và</w:t>
                           </w:r>
-                          <w:proofErr w:type="spellEnd"/>
-                          <w:r>
-                            <w:rPr>
-                              <w:rFonts w:cs="Times New Roman"/>
-                              <w:sz w:val="36"/>
-                              <w:szCs w:val="36"/>
-                            </w:rPr>
-                            <w:t xml:space="preserve"> </w:t>
-                          </w:r>
-                          <w:proofErr w:type="spellStart"/>
-                          <w:r>
-                            <w:rPr>
-                              <w:rFonts w:cs="Times New Roman"/>
-                              <w:sz w:val="36"/>
-                              <w:szCs w:val="36"/>
-                            </w:rPr>
-                            <w:t>và</w:t>
-                          </w:r>
-                          <w:proofErr w:type="spellEnd"/>
                           <w:r>
                             <w:rPr>
                               <w:rFonts w:cs="Times New Roman"/>
@@ -4436,7 +4327,6 @@
                             </w:rPr>
                             <w:t xml:space="preserve"> T</w:t>
                           </w:r>
-                          <w:proofErr w:type="spellStart"/>
                           <w:r>
                             <w:rPr>
                               <w:rFonts w:cs="Times New Roman"/>
@@ -4445,7 +4335,6 @@
                             </w:rPr>
                             <w:t>ên</w:t>
                           </w:r>
-                          <w:proofErr w:type="spellEnd"/>
                           <w:r>
                             <w:rPr>
                               <w:rFonts w:cs="Times New Roman"/>
@@ -4533,7 +4422,6 @@
                               <w:szCs w:val="36"/>
                             </w:rPr>
                           </w:pPr>
-                          <w:proofErr w:type="spellStart"/>
                           <w:r>
                             <w:rPr>
                               <w:rFonts w:cs="Times New Roman"/>
@@ -4542,7 +4430,6 @@
                             </w:rPr>
                             <w:t>Lớp</w:t>
                           </w:r>
-                          <w:proofErr w:type="spellEnd"/>
                           <w:r>
                             <w:rPr>
                               <w:rFonts w:cs="Times New Roman"/>
@@ -4594,7 +4481,7 @@
             <mc:AlternateContent>
               <mc:Choice Requires="wps">
                 <w:drawing>
-                  <wp:anchor distT="0" distB="0" distL="114300" distR="114300" simplePos="0" relativeHeight="251661312" behindDoc="0" locked="0" layoutInCell="1" allowOverlap="1" wp14:anchorId="03D6B5A3" wp14:editId="5F02D27B">
+                  <wp:anchor distT="0" distB="0" distL="114300" distR="114300" simplePos="0" relativeHeight="251661312" behindDoc="0" locked="0" layoutInCell="1" allowOverlap="1" wp14:anchorId="4DEB3E52" wp14:editId="54C2B1B8">
                     <wp:simplePos x="0" y="0"/>
                     <wp:positionH relativeFrom="margin">
                       <wp:posOffset>-240030</wp:posOffset>
@@ -4675,7 +4562,6 @@
                                     <w:lang w:val="vi-VN"/>
                                   </w:rPr>
                                 </w:pPr>
-                                <w:proofErr w:type="spellStart"/>
                                 <w:r>
                                   <w:rPr>
                                     <w:rFonts w:cs="Times New Roman"/>
@@ -4683,17 +4569,7 @@
                                     <w:sz w:val="40"/>
                                     <w:szCs w:val="40"/>
                                   </w:rPr>
-                                  <w:t>Môn</w:t>
-                                </w:r>
-                                <w:proofErr w:type="spellEnd"/>
-                                <w:r>
-                                  <w:rPr>
-                                    <w:rFonts w:cs="Times New Roman"/>
-                                    <w:b/>
-                                    <w:sz w:val="40"/>
-                                    <w:szCs w:val="40"/>
-                                  </w:rPr>
-                                  <w:t xml:space="preserve">: </w:t>
+                                  <w:t xml:space="preserve">Môn: </w:t>
                                 </w:r>
                                 <w:r>
                                   <w:rPr>
@@ -4718,7 +4594,6 @@
                                     <w:szCs w:val="40"/>
                                   </w:rPr>
                                 </w:pPr>
-                                <w:proofErr w:type="spellStart"/>
                                 <w:r>
                                   <w:rPr>
                                     <w:rFonts w:cs="Times New Roman"/>
@@ -4727,31 +4602,8 @@
                                     <w:szCs w:val="40"/>
                                     <w:u w:val="single"/>
                                   </w:rPr>
-                                  <w:t>Đề</w:t>
+                                  <w:t>Đề tài</w:t>
                                 </w:r>
-                                <w:proofErr w:type="spellEnd"/>
-                                <w:r>
-                                  <w:rPr>
-                                    <w:rFonts w:cs="Times New Roman"/>
-                                    <w:b/>
-                                    <w:sz w:val="40"/>
-                                    <w:szCs w:val="40"/>
-                                    <w:u w:val="single"/>
-                                  </w:rPr>
-                                  <w:t xml:space="preserve"> </w:t>
-                                </w:r>
-                                <w:proofErr w:type="spellStart"/>
-                                <w:r>
-                                  <w:rPr>
-                                    <w:rFonts w:cs="Times New Roman"/>
-                                    <w:b/>
-                                    <w:sz w:val="40"/>
-                                    <w:szCs w:val="40"/>
-                                    <w:u w:val="single"/>
-                                  </w:rPr>
-                                  <w:t>tài</w:t>
-                                </w:r>
-                                <w:proofErr w:type="spellEnd"/>
                                 <w:r>
                                   <w:rPr>
                                     <w:rFonts w:cs="Times New Roman"/>
@@ -4809,11 +4661,7 @@
               </mc:Choice>
               <mc:Fallback>
                 <w:pict>
-                  <v:shapetype w14:anchorId="03D6B5A3" id="_x0000_t202" coordsize="21600,21600" o:spt="202" path="m,l,21600r21600,l21600,xe">
-                    <v:stroke joinstyle="miter"/>
-                    <v:path gradientshapeok="t" o:connecttype="rect"/>
-                  </v:shapetype>
-                  <v:shape id="Text Box 34" o:spid="_x0000_s1029" type="#_x0000_t202" style="position:absolute;margin-left:-18.9pt;margin-top:84.8pt;width:523.6pt;height:199.15pt;z-index:251661312;visibility:visible;mso-wrap-style:square;mso-width-percent:0;mso-height-percent:0;mso-wrap-distance-left:9pt;mso-wrap-distance-top:0;mso-wrap-distance-right:9pt;mso-wrap-distance-bottom:0;mso-position-horizontal:absolute;mso-position-horizontal-relative:margin;mso-position-vertical:absolute;mso-position-vertical-relative:text;mso-width-percent:0;mso-height-percent:0;mso-width-relative:margin;mso-height-relative:margin;v-text-anchor:top" o:gfxdata="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" filled="f" stroked="f" strokeweight=".5pt">
+                  <v:shape w14:anchorId="4DEB3E52" id="Text Box 34" o:spid="_x0000_s1030" type="#_x0000_t202" style="position:absolute;margin-left:-18.9pt;margin-top:84.8pt;width:523.6pt;height:199.15pt;z-index:251661312;visibility:visible;mso-wrap-style:square;mso-width-percent:0;mso-height-percent:0;mso-wrap-distance-left:9pt;mso-wrap-distance-top:0;mso-wrap-distance-right:9pt;mso-wrap-distance-bottom:0;mso-position-horizontal:absolute;mso-position-horizontal-relative:margin;mso-position-vertical:absolute;mso-position-vertical-relative:text;mso-width-percent:0;mso-height-percent:0;mso-width-relative:margin;mso-height-relative:margin;v-text-anchor:top" o:gfxdata="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" filled="f" stroked="f" strokeweight=".5pt">
                     <v:textbox>
                       <w:txbxContent>
                         <w:p>
@@ -4850,7 +4698,6 @@
                               <w:lang w:val="vi-VN"/>
                             </w:rPr>
                           </w:pPr>
-                          <w:proofErr w:type="spellStart"/>
                           <w:r>
                             <w:rPr>
                               <w:rFonts w:cs="Times New Roman"/>
@@ -4858,17 +4705,7 @@
                               <w:sz w:val="40"/>
                               <w:szCs w:val="40"/>
                             </w:rPr>
-                            <w:t>Môn</w:t>
-                          </w:r>
-                          <w:proofErr w:type="spellEnd"/>
-                          <w:r>
-                            <w:rPr>
-                              <w:rFonts w:cs="Times New Roman"/>
-                              <w:b/>
-                              <w:sz w:val="40"/>
-                              <w:szCs w:val="40"/>
-                            </w:rPr>
-                            <w:t xml:space="preserve">: </w:t>
+                            <w:t xml:space="preserve">Môn: </w:t>
                           </w:r>
                           <w:r>
                             <w:rPr>
@@ -4893,7 +4730,6 @@
                               <w:szCs w:val="40"/>
                             </w:rPr>
                           </w:pPr>
-                          <w:proofErr w:type="spellStart"/>
                           <w:r>
                             <w:rPr>
                               <w:rFonts w:cs="Times New Roman"/>
@@ -4902,31 +4738,8 @@
                               <w:szCs w:val="40"/>
                               <w:u w:val="single"/>
                             </w:rPr>
-                            <w:t>Đề</w:t>
+                            <w:t>Đề tài</w:t>
                           </w:r>
-                          <w:proofErr w:type="spellEnd"/>
-                          <w:r>
-                            <w:rPr>
-                              <w:rFonts w:cs="Times New Roman"/>
-                              <w:b/>
-                              <w:sz w:val="40"/>
-                              <w:szCs w:val="40"/>
-                              <w:u w:val="single"/>
-                            </w:rPr>
-                            <w:t xml:space="preserve"> </w:t>
-                          </w:r>
-                          <w:proofErr w:type="spellStart"/>
-                          <w:r>
-                            <w:rPr>
-                              <w:rFonts w:cs="Times New Roman"/>
-                              <w:b/>
-                              <w:sz w:val="40"/>
-                              <w:szCs w:val="40"/>
-                              <w:u w:val="single"/>
-                            </w:rPr>
-                            <w:t>tài</w:t>
-                          </w:r>
-                          <w:proofErr w:type="spellEnd"/>
                           <w:r>
                             <w:rPr>
                               <w:rFonts w:cs="Times New Roman"/>
@@ -4976,7 +4789,7 @@
               <w:lang w:val="vi-VN" w:eastAsia="vi-VN"/>
             </w:rPr>
             <w:drawing>
-              <wp:anchor distT="0" distB="0" distL="114300" distR="114300" simplePos="0" relativeHeight="251665408" behindDoc="1" locked="0" layoutInCell="1" allowOverlap="1" wp14:anchorId="0A518F3B" wp14:editId="75F0760A">
+              <wp:anchor distT="0" distB="0" distL="114300" distR="114300" simplePos="0" relativeHeight="251665408" behindDoc="1" locked="0" layoutInCell="1" allowOverlap="1" wp14:anchorId="4C28C931" wp14:editId="53BB457A">
                 <wp:simplePos x="0" y="0"/>
                 <wp:positionH relativeFrom="page">
                   <wp:align>center</wp:align>
@@ -5061,125 +4874,7 @@
             <mc:AlternateContent>
               <mc:Choice Requires="wps">
                 <w:drawing>
-                  <wp:anchor distT="0" distB="0" distL="114300" distR="114300" simplePos="0" relativeHeight="251671552" behindDoc="0" locked="0" layoutInCell="1" allowOverlap="1" wp14:anchorId="24ED52E6" wp14:editId="3F91FF5F">
-                    <wp:simplePos x="0" y="0"/>
-                    <wp:positionH relativeFrom="margin">
-                      <wp:align>center</wp:align>
-                    </wp:positionH>
-                    <wp:positionV relativeFrom="paragraph">
-                      <wp:posOffset>7571643</wp:posOffset>
-                    </wp:positionV>
-                    <wp:extent cx="2547257" cy="566057"/>
-                    <wp:effectExtent l="0" t="0" r="0" b="5715"/>
-                    <wp:wrapNone/>
-                    <wp:docPr id="42" name="Text Box 42"/>
-                    <wp:cNvGraphicFramePr/>
-                    <a:graphic xmlns:a="http://schemas.openxmlformats.org/drawingml/2006/main">
-                      <a:graphicData uri="http://schemas.microsoft.com/office/word/2010/wordprocessingShape">
-                        <wps:wsp>
-                          <wps:cNvSpPr txBox="1"/>
-                          <wps:spPr>
-                            <a:xfrm>
-                              <a:off x="0" y="0"/>
-                              <a:ext cx="2547257" cy="566057"/>
-                            </a:xfrm>
-                            <a:prstGeom prst="rect">
-                              <a:avLst/>
-                            </a:prstGeom>
-                            <a:noFill/>
-                            <a:ln w="6350">
-                              <a:noFill/>
-                            </a:ln>
-                            <a:effectLst/>
-                          </wps:spPr>
-                          <wps:style>
-                            <a:lnRef idx="0">
-                              <a:schemeClr val="accent1"/>
-                            </a:lnRef>
-                            <a:fillRef idx="0">
-                              <a:schemeClr val="accent1"/>
-                            </a:fillRef>
-                            <a:effectRef idx="0">
-                              <a:schemeClr val="accent1"/>
-                            </a:effectRef>
-                            <a:fontRef idx="minor">
-                              <a:schemeClr val="dk1"/>
-                            </a:fontRef>
-                          </wps:style>
-                          <wps:txbx>
-                            <w:txbxContent>
-                              <w:p>
-                                <w:pPr>
-                                  <w:jc w:val="center"/>
-                                  <w:rPr>
-                                    <w:rFonts w:cs="Times New Roman"/>
-                                    <w:sz w:val="28"/>
-                                    <w:szCs w:val="28"/>
-                                  </w:rPr>
-                                </w:pPr>
-                                <w:r>
-                                  <w:rPr>
-                                    <w:rFonts w:cs="Times New Roman"/>
-                                    <w:sz w:val="28"/>
-                                    <w:szCs w:val="28"/>
-                                  </w:rPr>
-                                  <w:t>8/2017</w:t>
-                                </w:r>
-                              </w:p>
-                            </w:txbxContent>
-                          </wps:txbx>
-                          <wps:bodyPr rot="0" spcFirstLastPara="0" vertOverflow="overflow" horzOverflow="overflow" vert="horz" wrap="square" lIns="91440" tIns="45720" rIns="91440" bIns="45720" numCol="1" spcCol="0" rtlCol="0" fromWordArt="0" anchor="t" anchorCtr="0" forceAA="0" compatLnSpc="1">
-                            <a:prstTxWarp prst="textNoShape">
-                              <a:avLst/>
-                            </a:prstTxWarp>
-                            <a:noAutofit/>
-                          </wps:bodyPr>
-                        </wps:wsp>
-                      </a:graphicData>
-                    </a:graphic>
-                  </wp:anchor>
-                </w:drawing>
-              </mc:Choice>
-              <mc:Fallback>
-                <w:pict>
-                  <v:shape w14:anchorId="24ED52E6" id="Text Box 42" o:spid="_x0000_s1030" type="#_x0000_t202" style="position:absolute;margin-left:0;margin-top:596.2pt;width:200.55pt;height:44.55pt;z-index:251671552;visibility:visible;mso-wrap-style:square;mso-wrap-distance-left:9pt;mso-wrap-distance-top:0;mso-wrap-distance-right:9pt;mso-wrap-distance-bottom:0;mso-position-horizontal:center;mso-position-horizontal-relative:margin;mso-position-vertical:absolute;mso-position-vertical-relative:text;v-text-anchor:top" o:gfxdata="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" filled="f" stroked="f" strokeweight=".5pt">
-                    <v:textbox>
-                      <w:txbxContent>
-                        <w:p>
-                          <w:pPr>
-                            <w:jc w:val="center"/>
-                            <w:rPr>
-                              <w:rFonts w:cs="Times New Roman"/>
-                              <w:sz w:val="28"/>
-                              <w:szCs w:val="28"/>
-                            </w:rPr>
-                          </w:pPr>
-                          <w:r>
-                            <w:rPr>
-                              <w:rFonts w:cs="Times New Roman"/>
-                              <w:sz w:val="28"/>
-                              <w:szCs w:val="28"/>
-                            </w:rPr>
-                            <w:t>8/2017</w:t>
-                          </w:r>
-                        </w:p>
-                      </w:txbxContent>
-                    </v:textbox>
-                    <w10:wrap anchorx="margin"/>
-                  </v:shape>
-                </w:pict>
-              </mc:Fallback>
-            </mc:AlternateContent>
-          </w:r>
-          <w:r>
-            <w:rPr>
-              <w:noProof/>
-              <w:lang w:val="vi-VN" w:eastAsia="vi-VN"/>
-            </w:rPr>
-            <mc:AlternateContent>
-              <mc:Choice Requires="wps">
-                <w:drawing>
-                  <wp:anchor distT="0" distB="0" distL="114300" distR="114300" simplePos="0" relativeHeight="251662336" behindDoc="0" locked="0" layoutInCell="1" allowOverlap="1" wp14:anchorId="5EFEB3BB" wp14:editId="6C41ED10">
+                  <wp:anchor distT="0" distB="0" distL="114300" distR="114300" simplePos="0" relativeHeight="251662336" behindDoc="0" locked="0" layoutInCell="1" allowOverlap="1" wp14:anchorId="526529A5" wp14:editId="0DFB6DFE">
                     <wp:simplePos x="0" y="0"/>
                     <wp:positionH relativeFrom="column">
                       <wp:posOffset>1507490</wp:posOffset>
@@ -5245,8 +4940,720 @@
           <w:r>
             <w:br w:type="page"/>
           </w:r>
-          <w:bookmarkStart w:id="0" w:name="_GoBack"/>
-          <w:bookmarkEnd w:id="0"/>
+        </w:p>
+        <w:p>
+          <w:pPr>
+            <w:pStyle w:val="TOCHeading"/>
+          </w:pPr>
+        </w:p>
+        <w:sdt>
+          <w:sdtPr>
+            <w:id w:val="-2100788322"/>
+            <w:docPartObj>
+              <w:docPartGallery w:val="Table of Contents"/>
+              <w:docPartUnique/>
+            </w:docPartObj>
+          </w:sdtPr>
+          <w:sdtEndPr>
+            <w:rPr>
+              <w:rFonts w:ascii="Times New Roman" w:eastAsiaTheme="minorHAnsi" w:hAnsi="Times New Roman" w:cstheme="minorBidi"/>
+              <w:b/>
+              <w:bCs/>
+              <w:noProof/>
+              <w:color w:val="auto"/>
+              <w:szCs w:val="22"/>
+            </w:rPr>
+          </w:sdtEndPr>
+          <w:sdtContent>
+            <w:p>
+              <w:pPr>
+                <w:pStyle w:val="TOCHeading"/>
+                <w:spacing w:line="360" w:lineRule="auto"/>
+                <w:rPr>
+                  <w:b/>
+                  <w:color w:val="auto"/>
+                  <w:sz w:val="40"/>
+                  <w:szCs w:val="40"/>
+                  <w:lang w:val="vi-VN"/>
+                </w:rPr>
+              </w:pPr>
+              <w:r>
+                <w:rPr>
+                  <w:b/>
+                  <w:color w:val="auto"/>
+                  <w:sz w:val="40"/>
+                  <w:szCs w:val="40"/>
+                  <w:lang w:val="vi-VN"/>
+                </w:rPr>
+                <w:t>Mục Lục</w:t>
+              </w:r>
+            </w:p>
+            <w:p>
+              <w:pPr>
+                <w:pStyle w:val="TOC2"/>
+                <w:tabs>
+                  <w:tab w:val="left" w:pos="960"/>
+                  <w:tab w:val="right" w:leader="dot" w:pos="9230"/>
+                </w:tabs>
+                <w:spacing w:line="360" w:lineRule="auto"/>
+                <w:rPr>
+                  <w:rFonts w:asciiTheme="minorHAnsi" w:eastAsiaTheme="minorEastAsia" w:hAnsiTheme="minorHAnsi"/>
+                  <w:noProof/>
+                  <w:sz w:val="22"/>
+                  <w:lang w:val="vi-VN" w:eastAsia="vi-VN"/>
+                </w:rPr>
+              </w:pPr>
+              <w:r>
+                <w:fldChar w:fldCharType="begin"/>
+              </w:r>
+              <w:r>
+                <w:instrText xml:space="preserve"> TOC \o "1-3" \h \z \u </w:instrText>
+              </w:r>
+              <w:r>
+                <w:fldChar w:fldCharType="separate"/>
+              </w:r>
+              <w:hyperlink w:anchor="_Toc498437308" w:history="1">
+                <w:r>
+                  <w:rPr>
+                    <w:rStyle w:val="Hyperlink"/>
+                    <w:b/>
+                    <w:noProof/>
+                    <w:lang w:val="vi-VN"/>
+                  </w:rPr>
+                  <w:t>I.</w:t>
+                </w:r>
+                <w:r>
+                  <w:rPr>
+                    <w:rFonts w:asciiTheme="minorHAnsi" w:eastAsiaTheme="minorEastAsia" w:hAnsiTheme="minorHAnsi"/>
+                    <w:noProof/>
+                    <w:sz w:val="22"/>
+                    <w:lang w:val="vi-VN" w:eastAsia="vi-VN"/>
+                  </w:rPr>
+                  <w:tab/>
+                </w:r>
+                <w:r>
+                  <w:rPr>
+                    <w:rStyle w:val="Hyperlink"/>
+                    <w:b/>
+                    <w:noProof/>
+                    <w:lang w:val="vi-VN"/>
+                  </w:rPr>
+                  <w:t>Creating a Pop-up Date Picker.</w:t>
+                </w:r>
+                <w:r>
+                  <w:rPr>
+                    <w:noProof/>
+                    <w:webHidden/>
+                  </w:rPr>
+                  <w:tab/>
+                </w:r>
+                <w:r>
+                  <w:rPr>
+                    <w:noProof/>
+                    <w:webHidden/>
+                  </w:rPr>
+                  <w:fldChar w:fldCharType="begin"/>
+                </w:r>
+                <w:r>
+                  <w:rPr>
+                    <w:noProof/>
+                    <w:webHidden/>
+                  </w:rPr>
+                  <w:instrText xml:space="preserve"> PAGEREF _Toc498437308 \h </w:instrText>
+                </w:r>
+                <w:r>
+                  <w:rPr>
+                    <w:noProof/>
+                    <w:webHidden/>
+                  </w:rPr>
+                </w:r>
+                <w:r>
+                  <w:rPr>
+                    <w:noProof/>
+                    <w:webHidden/>
+                  </w:rPr>
+                  <w:fldChar w:fldCharType="separate"/>
+                </w:r>
+                <w:r>
+                  <w:rPr>
+                    <w:noProof/>
+                    <w:webHidden/>
+                  </w:rPr>
+                  <w:t>2</w:t>
+                </w:r>
+                <w:r>
+                  <w:rPr>
+                    <w:noProof/>
+                    <w:webHidden/>
+                  </w:rPr>
+                  <w:fldChar w:fldCharType="end"/>
+                </w:r>
+              </w:hyperlink>
+            </w:p>
+            <w:p>
+              <w:pPr>
+                <w:pStyle w:val="TOC2"/>
+                <w:tabs>
+                  <w:tab w:val="left" w:pos="960"/>
+                  <w:tab w:val="right" w:leader="dot" w:pos="9230"/>
+                </w:tabs>
+                <w:spacing w:line="360" w:lineRule="auto"/>
+                <w:rPr>
+                  <w:rFonts w:asciiTheme="minorHAnsi" w:eastAsiaTheme="minorEastAsia" w:hAnsiTheme="minorHAnsi"/>
+                  <w:noProof/>
+                  <w:sz w:val="22"/>
+                  <w:lang w:val="vi-VN" w:eastAsia="vi-VN"/>
+                </w:rPr>
+              </w:pPr>
+              <w:hyperlink w:anchor="_Toc498437309" w:history="1">
+                <w:r>
+                  <w:rPr>
+                    <w:rStyle w:val="Hyperlink"/>
+                    <w:b/>
+                    <w:noProof/>
+                    <w:lang w:val="vi-VN"/>
+                  </w:rPr>
+                  <w:t>II.</w:t>
+                </w:r>
+                <w:r>
+                  <w:rPr>
+                    <w:rFonts w:asciiTheme="minorHAnsi" w:eastAsiaTheme="minorEastAsia" w:hAnsiTheme="minorHAnsi"/>
+                    <w:noProof/>
+                    <w:sz w:val="22"/>
+                    <w:lang w:val="vi-VN" w:eastAsia="vi-VN"/>
+                  </w:rPr>
+                  <w:tab/>
+                </w:r>
+                <w:r>
+                  <w:rPr>
+                    <w:rStyle w:val="Hyperlink"/>
+                    <w:b/>
+                    <w:noProof/>
+                    <w:lang w:val="vi-VN"/>
+                  </w:rPr>
+                  <w:t>Rendering a Calendar from a Database Table.</w:t>
+                </w:r>
+                <w:r>
+                  <w:rPr>
+                    <w:noProof/>
+                    <w:webHidden/>
+                  </w:rPr>
+                  <w:tab/>
+                </w:r>
+                <w:r>
+                  <w:rPr>
+                    <w:noProof/>
+                    <w:webHidden/>
+                  </w:rPr>
+                  <w:fldChar w:fldCharType="begin"/>
+                </w:r>
+                <w:r>
+                  <w:rPr>
+                    <w:noProof/>
+                    <w:webHidden/>
+                  </w:rPr>
+                  <w:instrText xml:space="preserve"> PAGEREF _Toc498437309 \h </w:instrText>
+                </w:r>
+                <w:r>
+                  <w:rPr>
+                    <w:noProof/>
+                    <w:webHidden/>
+                  </w:rPr>
+                </w:r>
+                <w:r>
+                  <w:rPr>
+                    <w:noProof/>
+                    <w:webHidden/>
+                  </w:rPr>
+                  <w:fldChar w:fldCharType="separate"/>
+                </w:r>
+                <w:r>
+                  <w:rPr>
+                    <w:noProof/>
+                    <w:webHidden/>
+                  </w:rPr>
+                  <w:t>4</w:t>
+                </w:r>
+                <w:r>
+                  <w:rPr>
+                    <w:noProof/>
+                    <w:webHidden/>
+                  </w:rPr>
+                  <w:fldChar w:fldCharType="end"/>
+                </w:r>
+              </w:hyperlink>
+            </w:p>
+            <w:p>
+              <w:pPr>
+                <w:pStyle w:val="TOC2"/>
+                <w:tabs>
+                  <w:tab w:val="left" w:pos="1100"/>
+                  <w:tab w:val="right" w:leader="dot" w:pos="9230"/>
+                </w:tabs>
+                <w:spacing w:line="360" w:lineRule="auto"/>
+                <w:rPr>
+                  <w:rFonts w:asciiTheme="minorHAnsi" w:eastAsiaTheme="minorEastAsia" w:hAnsiTheme="minorHAnsi"/>
+                  <w:noProof/>
+                  <w:sz w:val="22"/>
+                  <w:lang w:val="vi-VN" w:eastAsia="vi-VN"/>
+                </w:rPr>
+              </w:pPr>
+              <w:hyperlink w:anchor="_Toc498437310" w:history="1">
+                <w:r>
+                  <w:rPr>
+                    <w:rStyle w:val="Hyperlink"/>
+                    <w:b/>
+                    <w:noProof/>
+                    <w:lang w:val="vi-VN"/>
+                  </w:rPr>
+                  <w:t>III.</w:t>
+                </w:r>
+                <w:r>
+                  <w:rPr>
+                    <w:rFonts w:asciiTheme="minorHAnsi" w:eastAsiaTheme="minorEastAsia" w:hAnsiTheme="minorHAnsi"/>
+                    <w:noProof/>
+                    <w:sz w:val="22"/>
+                    <w:lang w:val="vi-VN" w:eastAsia="vi-VN"/>
+                  </w:rPr>
+                  <w:tab/>
+                </w:r>
+                <w:r>
+                  <w:rPr>
+                    <w:rStyle w:val="Hyperlink"/>
+                    <w:b/>
+                    <w:noProof/>
+                    <w:lang w:val="vi-VN"/>
+                  </w:rPr>
+                  <w:t>Displaying Advertisements.</w:t>
+                </w:r>
+                <w:r>
+                  <w:rPr>
+                    <w:noProof/>
+                    <w:webHidden/>
+                  </w:rPr>
+                  <w:tab/>
+                </w:r>
+                <w:r>
+                  <w:rPr>
+                    <w:noProof/>
+                    <w:webHidden/>
+                  </w:rPr>
+                  <w:fldChar w:fldCharType="begin"/>
+                </w:r>
+                <w:r>
+                  <w:rPr>
+                    <w:noProof/>
+                    <w:webHidden/>
+                  </w:rPr>
+                  <w:instrText xml:space="preserve"> PAGEREF _Toc498437310 \h </w:instrText>
+                </w:r>
+                <w:r>
+                  <w:rPr>
+                    <w:noProof/>
+                    <w:webHidden/>
+                  </w:rPr>
+                </w:r>
+                <w:r>
+                  <w:rPr>
+                    <w:noProof/>
+                    <w:webHidden/>
+                  </w:rPr>
+                  <w:fldChar w:fldCharType="separate"/>
+                </w:r>
+                <w:r>
+                  <w:rPr>
+                    <w:noProof/>
+                    <w:webHidden/>
+                  </w:rPr>
+                  <w:t>4</w:t>
+                </w:r>
+                <w:r>
+                  <w:rPr>
+                    <w:noProof/>
+                    <w:webHidden/>
+                  </w:rPr>
+                  <w:fldChar w:fldCharType="end"/>
+                </w:r>
+              </w:hyperlink>
+            </w:p>
+            <w:p>
+              <w:pPr>
+                <w:pStyle w:val="TOC2"/>
+                <w:tabs>
+                  <w:tab w:val="left" w:pos="1100"/>
+                  <w:tab w:val="right" w:leader="dot" w:pos="9230"/>
+                </w:tabs>
+                <w:spacing w:line="360" w:lineRule="auto"/>
+                <w:rPr>
+                  <w:rFonts w:asciiTheme="minorHAnsi" w:eastAsiaTheme="minorEastAsia" w:hAnsiTheme="minorHAnsi"/>
+                  <w:noProof/>
+                  <w:sz w:val="22"/>
+                  <w:lang w:val="vi-VN" w:eastAsia="vi-VN"/>
+                </w:rPr>
+              </w:pPr>
+              <w:hyperlink w:anchor="_Toc498437311" w:history="1">
+                <w:r>
+                  <w:rPr>
+                    <w:rStyle w:val="Hyperlink"/>
+                    <w:b/>
+                    <w:noProof/>
+                    <w:lang w:val="vi-VN"/>
+                  </w:rPr>
+                  <w:t>IV.</w:t>
+                </w:r>
+                <w:r>
+                  <w:rPr>
+                    <w:rFonts w:asciiTheme="minorHAnsi" w:eastAsiaTheme="minorEastAsia" w:hAnsiTheme="minorHAnsi"/>
+                    <w:noProof/>
+                    <w:sz w:val="22"/>
+                    <w:lang w:val="vi-VN" w:eastAsia="vi-VN"/>
+                  </w:rPr>
+                  <w:tab/>
+                </w:r>
+                <w:r>
+                  <w:rPr>
+                    <w:rStyle w:val="Hyperlink"/>
+                    <w:b/>
+                    <w:noProof/>
+                    <w:lang w:val="vi-VN"/>
+                  </w:rPr>
+                  <w:t>Storing Advertisements in an XML File.</w:t>
+                </w:r>
+                <w:r>
+                  <w:rPr>
+                    <w:noProof/>
+                    <w:webHidden/>
+                  </w:rPr>
+                  <w:tab/>
+                </w:r>
+                <w:r>
+                  <w:rPr>
+                    <w:noProof/>
+                    <w:webHidden/>
+                  </w:rPr>
+                  <w:fldChar w:fldCharType="begin"/>
+                </w:r>
+                <w:r>
+                  <w:rPr>
+                    <w:noProof/>
+                    <w:webHidden/>
+                  </w:rPr>
+                  <w:instrText xml:space="preserve"> PAGEREF _Toc498437311 \h </w:instrText>
+                </w:r>
+                <w:r>
+                  <w:rPr>
+                    <w:noProof/>
+                    <w:webHidden/>
+                  </w:rPr>
+                </w:r>
+                <w:r>
+                  <w:rPr>
+                    <w:noProof/>
+                    <w:webHidden/>
+                  </w:rPr>
+                  <w:fldChar w:fldCharType="separate"/>
+                </w:r>
+                <w:r>
+                  <w:rPr>
+                    <w:noProof/>
+                    <w:webHidden/>
+                  </w:rPr>
+                  <w:t>5</w:t>
+                </w:r>
+                <w:r>
+                  <w:rPr>
+                    <w:noProof/>
+                    <w:webHidden/>
+                  </w:rPr>
+                  <w:fldChar w:fldCharType="end"/>
+                </w:r>
+              </w:hyperlink>
+            </w:p>
+            <w:p>
+              <w:pPr>
+                <w:pStyle w:val="TOC2"/>
+                <w:tabs>
+                  <w:tab w:val="left" w:pos="960"/>
+                  <w:tab w:val="right" w:leader="dot" w:pos="9230"/>
+                </w:tabs>
+                <w:spacing w:line="360" w:lineRule="auto"/>
+                <w:rPr>
+                  <w:rFonts w:asciiTheme="minorHAnsi" w:eastAsiaTheme="minorEastAsia" w:hAnsiTheme="minorHAnsi"/>
+                  <w:noProof/>
+                  <w:sz w:val="22"/>
+                  <w:lang w:val="vi-VN" w:eastAsia="vi-VN"/>
+                </w:rPr>
+              </w:pPr>
+              <w:hyperlink w:anchor="_Toc498437312" w:history="1">
+                <w:r>
+                  <w:rPr>
+                    <w:rStyle w:val="Hyperlink"/>
+                    <w:b/>
+                    <w:noProof/>
+                    <w:lang w:val="vi-VN"/>
+                  </w:rPr>
+                  <w:t>V.</w:t>
+                </w:r>
+                <w:r>
+                  <w:rPr>
+                    <w:rFonts w:asciiTheme="minorHAnsi" w:eastAsiaTheme="minorEastAsia" w:hAnsiTheme="minorHAnsi"/>
+                    <w:noProof/>
+                    <w:sz w:val="22"/>
+                    <w:lang w:val="vi-VN" w:eastAsia="vi-VN"/>
+                  </w:rPr>
+                  <w:tab/>
+                </w:r>
+                <w:r>
+                  <w:rPr>
+                    <w:rStyle w:val="Hyperlink"/>
+                    <w:b/>
+                    <w:noProof/>
+                    <w:lang w:val="vi-VN"/>
+                  </w:rPr>
+                  <w:t>Storing Advertisements in a Database Table.</w:t>
+                </w:r>
+                <w:r>
+                  <w:rPr>
+                    <w:noProof/>
+                    <w:webHidden/>
+                  </w:rPr>
+                  <w:tab/>
+                </w:r>
+                <w:r>
+                  <w:rPr>
+                    <w:noProof/>
+                    <w:webHidden/>
+                  </w:rPr>
+                  <w:fldChar w:fldCharType="begin"/>
+                </w:r>
+                <w:r>
+                  <w:rPr>
+                    <w:noProof/>
+                    <w:webHidden/>
+                  </w:rPr>
+                  <w:instrText xml:space="preserve"> PAGEREF _Toc498437312 \h </w:instrText>
+                </w:r>
+                <w:r>
+                  <w:rPr>
+                    <w:noProof/>
+                    <w:webHidden/>
+                  </w:rPr>
+                </w:r>
+                <w:r>
+                  <w:rPr>
+                    <w:noProof/>
+                    <w:webHidden/>
+                  </w:rPr>
+                  <w:fldChar w:fldCharType="separate"/>
+                </w:r>
+                <w:r>
+                  <w:rPr>
+                    <w:noProof/>
+                    <w:webHidden/>
+                  </w:rPr>
+                  <w:t>6</w:t>
+                </w:r>
+                <w:r>
+                  <w:rPr>
+                    <w:noProof/>
+                    <w:webHidden/>
+                  </w:rPr>
+                  <w:fldChar w:fldCharType="end"/>
+                </w:r>
+              </w:hyperlink>
+            </w:p>
+            <w:p>
+              <w:pPr>
+                <w:pStyle w:val="TOC2"/>
+                <w:tabs>
+                  <w:tab w:val="left" w:pos="1100"/>
+                  <w:tab w:val="right" w:leader="dot" w:pos="9230"/>
+                </w:tabs>
+                <w:spacing w:line="360" w:lineRule="auto"/>
+                <w:rPr>
+                  <w:rFonts w:asciiTheme="minorHAnsi" w:eastAsiaTheme="minorEastAsia" w:hAnsiTheme="minorHAnsi"/>
+                  <w:noProof/>
+                  <w:sz w:val="22"/>
+                  <w:lang w:val="vi-VN" w:eastAsia="vi-VN"/>
+                </w:rPr>
+              </w:pPr>
+              <w:hyperlink w:anchor="_Toc498437313" w:history="1">
+                <w:r>
+                  <w:rPr>
+                    <w:rStyle w:val="Hyperlink"/>
+                    <w:b/>
+                    <w:noProof/>
+                    <w:lang w:val="vi-VN"/>
+                  </w:rPr>
+                  <w:t>VI.</w:t>
+                </w:r>
+                <w:r>
+                  <w:rPr>
+                    <w:rFonts w:asciiTheme="minorHAnsi" w:eastAsiaTheme="minorEastAsia" w:hAnsiTheme="minorHAnsi"/>
+                    <w:noProof/>
+                    <w:sz w:val="22"/>
+                    <w:lang w:val="vi-VN" w:eastAsia="vi-VN"/>
+                  </w:rPr>
+                  <w:tab/>
+                </w:r>
+                <w:r>
+                  <w:rPr>
+                    <w:rStyle w:val="Hyperlink"/>
+                    <w:b/>
+                    <w:noProof/>
+                    <w:lang w:val="vi-VN"/>
+                  </w:rPr>
+                  <w:t>Tracking Impressions and Transfers.</w:t>
+                </w:r>
+                <w:r>
+                  <w:rPr>
+                    <w:noProof/>
+                    <w:webHidden/>
+                  </w:rPr>
+                  <w:tab/>
+                </w:r>
+                <w:r>
+                  <w:rPr>
+                    <w:noProof/>
+                    <w:webHidden/>
+                  </w:rPr>
+                  <w:fldChar w:fldCharType="begin"/>
+                </w:r>
+                <w:r>
+                  <w:rPr>
+                    <w:noProof/>
+                    <w:webHidden/>
+                  </w:rPr>
+                  <w:instrText xml:space="preserve"> PAGEREF _Toc498437313 \h </w:instrText>
+                </w:r>
+                <w:r>
+                  <w:rPr>
+                    <w:noProof/>
+                    <w:webHidden/>
+                  </w:rPr>
+                </w:r>
+                <w:r>
+                  <w:rPr>
+                    <w:noProof/>
+                    <w:webHidden/>
+                  </w:rPr>
+                  <w:fldChar w:fldCharType="separate"/>
+                </w:r>
+                <w:r>
+                  <w:rPr>
+                    <w:noProof/>
+                    <w:webHidden/>
+                  </w:rPr>
+                  <w:t>7</w:t>
+                </w:r>
+                <w:r>
+                  <w:rPr>
+                    <w:noProof/>
+                    <w:webHidden/>
+                  </w:rPr>
+                  <w:fldChar w:fldCharType="end"/>
+                </w:r>
+              </w:hyperlink>
+            </w:p>
+            <w:p>
+              <w:pPr>
+                <w:spacing w:line="360" w:lineRule="auto"/>
+              </w:pPr>
+              <w:r>
+                <w:rPr>
+                  <w:b/>
+                  <w:bCs/>
+                  <w:noProof/>
+                </w:rPr>
+                <w:fldChar w:fldCharType="end"/>
+              </w:r>
+            </w:p>
+          </w:sdtContent>
+        </w:sdt>
+        <w:p>
+          <w:pPr>
+            <w:spacing w:after="0"/>
+          </w:pPr>
+        </w:p>
+        <w:p>
+          <w:pPr>
+            <w:spacing w:after="0"/>
+          </w:pPr>
+        </w:p>
+        <w:p>
+          <w:pPr>
+            <w:spacing w:after="0"/>
+          </w:pPr>
+        </w:p>
+        <w:p>
+          <w:pPr>
+            <w:spacing w:after="0"/>
+          </w:pPr>
+        </w:p>
+        <w:p>
+          <w:pPr>
+            <w:spacing w:after="0"/>
+          </w:pPr>
+        </w:p>
+        <w:p>
+          <w:pPr>
+            <w:spacing w:after="0"/>
+          </w:pPr>
+        </w:p>
+        <w:p>
+          <w:pPr>
+            <w:spacing w:after="0"/>
+          </w:pPr>
+        </w:p>
+        <w:p>
+          <w:pPr>
+            <w:spacing w:after="0"/>
+          </w:pPr>
+        </w:p>
+        <w:p>
+          <w:pPr>
+            <w:spacing w:after="0"/>
+          </w:pPr>
+        </w:p>
+        <w:p>
+          <w:pPr>
+            <w:spacing w:after="0"/>
+          </w:pPr>
+        </w:p>
+        <w:p>
+          <w:pPr>
+            <w:spacing w:after="0"/>
+          </w:pPr>
+        </w:p>
+        <w:p>
+          <w:pPr>
+            <w:spacing w:after="0"/>
+          </w:pPr>
+        </w:p>
+        <w:p>
+          <w:pPr>
+            <w:spacing w:after="0"/>
+          </w:pPr>
+        </w:p>
+        <w:p>
+          <w:pPr>
+            <w:spacing w:after="0"/>
+          </w:pPr>
+        </w:p>
+        <w:p>
+          <w:pPr>
+            <w:spacing w:after="0"/>
+          </w:pPr>
+        </w:p>
+        <w:p>
+          <w:pPr>
+            <w:spacing w:after="0"/>
+          </w:pPr>
+        </w:p>
+        <w:p>
+          <w:pPr>
+            <w:spacing w:after="0"/>
+          </w:pPr>
         </w:p>
         <w:p>
           <w:pPr>
@@ -5263,6 +5670,7 @@
           <w:numId w:val="21"/>
         </w:numPr>
         <w:spacing w:after="0"/>
+        <w:outlineLvl w:val="1"/>
         <w:rPr>
           <w:b/>
           <w:sz w:val="36"/>
@@ -5270,6 +5678,7 @@
           <w:lang w:val="vi-VN"/>
         </w:rPr>
       </w:pPr>
+      <w:bookmarkStart w:id="0" w:name="_Toc498437308"/>
       <w:r>
         <w:rPr>
           <w:b/>
@@ -5279,12 +5688,136 @@
         </w:rPr>
         <w:t>Creating a Pop-up Date Picker.</w:t>
       </w:r>
+      <w:bookmarkEnd w:id="0"/>
     </w:p>
     <w:p>
       <w:pPr>
         <w:pStyle w:val="ListParagraph"/>
         <w:spacing w:after="0"/>
         <w:ind w:left="1440"/>
+        <w:outlineLvl w:val="1"/>
+        <w:rPr>
+          <w:b/>
+          <w:sz w:val="36"/>
+          <w:szCs w:val="36"/>
+          <w:lang w:val="vi-VN"/>
+        </w:rPr>
+      </w:pPr>
+    </w:p>
+    <w:p>
+      <w:pPr>
+        <w:pStyle w:val="HTMLPreformatted"/>
+        <w:shd w:val="clear" w:color="auto" w:fill="FFFFFF"/>
+        <w:ind w:left="360"/>
+        <w:rPr>
+          <w:rFonts w:ascii="Times New Roman" w:hAnsi="Times New Roman" w:cs="Times New Roman"/>
+          <w:color w:val="212121"/>
+          <w:sz w:val="28"/>
+          <w:szCs w:val="28"/>
+        </w:rPr>
+      </w:pPr>
+      <w:r>
+        <w:rPr>
+          <w:rFonts w:ascii="Times New Roman" w:hAnsi="Times New Roman" w:cs="Times New Roman"/>
+          <w:color w:val="212121"/>
+          <w:sz w:val="28"/>
+          <w:szCs w:val="28"/>
+        </w:rPr>
+        <w:tab/>
+      </w:r>
+      <w:r>
+        <w:rPr>
+          <w:rFonts w:ascii="Times New Roman" w:hAnsi="Times New Roman" w:cs="Times New Roman"/>
+          <w:color w:val="212121"/>
+          <w:sz w:val="28"/>
+          <w:szCs w:val="28"/>
+        </w:rPr>
+        <w:t>Điều khiển Lịch cho phép bạn hiển thị một lịch. Bạn có thể sử dụng lịch làm ngày</w:t>
+      </w:r>
+      <w:r>
+        <w:rPr>
+          <w:rFonts w:ascii="Times New Roman" w:hAnsi="Times New Roman" w:cs="Times New Roman"/>
+          <w:color w:val="212121"/>
+          <w:sz w:val="28"/>
+          <w:szCs w:val="28"/>
+        </w:rPr>
+        <w:t xml:space="preserve"> </w:t>
+      </w:r>
+      <w:r>
+        <w:rPr>
+          <w:rFonts w:ascii="Times New Roman" w:hAnsi="Times New Roman" w:cs="Times New Roman"/>
+          <w:color w:val="212121"/>
+          <w:sz w:val="28"/>
+          <w:szCs w:val="28"/>
+        </w:rPr>
+        <w:t>chọn hoặc để hiển thị một danh sách các sự kiện sắp tới.</w:t>
+      </w:r>
+    </w:p>
+    <w:p>
+      <w:pPr>
+        <w:pStyle w:val="HTMLPreformatted"/>
+        <w:shd w:val="clear" w:color="auto" w:fill="FFFFFF"/>
+        <w:tabs>
+          <w:tab w:val="clear" w:pos="8244"/>
+          <w:tab w:val="clear" w:pos="9160"/>
+          <w:tab w:val="left" w:pos="8647"/>
+          <w:tab w:val="left" w:pos="9214"/>
+        </w:tabs>
+        <w:ind w:left="360"/>
+        <w:rPr>
+          <w:rFonts w:ascii="Times New Roman" w:hAnsi="Times New Roman" w:cs="Times New Roman"/>
+          <w:color w:val="212121"/>
+          <w:sz w:val="28"/>
+          <w:szCs w:val="28"/>
+        </w:rPr>
+      </w:pPr>
+      <w:r>
+        <w:br/>
+      </w:r>
+      <w:r>
+        <w:rPr>
+          <w:rFonts w:ascii="Times New Roman" w:hAnsi="Times New Roman" w:cs="Times New Roman"/>
+          <w:color w:val="212121"/>
+          <w:sz w:val="28"/>
+          <w:szCs w:val="28"/>
+          <w:shd w:val="clear" w:color="auto" w:fill="FFFFFF"/>
+        </w:rPr>
+        <w:t xml:space="preserve">        K</w:t>
+      </w:r>
+      <w:r>
+        <w:rPr>
+          <w:rFonts w:ascii="Times New Roman" w:hAnsi="Times New Roman" w:cs="Times New Roman"/>
+          <w:color w:val="212121"/>
+          <w:sz w:val="28"/>
+          <w:szCs w:val="28"/>
+          <w:shd w:val="clear" w:color="auto" w:fill="FFFFFF"/>
+        </w:rPr>
+        <w:t>hi bạn chọn một ngày từ lịch, trang sẽ được gửi trở lại máy chủ và Sự kiện SelectionChanged server-side đượ</w:t>
+      </w:r>
+      <w:r>
+        <w:rPr>
+          <w:rFonts w:ascii="Times New Roman" w:hAnsi="Times New Roman" w:cs="Times New Roman"/>
+          <w:color w:val="212121"/>
+          <w:sz w:val="28"/>
+          <w:szCs w:val="28"/>
+          <w:shd w:val="clear" w:color="auto" w:fill="FFFFFF"/>
+        </w:rPr>
+        <w:t xml:space="preserve">c nâng lên. Trình xử lý sự kiện </w:t>
+      </w:r>
+      <w:r>
+        <w:rPr>
+          <w:rFonts w:ascii="Times New Roman" w:hAnsi="Times New Roman" w:cs="Times New Roman"/>
+          <w:color w:val="212121"/>
+          <w:sz w:val="28"/>
+          <w:szCs w:val="28"/>
+          <w:shd w:val="clear" w:color="auto" w:fill="FFFFFF"/>
+        </w:rPr>
+        <w:t>SelectionChanged cập nhật các điều khiển TextBox với ngày đã chọn</w:t>
+      </w:r>
+    </w:p>
+    <w:p>
+      <w:pPr>
+        <w:spacing w:after="0"/>
         <w:rPr>
           <w:b/>
           <w:sz w:val="36"/>
@@ -5825,6 +6358,7 @@
           <w:sz w:val="36"/>
           <w:szCs w:val="36"/>
         </w:rPr>
+        <w:lastRenderedPageBreak/>
         <w:t>Một số sự kiện</w:t>
       </w:r>
     </w:p>
@@ -5905,25 +6439,147 @@
     </w:p>
     <w:p>
       <w:pPr>
-        <w:spacing w:after="0"/>
-        <w:rPr>
-          <w:rFonts w:eastAsia="Times New Roman" w:cs="Times New Roman"/>
+        <w:pStyle w:val="HTMLPreformatted"/>
+        <w:shd w:val="clear" w:color="auto" w:fill="FFFFFF"/>
+        <w:rPr>
+          <w:rFonts w:ascii="Times New Roman" w:hAnsi="Times New Roman" w:cs="Times New Roman"/>
           <w:sz w:val="36"/>
           <w:szCs w:val="36"/>
-          <w:lang w:val="vi-VN" w:eastAsia="vi-VN"/>
-        </w:rPr>
-      </w:pPr>
+        </w:rPr>
+      </w:pPr>
+      <w:r>
+        <w:rPr>
+          <w:rFonts w:ascii="Times New Roman" w:hAnsi="Times New Roman" w:cs="Times New Roman"/>
+          <w:noProof/>
+          <w:sz w:val="36"/>
+          <w:szCs w:val="36"/>
+        </w:rPr>
+        <w:drawing>
+          <wp:anchor distT="0" distB="0" distL="114300" distR="114300" simplePos="0" relativeHeight="251904000" behindDoc="0" locked="0" layoutInCell="1" allowOverlap="1" wp14:anchorId="2662AFBA" wp14:editId="32FC2AEB">
+            <wp:simplePos x="0" y="0"/>
+            <wp:positionH relativeFrom="column">
+              <wp:posOffset>38100</wp:posOffset>
+            </wp:positionH>
+            <wp:positionV relativeFrom="paragraph">
+              <wp:posOffset>316865</wp:posOffset>
+            </wp:positionV>
+            <wp:extent cx="2733675" cy="2152650"/>
+            <wp:effectExtent l="0" t="0" r="9525" b="0"/>
+            <wp:wrapTopAndBottom/>
+            <wp:docPr id="4" name="Picture 4"/>
+            <wp:cNvGraphicFramePr>
+              <a:graphicFrameLocks xmlns:a="http://schemas.openxmlformats.org/drawingml/2006/main" noChangeAspect="1"/>
+            </wp:cNvGraphicFramePr>
+            <a:graphic xmlns:a="http://schemas.openxmlformats.org/drawingml/2006/main">
+              <a:graphicData uri="http://schemas.openxmlformats.org/drawingml/2006/picture">
+                <pic:pic xmlns:pic="http://schemas.openxmlformats.org/drawingml/2006/picture">
+                  <pic:nvPicPr>
+                    <pic:cNvPr id="4" name="hinh1.PNG"/>
+                    <pic:cNvPicPr/>
+                  </pic:nvPicPr>
+                  <pic:blipFill>
+                    <a:blip r:embed="rId11">
+                      <a:extLst>
+                        <a:ext uri="{28A0092B-C50C-407E-A947-70E740481C1C}">
+                          <a14:useLocalDpi xmlns:a14="http://schemas.microsoft.com/office/drawing/2010/main" val="0"/>
+                        </a:ext>
+                      </a:extLst>
+                    </a:blip>
+                    <a:stretch>
+                      <a:fillRect/>
+                    </a:stretch>
+                  </pic:blipFill>
+                  <pic:spPr>
+                    <a:xfrm>
+                      <a:off x="0" y="0"/>
+                      <a:ext cx="2733675" cy="2152650"/>
+                    </a:xfrm>
+                    <a:prstGeom prst="rect">
+                      <a:avLst/>
+                    </a:prstGeom>
+                  </pic:spPr>
+                </pic:pic>
+              </a:graphicData>
+            </a:graphic>
+          </wp:anchor>
+        </w:drawing>
+      </w:r>
+      <w:r>
+        <w:rPr>
+          <w:rFonts w:ascii="Times New Roman" w:hAnsi="Times New Roman" w:cs="Times New Roman"/>
+          <w:sz w:val="36"/>
+          <w:szCs w:val="36"/>
+        </w:rPr>
+        <w:t>Hình ảnh minh họa:</w:t>
+      </w:r>
     </w:p>
     <w:p>
       <w:pPr>
-        <w:spacing w:after="0"/>
-        <w:rPr>
-          <w:b/>
+        <w:pStyle w:val="HTMLPreformatted"/>
+        <w:shd w:val="clear" w:color="auto" w:fill="FFFFFF"/>
+        <w:rPr>
+          <w:rFonts w:ascii="Times New Roman" w:hAnsi="Times New Roman" w:cs="Times New Roman"/>
           <w:sz w:val="36"/>
           <w:szCs w:val="36"/>
-          <w:lang w:val="vi-VN"/>
-        </w:rPr>
-      </w:pPr>
+        </w:rPr>
+      </w:pPr>
+      <w:r>
+        <w:rPr>
+          <w:rFonts w:cs="Times New Roman"/>
+          <w:noProof/>
+          <w:sz w:val="36"/>
+          <w:szCs w:val="36"/>
+        </w:rPr>
+        <w:drawing>
+          <wp:anchor distT="0" distB="0" distL="114300" distR="114300" simplePos="0" relativeHeight="251905024" behindDoc="0" locked="0" layoutInCell="1" allowOverlap="1" wp14:anchorId="69973FC4" wp14:editId="6A76360A">
+            <wp:simplePos x="0" y="0"/>
+            <wp:positionH relativeFrom="column">
+              <wp:posOffset>-57150</wp:posOffset>
+            </wp:positionH>
+            <wp:positionV relativeFrom="paragraph">
+              <wp:posOffset>2313305</wp:posOffset>
+            </wp:positionV>
+            <wp:extent cx="5867400" cy="3916680"/>
+            <wp:effectExtent l="0" t="0" r="0" b="7620"/>
+            <wp:wrapTopAndBottom/>
+            <wp:docPr id="11" name="Picture 11"/>
+            <wp:cNvGraphicFramePr>
+              <a:graphicFrameLocks xmlns:a="http://schemas.openxmlformats.org/drawingml/2006/main" noChangeAspect="1"/>
+            </wp:cNvGraphicFramePr>
+            <a:graphic xmlns:a="http://schemas.openxmlformats.org/drawingml/2006/main">
+              <a:graphicData uri="http://schemas.openxmlformats.org/drawingml/2006/picture">
+                <pic:pic xmlns:pic="http://schemas.openxmlformats.org/drawingml/2006/picture">
+                  <pic:nvPicPr>
+                    <pic:cNvPr id="11" name="hinh2.PNG"/>
+                    <pic:cNvPicPr/>
+                  </pic:nvPicPr>
+                  <pic:blipFill>
+                    <a:blip r:embed="rId12">
+                      <a:extLst>
+                        <a:ext uri="{28A0092B-C50C-407E-A947-70E740481C1C}">
+                          <a14:useLocalDpi xmlns:a14="http://schemas.microsoft.com/office/drawing/2010/main" val="0"/>
+                        </a:ext>
+                      </a:extLst>
+                    </a:blip>
+                    <a:stretch>
+                      <a:fillRect/>
+                    </a:stretch>
+                  </pic:blipFill>
+                  <pic:spPr>
+                    <a:xfrm>
+                      <a:off x="0" y="0"/>
+                      <a:ext cx="5867400" cy="3916680"/>
+                    </a:xfrm>
+                    <a:prstGeom prst="rect">
+                      <a:avLst/>
+                    </a:prstGeom>
+                  </pic:spPr>
+                </pic:pic>
+              </a:graphicData>
+            </a:graphic>
+          </wp:anchor>
+        </w:drawing>
+      </w:r>
     </w:p>
     <w:p>
       <w:pPr>
@@ -5933,6 +6589,7 @@
           <w:numId w:val="21"/>
         </w:numPr>
         <w:spacing w:after="0"/>
+        <w:outlineLvl w:val="1"/>
         <w:rPr>
           <w:b/>
           <w:sz w:val="36"/>
@@ -5940,6 +6597,7 @@
           <w:lang w:val="vi-VN"/>
         </w:rPr>
       </w:pPr>
+      <w:bookmarkStart w:id="1" w:name="_Toc498437309"/>
       <w:r>
         <w:rPr>
           <w:b/>
@@ -5947,8 +6605,124 @@
           <w:szCs w:val="36"/>
           <w:lang w:val="vi-VN"/>
         </w:rPr>
+        <w:lastRenderedPageBreak/>
         <w:t>Rendering a Calendar from a Database Table.</w:t>
       </w:r>
+      <w:bookmarkEnd w:id="1"/>
+    </w:p>
+    <w:p>
+      <w:pPr>
+        <w:pStyle w:val="ListParagraph"/>
+        <w:spacing w:after="0"/>
+        <w:ind w:left="1440"/>
+        <w:outlineLvl w:val="1"/>
+        <w:rPr>
+          <w:b/>
+          <w:sz w:val="36"/>
+          <w:szCs w:val="36"/>
+          <w:lang w:val="vi-VN"/>
+        </w:rPr>
+      </w:pPr>
+    </w:p>
+    <w:p>
+      <w:pPr>
+        <w:pStyle w:val="HTMLPreformatted"/>
+        <w:shd w:val="clear" w:color="auto" w:fill="FFFFFF"/>
+        <w:ind w:left="360"/>
+        <w:rPr>
+          <w:rFonts w:ascii="Times New Roman" w:hAnsi="Times New Roman" w:cs="Times New Roman"/>
+          <w:color w:val="212121"/>
+          <w:sz w:val="28"/>
+          <w:szCs w:val="28"/>
+        </w:rPr>
+      </w:pPr>
+      <w:r>
+        <w:rPr>
+          <w:rFonts w:ascii="inherit" w:hAnsi="inherit"/>
+          <w:color w:val="212121"/>
+        </w:rPr>
+        <w:tab/>
+      </w:r>
+      <w:r>
+        <w:rPr>
+          <w:rFonts w:ascii="Times New Roman" w:hAnsi="Times New Roman" w:cs="Times New Roman"/>
+          <w:color w:val="212121"/>
+          <w:sz w:val="28"/>
+          <w:szCs w:val="28"/>
+        </w:rPr>
+        <w:t xml:space="preserve">Bạn cũng có thể sử dụng kiểm soát Lịch để hiển thị sự </w:t>
+      </w:r>
+      <w:r>
+        <w:rPr>
+          <w:rFonts w:ascii="Times New Roman" w:hAnsi="Times New Roman" w:cs="Times New Roman"/>
+          <w:color w:val="212121"/>
+          <w:sz w:val="28"/>
+          <w:szCs w:val="28"/>
+        </w:rPr>
+        <w:t>kiện trong lịch. Trong phần này</w:t>
+      </w:r>
+      <w:r>
+        <w:rPr>
+          <w:rFonts w:ascii="Times New Roman" w:hAnsi="Times New Roman" w:cs="Times New Roman"/>
+          <w:color w:val="212121"/>
+          <w:sz w:val="28"/>
+          <w:szCs w:val="28"/>
+        </w:rPr>
+        <w:t xml:space="preserve">, </w:t>
+      </w:r>
+      <w:r>
+        <w:rPr>
+          <w:rFonts w:ascii="Times New Roman" w:hAnsi="Times New Roman" w:cs="Times New Roman"/>
+          <w:color w:val="212121"/>
+          <w:sz w:val="28"/>
+          <w:szCs w:val="28"/>
+        </w:rPr>
+        <w:t>xây dựng một ứng dụng lịch biểu đơn giản cho phép bạn chèn, cập nhật, và xóa lịch</w:t>
+      </w:r>
+      <w:r>
+        <w:rPr>
+          <w:rFonts w:ascii="Times New Roman" w:hAnsi="Times New Roman" w:cs="Times New Roman"/>
+          <w:color w:val="212121"/>
+          <w:sz w:val="28"/>
+          <w:szCs w:val="28"/>
+        </w:rPr>
+        <w:t xml:space="preserve"> </w:t>
+      </w:r>
+      <w:r>
+        <w:rPr>
+          <w:rFonts w:ascii="Times New Roman" w:hAnsi="Times New Roman" w:cs="Times New Roman"/>
+          <w:color w:val="212121"/>
+          <w:sz w:val="28"/>
+          <w:szCs w:val="28"/>
+        </w:rPr>
+        <w:t xml:space="preserve">mục. Mỗi mục nhập lịch trình được đánh dấu trong một điều khiển lịch </w:t>
+      </w:r>
+    </w:p>
+    <w:p>
+      <w:pPr>
+        <w:pStyle w:val="HTMLPreformatted"/>
+        <w:shd w:val="clear" w:color="auto" w:fill="FFFFFF"/>
+        <w:ind w:left="360"/>
+        <w:rPr>
+          <w:rFonts w:ascii="Times New Roman" w:hAnsi="Times New Roman" w:cs="Times New Roman"/>
+          <w:color w:val="212121"/>
+          <w:sz w:val="28"/>
+          <w:szCs w:val="28"/>
+        </w:rPr>
+      </w:pPr>
+    </w:p>
+    <w:p>
+      <w:pPr>
+        <w:spacing w:after="0"/>
+        <w:ind w:left="360"/>
+        <w:outlineLvl w:val="1"/>
+        <w:rPr>
+          <w:b/>
+          <w:sz w:val="36"/>
+          <w:szCs w:val="36"/>
+          <w:lang w:val="vi-VN"/>
+        </w:rPr>
+      </w:pPr>
     </w:p>
     <w:p>
       <w:pPr>
@@ -5958,6 +6732,7 @@
           <w:numId w:val="21"/>
         </w:numPr>
         <w:spacing w:after="0"/>
+        <w:outlineLvl w:val="1"/>
         <w:rPr>
           <w:b/>
           <w:sz w:val="36"/>
@@ -5965,6 +6740,7 @@
           <w:lang w:val="vi-VN"/>
         </w:rPr>
       </w:pPr>
+      <w:bookmarkStart w:id="2" w:name="_Toc498437310"/>
       <w:r>
         <w:rPr>
           <w:b/>
@@ -5974,6 +6750,283 @@
         </w:rPr>
         <w:t>Displaying Advertisements.</w:t>
       </w:r>
+      <w:bookmarkEnd w:id="2"/>
+    </w:p>
+    <w:p>
+      <w:pPr>
+        <w:pStyle w:val="HTMLPreformatted"/>
+        <w:shd w:val="clear" w:color="auto" w:fill="FFFFFF"/>
+        <w:ind w:left="360"/>
+        <w:rPr>
+          <w:rFonts w:ascii="Times New Roman" w:hAnsi="Times New Roman" w:cs="Times New Roman"/>
+          <w:color w:val="212121"/>
+          <w:sz w:val="28"/>
+          <w:szCs w:val="28"/>
+        </w:rPr>
+      </w:pPr>
+      <w:r>
+        <w:rPr>
+          <w:rFonts w:ascii="Times New Roman" w:hAnsi="Times New Roman" w:cs="Times New Roman"/>
+          <w:color w:val="212121"/>
+          <w:sz w:val="28"/>
+          <w:szCs w:val="28"/>
+        </w:rPr>
+        <w:tab/>
+      </w:r>
+      <w:r>
+        <w:rPr>
+          <w:rFonts w:ascii="Times New Roman" w:hAnsi="Times New Roman" w:cs="Times New Roman"/>
+          <w:color w:val="212121"/>
+          <w:sz w:val="28"/>
+          <w:szCs w:val="28"/>
+        </w:rPr>
+        <w:t>Điều khiển AdRotator cho phép bạn hiển thị ngẫu nhiên các quảng cáo khác nhau trong một</w:t>
+      </w:r>
+      <w:r>
+        <w:rPr>
+          <w:rFonts w:ascii="Times New Roman" w:hAnsi="Times New Roman" w:cs="Times New Roman"/>
+          <w:color w:val="212121"/>
+          <w:sz w:val="28"/>
+          <w:szCs w:val="28"/>
+        </w:rPr>
+        <w:t xml:space="preserve"> </w:t>
+      </w:r>
+      <w:r>
+        <w:rPr>
+          <w:rFonts w:ascii="Times New Roman" w:hAnsi="Times New Roman" w:cs="Times New Roman"/>
+          <w:color w:val="212121"/>
+          <w:sz w:val="28"/>
+          <w:szCs w:val="28"/>
+        </w:rPr>
+        <w:t>trang. Bạn có thể lưu trữ danh sách các quảng cáo trong một tệp tin XML hoặc trong một bảng cơ sở dữ liệu</w:t>
+      </w:r>
+    </w:p>
+    <w:p>
+      <w:pPr>
+        <w:pStyle w:val="HTMLPreformatted"/>
+        <w:shd w:val="clear" w:color="auto" w:fill="FFFFFF"/>
+        <w:ind w:left="360"/>
+        <w:rPr>
+          <w:rFonts w:ascii="Times New Roman" w:hAnsi="Times New Roman" w:cs="Times New Roman"/>
+          <w:color w:val="212121"/>
+          <w:sz w:val="28"/>
+          <w:szCs w:val="28"/>
+          <w:shd w:val="clear" w:color="auto" w:fill="FFFFFF"/>
+        </w:rPr>
+      </w:pPr>
+      <w:r>
+        <w:rPr>
+          <w:rFonts w:ascii="Times New Roman" w:hAnsi="Times New Roman" w:cs="Times New Roman"/>
+          <w:color w:val="212121"/>
+          <w:sz w:val="28"/>
+          <w:szCs w:val="28"/>
+        </w:rPr>
+        <w:tab/>
+      </w:r>
+      <w:r>
+        <w:br/>
+      </w:r>
+      <w:r>
+        <w:rPr>
+          <w:rFonts w:ascii="Times New Roman" w:hAnsi="Times New Roman" w:cs="Times New Roman"/>
+          <w:color w:val="212121"/>
+          <w:sz w:val="28"/>
+          <w:szCs w:val="28"/>
+          <w:shd w:val="clear" w:color="auto" w:fill="FFFFFF"/>
+        </w:rPr>
+        <w:t xml:space="preserve">        </w:t>
+      </w:r>
+      <w:r>
+        <w:rPr>
+          <w:rFonts w:ascii="Times New Roman" w:hAnsi="Times New Roman" w:cs="Times New Roman"/>
+          <w:color w:val="212121"/>
+          <w:sz w:val="28"/>
+          <w:szCs w:val="28"/>
+          <w:shd w:val="clear" w:color="auto" w:fill="FFFFFF"/>
+        </w:rPr>
+        <w:t>Điều khiển AdRotator bao gồm một thuộc tính KeywordFilter. Bạn có thể cung cấp mỗi biểu ngữ quảng cáo với một từ khoá và sau đó lọc các quảng cáo hiển thị bởi Điều khiển AdRotator bằng cách sử dụng giá trị của thuộc tính KeywordFilte</w:t>
+      </w:r>
+      <w:r>
+        <w:rPr>
+          <w:rFonts w:ascii="Times New Roman" w:hAnsi="Times New Roman" w:cs="Times New Roman"/>
+          <w:color w:val="212121"/>
+          <w:sz w:val="28"/>
+          <w:szCs w:val="28"/>
+          <w:shd w:val="clear" w:color="auto" w:fill="FFFFFF"/>
+        </w:rPr>
+        <w:t>r</w:t>
+      </w:r>
+    </w:p>
+    <w:p>
+      <w:pPr>
+        <w:pStyle w:val="HTMLPreformatted"/>
+        <w:shd w:val="clear" w:color="auto" w:fill="FFFFFF"/>
+        <w:ind w:left="360"/>
+        <w:rPr>
+          <w:rFonts w:ascii="Times New Roman" w:hAnsi="Times New Roman" w:cs="Times New Roman"/>
+          <w:color w:val="212121"/>
+          <w:sz w:val="28"/>
+          <w:szCs w:val="28"/>
+          <w:shd w:val="clear" w:color="auto" w:fill="FFFFFF"/>
+        </w:rPr>
+      </w:pPr>
+    </w:p>
+    <w:p>
+      <w:pPr>
+        <w:pStyle w:val="HTMLPreformatted"/>
+        <w:shd w:val="clear" w:color="auto" w:fill="FFFFFF"/>
+        <w:ind w:left="360"/>
+        <w:rPr>
+          <w:rFonts w:ascii="Times New Roman" w:hAnsi="Times New Roman" w:cs="Times New Roman"/>
+          <w:color w:val="212121"/>
+          <w:sz w:val="28"/>
+          <w:szCs w:val="28"/>
+        </w:rPr>
+      </w:pPr>
+      <w:r>
+        <w:rPr>
+          <w:rFonts w:ascii="Times New Roman" w:hAnsi="Times New Roman" w:cs="Times New Roman"/>
+          <w:color w:val="212121"/>
+          <w:sz w:val="28"/>
+          <w:szCs w:val="28"/>
+          <w:shd w:val="clear" w:color="auto" w:fill="FFFFFF"/>
+        </w:rPr>
+        <w:tab/>
+      </w:r>
+      <w:r>
+        <w:rPr>
+          <w:rFonts w:ascii="Times New Roman" w:hAnsi="Times New Roman" w:cs="Times New Roman"/>
+          <w:color w:val="212121"/>
+          <w:sz w:val="28"/>
+          <w:szCs w:val="28"/>
+        </w:rPr>
+        <w:t>N</w:t>
+      </w:r>
+      <w:r>
+        <w:rPr>
+          <w:rFonts w:ascii="Times New Roman" w:hAnsi="Times New Roman" w:cs="Times New Roman"/>
+          <w:color w:val="212121"/>
+          <w:sz w:val="28"/>
+          <w:szCs w:val="28"/>
+        </w:rPr>
+        <w:t>ếu bạn hiển thị nhiều hơn một</w:t>
+      </w:r>
+      <w:r>
+        <w:rPr>
+          <w:rFonts w:ascii="Times New Roman" w:hAnsi="Times New Roman" w:cs="Times New Roman"/>
+          <w:color w:val="212121"/>
+          <w:sz w:val="28"/>
+          <w:szCs w:val="28"/>
+        </w:rPr>
+        <w:t xml:space="preserve"> </w:t>
+      </w:r>
+      <w:r>
+        <w:rPr>
+          <w:rFonts w:ascii="Times New Roman" w:hAnsi="Times New Roman" w:cs="Times New Roman"/>
+          <w:color w:val="212121"/>
+          <w:sz w:val="28"/>
+          <w:szCs w:val="28"/>
+        </w:rPr>
+        <w:t>quảng cáo trong cùng một trang, bạn có thể lọc các quả</w:t>
+      </w:r>
+      <w:r>
+        <w:rPr>
+          <w:rFonts w:ascii="Times New Roman" w:hAnsi="Times New Roman" w:cs="Times New Roman"/>
+          <w:color w:val="212121"/>
+          <w:sz w:val="28"/>
+          <w:szCs w:val="28"/>
+        </w:rPr>
+        <w:t xml:space="preserve">ng cáo theo vùng của trang. Bạn </w:t>
+      </w:r>
+      <w:r>
+        <w:rPr>
+          <w:rFonts w:ascii="Times New Roman" w:hAnsi="Times New Roman" w:cs="Times New Roman"/>
+          <w:color w:val="212121"/>
+          <w:sz w:val="28"/>
+          <w:szCs w:val="28"/>
+        </w:rPr>
+        <w:t>có thể sử dụng KeywordFilter để hiển thị quả</w:t>
+      </w:r>
+      <w:r>
+        <w:rPr>
+          <w:rFonts w:ascii="Times New Roman" w:hAnsi="Times New Roman" w:cs="Times New Roman"/>
+          <w:color w:val="212121"/>
+          <w:sz w:val="28"/>
+          <w:szCs w:val="28"/>
+        </w:rPr>
+        <w:t xml:space="preserve">ng cáo biểu ngữ lớn ở đầu trang </w:t>
+      </w:r>
+      <w:r>
+        <w:rPr>
+          <w:rFonts w:ascii="Times New Roman" w:hAnsi="Times New Roman" w:cs="Times New Roman"/>
+          <w:color w:val="212121"/>
+          <w:sz w:val="28"/>
+          <w:szCs w:val="28"/>
+        </w:rPr>
+        <w:t>và quảng cáo hộp ở cạnh trang</w:t>
+      </w:r>
+    </w:p>
+    <w:p>
+      <w:pPr>
+        <w:pStyle w:val="HTMLPreformatted"/>
+        <w:shd w:val="clear" w:color="auto" w:fill="FFFFFF"/>
+        <w:ind w:left="360"/>
+        <w:rPr>
+          <w:rFonts w:ascii="Times New Roman" w:hAnsi="Times New Roman" w:cs="Times New Roman"/>
+          <w:color w:val="212121"/>
+          <w:sz w:val="28"/>
+          <w:szCs w:val="28"/>
+        </w:rPr>
+      </w:pPr>
+      <w:r>
+        <w:br/>
+      </w:r>
+      <w:r>
+        <w:rPr>
+          <w:rFonts w:ascii="Times New Roman" w:hAnsi="Times New Roman" w:cs="Times New Roman"/>
+          <w:color w:val="212121"/>
+          <w:sz w:val="28"/>
+          <w:szCs w:val="28"/>
+          <w:shd w:val="clear" w:color="auto" w:fill="FFFFFF"/>
+        </w:rPr>
+        <w:t xml:space="preserve">        </w:t>
+      </w:r>
+      <w:r>
+        <w:rPr>
+          <w:rFonts w:ascii="Times New Roman" w:hAnsi="Times New Roman" w:cs="Times New Roman"/>
+          <w:color w:val="212121"/>
+          <w:sz w:val="28"/>
+          <w:szCs w:val="28"/>
+          <w:shd w:val="clear" w:color="auto" w:fill="FFFFFF"/>
+        </w:rPr>
+        <w:t>Bạn cũng có thể sử dụng thuộc tính KeywordFilter để lọc quảng cáo theo trang web. Ví dụ: bạn có thể muốn hiển thị các quảng cáo khác nhau trên trang chủ của trang web của bạn trên trang tìm kiếm của trang web của bạn</w:t>
+      </w:r>
+    </w:p>
+    <w:p>
+      <w:pPr>
+        <w:pStyle w:val="HTMLPreformatted"/>
+        <w:shd w:val="clear" w:color="auto" w:fill="FFFFFF"/>
+        <w:ind w:left="360"/>
+        <w:rPr>
+          <w:rFonts w:ascii="Times New Roman" w:hAnsi="Times New Roman" w:cs="Times New Roman"/>
+          <w:color w:val="212121"/>
+          <w:sz w:val="28"/>
+          <w:szCs w:val="28"/>
+        </w:rPr>
+      </w:pPr>
+    </w:p>
+    <w:p>
+      <w:pPr>
+        <w:spacing w:after="0"/>
+        <w:ind w:left="360"/>
+        <w:outlineLvl w:val="1"/>
+        <w:rPr>
+          <w:b/>
+          <w:sz w:val="36"/>
+          <w:szCs w:val="36"/>
+          <w:lang w:val="vi-VN"/>
+        </w:rPr>
+      </w:pPr>
     </w:p>
     <w:p>
       <w:pPr>
@@ -6028,7 +7081,6 @@
           <w:lang w:val="vi-VN"/>
         </w:rPr>
       </w:pPr>
-      <w:proofErr w:type="spellStart"/>
       <w:r>
         <w:rPr>
           <w:rFonts w:ascii="Times New Roman" w:hAnsi="Times New Roman" w:cs="Times New Roman"/>
@@ -6038,7 +7090,6 @@
         </w:rPr>
         <w:t>AdvertisementFile</w:t>
       </w:r>
-      <w:proofErr w:type="spellEnd"/>
       <w:r>
         <w:rPr>
           <w:rFonts w:ascii="Times New Roman" w:hAnsi="Times New Roman" w:cs="Times New Roman"/>
@@ -6200,6 +7251,7 @@
           <w:sz w:val="32"/>
           <w:szCs w:val="32"/>
         </w:rPr>
+        <w:lastRenderedPageBreak/>
         <w:t>DataSourceID</w:t>
       </w:r>
       <w:r>
@@ -6436,36 +7488,13 @@
     </w:p>
     <w:p>
       <w:pPr>
-        <w:pStyle w:val="HTMLPreformatted"/>
-        <w:shd w:val="clear" w:color="auto" w:fill="FFFFFF"/>
-        <w:ind w:left="1599"/>
-        <w:rPr>
-          <w:rFonts w:ascii="inherit" w:hAnsi="inherit"/>
-          <w:color w:val="212121"/>
-        </w:rPr>
-      </w:pPr>
-    </w:p>
-    <w:p>
-      <w:pPr>
-        <w:pStyle w:val="ListParagraph"/>
-        <w:spacing w:after="0"/>
-        <w:ind w:left="1440"/>
-        <w:rPr>
-          <w:b/>
-          <w:sz w:val="36"/>
-          <w:szCs w:val="36"/>
-          <w:lang w:val="vi-VN"/>
-        </w:rPr>
-      </w:pPr>
-    </w:p>
-    <w:p>
-      <w:pPr>
         <w:pStyle w:val="ListParagraph"/>
         <w:numPr>
           <w:ilvl w:val="0"/>
           <w:numId w:val="21"/>
         </w:numPr>
         <w:spacing w:after="0"/>
+        <w:outlineLvl w:val="1"/>
         <w:rPr>
           <w:b/>
           <w:sz w:val="36"/>
@@ -6473,6 +7502,7 @@
           <w:lang w:val="vi-VN"/>
         </w:rPr>
       </w:pPr>
+      <w:bookmarkStart w:id="3" w:name="_Toc498437311"/>
       <w:r>
         <w:rPr>
           <w:b/>
@@ -6482,6 +7512,383 @@
         </w:rPr>
         <w:t>Storing Advertisements in an XML File.</w:t>
       </w:r>
+      <w:bookmarkEnd w:id="3"/>
+    </w:p>
+    <w:p>
+      <w:pPr>
+        <w:spacing w:after="0"/>
+        <w:ind w:left="360"/>
+        <w:outlineLvl w:val="1"/>
+        <w:rPr>
+          <w:rFonts w:cs="Times New Roman"/>
+          <w:color w:val="212121"/>
+          <w:sz w:val="28"/>
+          <w:szCs w:val="28"/>
+          <w:shd w:val="clear" w:color="auto" w:fill="FFFFFF"/>
+          <w:lang w:val="vi-VN"/>
+        </w:rPr>
+      </w:pPr>
+      <w:r>
+        <w:rPr>
+          <w:lang w:val="vi-VN"/>
+        </w:rPr>
+        <w:br/>
+      </w:r>
+      <w:r>
+        <w:rPr>
+          <w:rFonts w:cs="Times New Roman"/>
+          <w:color w:val="212121"/>
+          <w:sz w:val="28"/>
+          <w:szCs w:val="28"/>
+          <w:shd w:val="clear" w:color="auto" w:fill="FFFFFF"/>
+          <w:lang w:val="vi-VN"/>
+        </w:rPr>
+        <w:t xml:space="preserve">            </w:t>
+      </w:r>
+      <w:r>
+        <w:rPr>
+          <w:rFonts w:cs="Times New Roman"/>
+          <w:color w:val="212121"/>
+          <w:sz w:val="28"/>
+          <w:szCs w:val="28"/>
+          <w:shd w:val="clear" w:color="auto" w:fill="FFFFFF"/>
+          <w:lang w:val="vi-VN"/>
+        </w:rPr>
+        <w:t xml:space="preserve">Bạn có thể lưu trữ danh sách quảng cáo mà AdRotator hiển thị trong một tệp tin XML bằng thiết lập thuộc tính AdvertisementFile của điều khiển AdRotator. lấy ra các quảng cáo biểu ngữ từ một tệp XML </w:t>
+      </w:r>
+    </w:p>
+    <w:p>
+      <w:pPr>
+        <w:spacing w:after="0"/>
+        <w:ind w:left="360"/>
+        <w:outlineLvl w:val="1"/>
+        <w:rPr>
+          <w:rFonts w:cs="Times New Roman"/>
+          <w:color w:val="212121"/>
+          <w:sz w:val="28"/>
+          <w:szCs w:val="28"/>
+          <w:shd w:val="clear" w:color="auto" w:fill="FFFFFF"/>
+          <w:lang w:val="vi-VN"/>
+        </w:rPr>
+      </w:pPr>
+      <w:r>
+        <w:rPr>
+          <w:lang w:val="vi-VN"/>
+        </w:rPr>
+        <w:br/>
+      </w:r>
+      <w:r>
+        <w:rPr>
+          <w:rFonts w:cs="Times New Roman"/>
+          <w:color w:val="212121"/>
+          <w:sz w:val="28"/>
+          <w:szCs w:val="28"/>
+          <w:shd w:val="clear" w:color="auto" w:fill="FFFFFF"/>
+          <w:lang w:val="vi-VN"/>
+        </w:rPr>
+        <w:t xml:space="preserve">            </w:t>
+      </w:r>
+      <w:r>
+        <w:rPr>
+          <w:rFonts w:cs="Times New Roman"/>
+          <w:color w:val="212121"/>
+          <w:sz w:val="28"/>
+          <w:szCs w:val="28"/>
+          <w:shd w:val="clear" w:color="auto" w:fill="FFFFFF"/>
+          <w:lang w:val="vi-VN"/>
+        </w:rPr>
+        <w:t>AdRotator đầu tiên có thuộc tính KeyworldFilter có biểu ngữ giá trị và hai điều khiển AdRotator còn lại có thuộc tính KeywordFilter với hộp giá trị. Các AdRotator đầu tiên chỉ hiển thị quảng cáo biểu ngữ và còn lại hai AdRotator điều khiển quảng cáo hộp chỉ hiển thị</w:t>
+      </w:r>
+    </w:p>
+    <w:p>
+      <w:pPr>
+        <w:pStyle w:val="HTMLPreformatted"/>
+        <w:shd w:val="clear" w:color="auto" w:fill="FFFFFF"/>
+        <w:rPr>
+          <w:rFonts w:ascii="Times New Roman" w:hAnsi="Times New Roman" w:cs="Times New Roman"/>
+          <w:sz w:val="36"/>
+          <w:szCs w:val="36"/>
+        </w:rPr>
+      </w:pPr>
+      <w:r>
+        <w:rPr>
+          <w:rFonts w:ascii="Times New Roman" w:hAnsi="Times New Roman" w:cs="Times New Roman"/>
+          <w:sz w:val="36"/>
+          <w:szCs w:val="36"/>
+        </w:rPr>
+        <w:t>Hình minh họa:</w:t>
+      </w:r>
+      <w:r>
+        <w:rPr>
+          <w:rFonts w:ascii="Times New Roman" w:hAnsi="Times New Roman" w:cs="Times New Roman"/>
+          <w:noProof/>
+          <w:color w:val="212121"/>
+        </w:rPr>
+        <w:t xml:space="preserve"> </w:t>
+      </w:r>
+    </w:p>
+    <w:p>
+      <w:pPr>
+        <w:pStyle w:val="HTMLPreformatted"/>
+        <w:shd w:val="clear" w:color="auto" w:fill="FFFFFF"/>
+        <w:rPr>
+          <w:rFonts w:ascii="Times New Roman" w:hAnsi="Times New Roman" w:cs="Times New Roman"/>
+          <w:color w:val="212121"/>
+        </w:rPr>
+      </w:pPr>
+      <w:r>
+        <w:rPr>
+          <w:rFonts w:ascii="Times New Roman" w:hAnsi="Times New Roman" w:cs="Times New Roman"/>
+          <w:noProof/>
+          <w:color w:val="212121"/>
+        </w:rPr>
+        <w:drawing>
+          <wp:anchor distT="0" distB="0" distL="114300" distR="114300" simplePos="0" relativeHeight="251906048" behindDoc="0" locked="0" layoutInCell="1" allowOverlap="1" wp14:anchorId="530625B3" wp14:editId="2DE116AD">
+            <wp:simplePos x="0" y="0"/>
+            <wp:positionH relativeFrom="column">
+              <wp:posOffset>1504950</wp:posOffset>
+            </wp:positionH>
+            <wp:positionV relativeFrom="paragraph">
+              <wp:posOffset>213995</wp:posOffset>
+            </wp:positionV>
+            <wp:extent cx="3399155" cy="2885440"/>
+            <wp:effectExtent l="0" t="0" r="0" b="0"/>
+            <wp:wrapTopAndBottom/>
+            <wp:docPr id="224" name="Picture 224"/>
+            <wp:cNvGraphicFramePr>
+              <a:graphicFrameLocks xmlns:a="http://schemas.openxmlformats.org/drawingml/2006/main" noChangeAspect="1"/>
+            </wp:cNvGraphicFramePr>
+            <a:graphic xmlns:a="http://schemas.openxmlformats.org/drawingml/2006/main">
+              <a:graphicData uri="http://schemas.openxmlformats.org/drawingml/2006/picture">
+                <pic:pic xmlns:pic="http://schemas.openxmlformats.org/drawingml/2006/picture">
+                  <pic:nvPicPr>
+                    <pic:cNvPr id="224" name="hinh3.PNG"/>
+                    <pic:cNvPicPr/>
+                  </pic:nvPicPr>
+                  <pic:blipFill>
+                    <a:blip r:embed="rId13">
+                      <a:extLst>
+                        <a:ext uri="{28A0092B-C50C-407E-A947-70E740481C1C}">
+                          <a14:useLocalDpi xmlns:a14="http://schemas.microsoft.com/office/drawing/2010/main" val="0"/>
+                        </a:ext>
+                      </a:extLst>
+                    </a:blip>
+                    <a:stretch>
+                      <a:fillRect/>
+                    </a:stretch>
+                  </pic:blipFill>
+                  <pic:spPr>
+                    <a:xfrm>
+                      <a:off x="0" y="0"/>
+                      <a:ext cx="3399155" cy="2885440"/>
+                    </a:xfrm>
+                    <a:prstGeom prst="rect">
+                      <a:avLst/>
+                    </a:prstGeom>
+                  </pic:spPr>
+                </pic:pic>
+              </a:graphicData>
+            </a:graphic>
+          </wp:anchor>
+        </w:drawing>
+      </w:r>
+    </w:p>
+    <w:p>
+      <w:pPr>
+        <w:pStyle w:val="HTMLPreformatted"/>
+        <w:shd w:val="clear" w:color="auto" w:fill="FFFFFF"/>
+        <w:rPr>
+          <w:rFonts w:ascii="Times New Roman" w:hAnsi="Times New Roman" w:cs="Times New Roman"/>
+          <w:color w:val="212121"/>
+        </w:rPr>
+      </w:pPr>
+    </w:p>
+    <w:p>
+      <w:pPr>
+        <w:pStyle w:val="HTMLPreformatted"/>
+        <w:shd w:val="clear" w:color="auto" w:fill="FFFFFF"/>
+        <w:rPr>
+          <w:rFonts w:ascii="Times New Roman" w:hAnsi="Times New Roman" w:cs="Times New Roman"/>
+          <w:color w:val="212121"/>
+        </w:rPr>
+      </w:pPr>
+      <w:r>
+        <w:rPr>
+          <w:rFonts w:ascii="Times New Roman" w:hAnsi="Times New Roman" w:cs="Times New Roman"/>
+          <w:noProof/>
+          <w:color w:val="212121"/>
+        </w:rPr>
+        <w:drawing>
+          <wp:inline distT="0" distB="0" distL="0" distR="0" wp14:anchorId="15DBD72B" wp14:editId="2DDA5A79">
+            <wp:extent cx="5039428" cy="952633"/>
+            <wp:effectExtent l="0" t="0" r="0" b="0"/>
+            <wp:docPr id="225" name="Picture 225"/>
+            <wp:cNvGraphicFramePr>
+              <a:graphicFrameLocks xmlns:a="http://schemas.openxmlformats.org/drawingml/2006/main" noChangeAspect="1"/>
+            </wp:cNvGraphicFramePr>
+            <a:graphic xmlns:a="http://schemas.openxmlformats.org/drawingml/2006/main">
+              <a:graphicData uri="http://schemas.openxmlformats.org/drawingml/2006/picture">
+                <pic:pic xmlns:pic="http://schemas.openxmlformats.org/drawingml/2006/picture">
+                  <pic:nvPicPr>
+                    <pic:cNvPr id="225" name="hinh4.PNG"/>
+                    <pic:cNvPicPr/>
+                  </pic:nvPicPr>
+                  <pic:blipFill>
+                    <a:blip r:embed="rId14">
+                      <a:extLst>
+                        <a:ext uri="{28A0092B-C50C-407E-A947-70E740481C1C}">
+                          <a14:useLocalDpi xmlns:a14="http://schemas.microsoft.com/office/drawing/2010/main" val="0"/>
+                        </a:ext>
+                      </a:extLst>
+                    </a:blip>
+                    <a:stretch>
+                      <a:fillRect/>
+                    </a:stretch>
+                  </pic:blipFill>
+                  <pic:spPr>
+                    <a:xfrm>
+                      <a:off x="0" y="0"/>
+                      <a:ext cx="5039428" cy="952633"/>
+                    </a:xfrm>
+                    <a:prstGeom prst="rect">
+                      <a:avLst/>
+                    </a:prstGeom>
+                  </pic:spPr>
+                </pic:pic>
+              </a:graphicData>
+            </a:graphic>
+          </wp:inline>
+        </w:drawing>
+      </w:r>
+    </w:p>
+    <w:p>
+      <w:pPr>
+        <w:pStyle w:val="HTMLPreformatted"/>
+        <w:shd w:val="clear" w:color="auto" w:fill="FFFFFF"/>
+        <w:rPr>
+          <w:rFonts w:ascii="Times New Roman" w:hAnsi="Times New Roman" w:cs="Times New Roman"/>
+          <w:color w:val="212121"/>
+        </w:rPr>
+      </w:pPr>
+    </w:p>
+    <w:p>
+      <w:pPr>
+        <w:pStyle w:val="HTMLPreformatted"/>
+        <w:shd w:val="clear" w:color="auto" w:fill="FFFFFF"/>
+        <w:rPr>
+          <w:rFonts w:ascii="Times New Roman" w:hAnsi="Times New Roman" w:cs="Times New Roman"/>
+          <w:sz w:val="36"/>
+          <w:szCs w:val="36"/>
+        </w:rPr>
+      </w:pPr>
+      <w:r>
+        <w:rPr>
+          <w:rFonts w:ascii="Times New Roman" w:hAnsi="Times New Roman" w:cs="Times New Roman"/>
+          <w:sz w:val="36"/>
+          <w:szCs w:val="36"/>
+        </w:rPr>
+        <w:t>File XML:</w:t>
+      </w:r>
+    </w:p>
+    <w:p>
+      <w:pPr>
+        <w:pStyle w:val="HTMLPreformatted"/>
+        <w:shd w:val="clear" w:color="auto" w:fill="FFFFFF"/>
+        <w:rPr>
+          <w:rFonts w:ascii="Times New Roman" w:hAnsi="Times New Roman" w:cs="Times New Roman"/>
+          <w:color w:val="212121"/>
+        </w:rPr>
+      </w:pPr>
+      <w:r>
+        <w:rPr>
+          <w:rFonts w:ascii="Times New Roman" w:hAnsi="Times New Roman" w:cs="Times New Roman"/>
+          <w:noProof/>
+          <w:color w:val="212121"/>
+        </w:rPr>
+        <w:drawing>
+          <wp:inline distT="0" distB="0" distL="0" distR="0" wp14:anchorId="2CCDA33C" wp14:editId="67FBEF04">
+            <wp:extent cx="4143953" cy="4077269"/>
+            <wp:effectExtent l="0" t="0" r="9525" b="0"/>
+            <wp:docPr id="226" name="Picture 226"/>
+            <wp:cNvGraphicFramePr>
+              <a:graphicFrameLocks xmlns:a="http://schemas.openxmlformats.org/drawingml/2006/main" noChangeAspect="1"/>
+            </wp:cNvGraphicFramePr>
+            <a:graphic xmlns:a="http://schemas.openxmlformats.org/drawingml/2006/main">
+              <a:graphicData uri="http://schemas.openxmlformats.org/drawingml/2006/picture">
+                <pic:pic xmlns:pic="http://schemas.openxmlformats.org/drawingml/2006/picture">
+                  <pic:nvPicPr>
+                    <pic:cNvPr id="226" name="hinh5.PNG"/>
+                    <pic:cNvPicPr/>
+                  </pic:nvPicPr>
+                  <pic:blipFill>
+                    <a:blip r:embed="rId15">
+                      <a:extLst>
+                        <a:ext uri="{28A0092B-C50C-407E-A947-70E740481C1C}">
+                          <a14:useLocalDpi xmlns:a14="http://schemas.microsoft.com/office/drawing/2010/main" val="0"/>
+                        </a:ext>
+                      </a:extLst>
+                    </a:blip>
+                    <a:stretch>
+                      <a:fillRect/>
+                    </a:stretch>
+                  </pic:blipFill>
+                  <pic:spPr>
+                    <a:xfrm>
+                      <a:off x="0" y="0"/>
+                      <a:ext cx="4143953" cy="4077269"/>
+                    </a:xfrm>
+                    <a:prstGeom prst="rect">
+                      <a:avLst/>
+                    </a:prstGeom>
+                  </pic:spPr>
+                </pic:pic>
+              </a:graphicData>
+            </a:graphic>
+          </wp:inline>
+        </w:drawing>
+      </w:r>
+    </w:p>
+    <w:p>
+      <w:pPr>
+        <w:pStyle w:val="ListParagraph"/>
+        <w:spacing w:after="0"/>
+        <w:ind w:left="1440"/>
+        <w:rPr>
+          <w:b/>
+          <w:sz w:val="36"/>
+          <w:szCs w:val="36"/>
+          <w:lang w:val="vi-VN"/>
+        </w:rPr>
+      </w:pPr>
+    </w:p>
+    <w:p>
+      <w:pPr>
+        <w:spacing w:after="0"/>
+        <w:ind w:left="360"/>
+        <w:outlineLvl w:val="1"/>
+        <w:rPr>
+          <w:rFonts w:cs="Times New Roman"/>
+          <w:color w:val="212121"/>
+          <w:sz w:val="28"/>
+          <w:szCs w:val="28"/>
+          <w:shd w:val="clear" w:color="auto" w:fill="FFFFFF"/>
+          <w:lang w:val="vi-VN"/>
+        </w:rPr>
+      </w:pPr>
+    </w:p>
+    <w:p>
+      <w:pPr>
+        <w:spacing w:after="0"/>
+        <w:ind w:left="360"/>
+        <w:outlineLvl w:val="1"/>
+        <w:rPr>
+          <w:rFonts w:cs="Times New Roman"/>
+          <w:b/>
+          <w:sz w:val="28"/>
+          <w:szCs w:val="28"/>
+          <w:lang w:val="vi-VN"/>
+        </w:rPr>
+      </w:pPr>
     </w:p>
     <w:p>
       <w:pPr>
@@ -6491,6 +7898,7 @@
           <w:numId w:val="21"/>
         </w:numPr>
         <w:spacing w:after="0"/>
+        <w:outlineLvl w:val="1"/>
         <w:rPr>
           <w:b/>
           <w:sz w:val="36"/>
@@ -6498,6 +7906,7 @@
           <w:lang w:val="vi-VN"/>
         </w:rPr>
       </w:pPr>
+      <w:bookmarkStart w:id="4" w:name="_Toc498437312"/>
       <w:r>
         <w:rPr>
           <w:b/>
@@ -6507,6 +7916,147 @@
         </w:rPr>
         <w:t>Storing Advertisements in a Database Table.</w:t>
       </w:r>
+      <w:bookmarkEnd w:id="4"/>
+    </w:p>
+    <w:p>
+      <w:pPr>
+        <w:pStyle w:val="ListParagraph"/>
+        <w:spacing w:after="0"/>
+        <w:ind w:left="1440"/>
+        <w:outlineLvl w:val="1"/>
+        <w:rPr>
+          <w:b/>
+          <w:sz w:val="36"/>
+          <w:szCs w:val="36"/>
+          <w:lang w:val="vi-VN"/>
+        </w:rPr>
+      </w:pPr>
+    </w:p>
+    <w:p>
+      <w:pPr>
+        <w:pStyle w:val="HTMLPreformatted"/>
+        <w:shd w:val="clear" w:color="auto" w:fill="FFFFFF"/>
+        <w:ind w:left="360"/>
+        <w:rPr>
+          <w:rFonts w:ascii="Times New Roman" w:hAnsi="Times New Roman" w:cs="Times New Roman"/>
+          <w:color w:val="212121"/>
+          <w:sz w:val="28"/>
+          <w:szCs w:val="28"/>
+        </w:rPr>
+      </w:pPr>
+      <w:r>
+        <w:rPr>
+          <w:rFonts w:ascii="Times New Roman" w:hAnsi="Times New Roman" w:cs="Times New Roman"/>
+          <w:color w:val="212121"/>
+          <w:sz w:val="28"/>
+          <w:szCs w:val="28"/>
+        </w:rPr>
+        <w:t xml:space="preserve">             </w:t>
+      </w:r>
+      <w:r>
+        <w:rPr>
+          <w:rFonts w:ascii="Times New Roman" w:hAnsi="Times New Roman" w:cs="Times New Roman"/>
+          <w:color w:val="212121"/>
+          <w:sz w:val="28"/>
+          <w:szCs w:val="28"/>
+        </w:rPr>
+        <w:t>Thay vì lưu trữ danh sách các quảng cáo trong một tệp XML, bạn có thể lưu trữ danh sách trong cơ sở dữ liệu</w:t>
+      </w:r>
+      <w:r>
+        <w:rPr>
+          <w:rFonts w:ascii="Times New Roman" w:hAnsi="Times New Roman" w:cs="Times New Roman"/>
+          <w:color w:val="212121"/>
+          <w:sz w:val="28"/>
+          <w:szCs w:val="28"/>
+        </w:rPr>
+        <w:t xml:space="preserve"> </w:t>
+      </w:r>
+      <w:r>
+        <w:rPr>
+          <w:rFonts w:ascii="Times New Roman" w:hAnsi="Times New Roman" w:cs="Times New Roman"/>
+          <w:color w:val="212121"/>
+          <w:sz w:val="28"/>
+          <w:szCs w:val="28"/>
+        </w:rPr>
+        <w:t>Ví dụ: điều khiển AdRotator bị ràng buộc bởi một</w:t>
+      </w:r>
+      <w:r>
+        <w:rPr>
+          <w:rFonts w:ascii="Times New Roman" w:hAnsi="Times New Roman" w:cs="Times New Roman"/>
+          <w:color w:val="212121"/>
+          <w:sz w:val="28"/>
+          <w:szCs w:val="28"/>
+        </w:rPr>
+        <w:t xml:space="preserve"> k</w:t>
+      </w:r>
+      <w:r>
+        <w:rPr>
+          <w:rFonts w:ascii="Times New Roman" w:hAnsi="Times New Roman" w:cs="Times New Roman"/>
+          <w:color w:val="212121"/>
+          <w:sz w:val="28"/>
+          <w:szCs w:val="28"/>
+        </w:rPr>
+        <w:t>iểm soát SqlDataSource. Các SqlDataSource kiểm soát đại diện cho các</w:t>
+      </w:r>
+      <w:r>
+        <w:rPr>
+          <w:rFonts w:ascii="Times New Roman" w:hAnsi="Times New Roman" w:cs="Times New Roman"/>
+          <w:color w:val="212121"/>
+          <w:sz w:val="28"/>
+          <w:szCs w:val="28"/>
+        </w:rPr>
+        <w:t xml:space="preserve"> nội dung của một cơ sở dữ liệu</w:t>
+      </w:r>
+      <w:r>
+        <w:rPr>
+          <w:rFonts w:ascii="Times New Roman" w:hAnsi="Times New Roman" w:cs="Times New Roman"/>
+          <w:color w:val="212121"/>
+          <w:sz w:val="28"/>
+          <w:szCs w:val="28"/>
+        </w:rPr>
+        <w:t xml:space="preserve">, nằm trong cơ sở dữ liệu SQL Express </w:t>
+      </w:r>
+    </w:p>
+    <w:p>
+      <w:pPr>
+        <w:pStyle w:val="HTMLPreformatted"/>
+        <w:shd w:val="clear" w:color="auto" w:fill="FFFFFF"/>
+        <w:ind w:left="360"/>
+        <w:rPr>
+          <w:rFonts w:ascii="Times New Roman" w:hAnsi="Times New Roman" w:cs="Times New Roman"/>
+          <w:color w:val="212121"/>
+          <w:sz w:val="28"/>
+          <w:szCs w:val="28"/>
+        </w:rPr>
+      </w:pPr>
+    </w:p>
+    <w:p>
+      <w:pPr>
+        <w:pStyle w:val="HTMLPreformatted"/>
+        <w:shd w:val="clear" w:color="auto" w:fill="FFFFFF"/>
+        <w:ind w:left="360"/>
+        <w:rPr>
+          <w:rFonts w:ascii="Times New Roman" w:hAnsi="Times New Roman" w:cs="Times New Roman"/>
+          <w:color w:val="212121"/>
+          <w:sz w:val="28"/>
+          <w:szCs w:val="28"/>
+        </w:rPr>
+      </w:pPr>
+      <w:bookmarkStart w:id="5" w:name="_GoBack"/>
+      <w:bookmarkEnd w:id="5"/>
+    </w:p>
+    <w:p>
+      <w:pPr>
+        <w:spacing w:after="0"/>
+        <w:ind w:left="360"/>
+        <w:outlineLvl w:val="1"/>
+        <w:rPr>
+          <w:b/>
+          <w:sz w:val="36"/>
+          <w:szCs w:val="36"/>
+          <w:lang w:val="vi-VN"/>
+        </w:rPr>
+      </w:pPr>
     </w:p>
     <w:p>
       <w:pPr>
@@ -6516,6 +8066,7 @@
           <w:numId w:val="21"/>
         </w:numPr>
         <w:spacing w:after="0"/>
+        <w:outlineLvl w:val="1"/>
         <w:rPr>
           <w:b/>
           <w:sz w:val="36"/>
@@ -6523,6 +8074,7 @@
           <w:lang w:val="vi-VN"/>
         </w:rPr>
       </w:pPr>
+      <w:bookmarkStart w:id="6" w:name="_Toc498437313"/>
       <w:r>
         <w:rPr>
           <w:b/>
@@ -6532,13 +8084,153 @@
         </w:rPr>
         <w:t>Tracking Impressions and Transfers.</w:t>
       </w:r>
-      <w:r>
+      <w:bookmarkEnd w:id="6"/>
+    </w:p>
+    <w:p>
+      <w:pPr>
+        <w:pStyle w:val="ListParagraph"/>
+        <w:spacing w:after="0"/>
+        <w:ind w:left="1440"/>
+        <w:outlineLvl w:val="1"/>
         <w:rPr>
           <w:b/>
           <w:sz w:val="36"/>
           <w:szCs w:val="36"/>
           <w:lang w:val="vi-VN"/>
         </w:rPr>
+      </w:pPr>
+    </w:p>
+    <w:p>
+      <w:pPr>
+        <w:pStyle w:val="HTMLPreformatted"/>
+        <w:shd w:val="clear" w:color="auto" w:fill="FFFFFF"/>
+        <w:ind w:left="360"/>
+        <w:rPr>
+          <w:rFonts w:ascii="Times New Roman" w:hAnsi="Times New Roman" w:cs="Times New Roman"/>
+          <w:color w:val="212121"/>
+          <w:sz w:val="28"/>
+          <w:szCs w:val="28"/>
+        </w:rPr>
+      </w:pPr>
+      <w:r>
+        <w:rPr>
+          <w:rFonts w:ascii="Times New Roman" w:hAnsi="Times New Roman" w:cs="Times New Roman"/>
+          <w:color w:val="212121"/>
+          <w:sz w:val="28"/>
+          <w:szCs w:val="28"/>
+        </w:rPr>
+        <w:t xml:space="preserve">              </w:t>
+      </w:r>
+      <w:r>
+        <w:rPr>
+          <w:rFonts w:ascii="Times New Roman" w:hAnsi="Times New Roman" w:cs="Times New Roman"/>
+          <w:color w:val="212121"/>
+          <w:sz w:val="28"/>
+          <w:szCs w:val="28"/>
+        </w:rPr>
+        <w:t>Thông thường, khi bạn hiển thị các quảng cáo, bạn làm điều đó để kiếm tiền. Nhà quảng cáo của bạn</w:t>
+      </w:r>
+      <w:r>
+        <w:rPr>
+          <w:rFonts w:ascii="Times New Roman" w:hAnsi="Times New Roman" w:cs="Times New Roman"/>
+          <w:color w:val="212121"/>
+          <w:sz w:val="28"/>
+          <w:szCs w:val="28"/>
+        </w:rPr>
+        <w:t xml:space="preserve"> </w:t>
+      </w:r>
+      <w:r>
+        <w:rPr>
+          <w:rFonts w:ascii="Times New Roman" w:hAnsi="Times New Roman" w:cs="Times New Roman"/>
+          <w:color w:val="212121"/>
+          <w:sz w:val="28"/>
+          <w:szCs w:val="28"/>
+        </w:rPr>
+        <w:t>muốn thống kê về tần suất hiển thị quảng c</w:t>
+      </w:r>
+      <w:r>
+        <w:rPr>
+          <w:rFonts w:ascii="Times New Roman" w:hAnsi="Times New Roman" w:cs="Times New Roman"/>
+          <w:color w:val="212121"/>
+          <w:sz w:val="28"/>
+          <w:szCs w:val="28"/>
+        </w:rPr>
+        <w:t xml:space="preserve">áo của họ (số lần hiển thị) và </w:t>
+      </w:r>
+      <w:r>
+        <w:rPr>
+          <w:rFonts w:ascii="Times New Roman" w:hAnsi="Times New Roman" w:cs="Times New Roman"/>
+          <w:color w:val="212121"/>
+          <w:sz w:val="28"/>
+          <w:szCs w:val="28"/>
+        </w:rPr>
+        <w:t xml:space="preserve">tần </w:t>
+      </w:r>
+      <w:r>
+        <w:rPr>
+          <w:rFonts w:ascii="Times New Roman" w:hAnsi="Times New Roman" w:cs="Times New Roman"/>
+          <w:color w:val="212121"/>
+          <w:sz w:val="28"/>
+          <w:szCs w:val="28"/>
+        </w:rPr>
+        <w:t>suất quảng cáo của họ được nhấp.</w:t>
+      </w:r>
+    </w:p>
+    <w:p>
+      <w:pPr>
+        <w:pStyle w:val="HTMLPreformatted"/>
+        <w:shd w:val="clear" w:color="auto" w:fill="FFFFFF"/>
+        <w:ind w:left="360"/>
+        <w:rPr>
+          <w:rFonts w:ascii="Times New Roman" w:hAnsi="Times New Roman" w:cs="Times New Roman"/>
+          <w:color w:val="212121"/>
+          <w:sz w:val="28"/>
+          <w:szCs w:val="28"/>
+        </w:rPr>
+      </w:pPr>
+      <w:r>
+        <w:br/>
+      </w:r>
+      <w:r>
+        <w:rPr>
+          <w:rFonts w:ascii="Times New Roman" w:hAnsi="Times New Roman" w:cs="Times New Roman"/>
+          <w:color w:val="212121"/>
+          <w:sz w:val="28"/>
+          <w:szCs w:val="28"/>
+          <w:shd w:val="clear" w:color="auto" w:fill="FFFFFF"/>
+        </w:rPr>
+        <w:t xml:space="preserve">              </w:t>
+      </w:r>
+      <w:r>
+        <w:rPr>
+          <w:rFonts w:ascii="Times New Roman" w:hAnsi="Times New Roman" w:cs="Times New Roman"/>
+          <w:color w:val="212121"/>
+          <w:sz w:val="28"/>
+          <w:szCs w:val="28"/>
+          <w:shd w:val="clear" w:color="auto" w:fill="FFFFFF"/>
+        </w:rPr>
+        <w:t>Để theo dõi số lần quảng cáo hiển thị, bạn cần phải xử lý Sự kiện AdCreated của trình kiểm soát AdRotator. Để theo dõi số lần quảng cáo được nhấp vào, bạn cần phải tạo ra một trình điều khiển chuyển hướng</w:t>
+      </w:r>
+    </w:p>
+    <w:p>
+      <w:pPr>
+        <w:spacing w:after="0"/>
+        <w:ind w:left="360"/>
+        <w:outlineLvl w:val="1"/>
+        <w:rPr>
+          <w:b/>
+          <w:sz w:val="36"/>
+          <w:szCs w:val="36"/>
+          <w:lang w:val="vi-VN"/>
+        </w:rPr>
+      </w:pPr>
+      <w:r>
+        <w:rPr>
+          <w:b/>
+          <w:sz w:val="36"/>
+          <w:szCs w:val="36"/>
+          <w:lang w:val="vi-VN"/>
+        </w:rPr>
         <w:br/>
       </w:r>
     </w:p>
@@ -6555,8 +8247,8 @@
       </w:pPr>
     </w:p>
     <w:sectPr>
-      <w:headerReference w:type="default" r:id="rId11"/>
-      <w:footerReference w:type="default" r:id="rId12"/>
+      <w:headerReference w:type="default" r:id="rId16"/>
+      <w:footerReference w:type="default" r:id="rId17"/>
       <w:pgSz w:w="12240" w:h="15840"/>
       <w:pgMar w:top="1440" w:right="1440" w:bottom="1440" w:left="1560" w:header="708" w:footer="708" w:gutter="0"/>
       <w:pgNumType w:start="0"/>
@@ -6626,7 +8318,7 @@
         <w:noProof/>
         <w:color w:val="5B9BD5" w:themeColor="accent1"/>
       </w:rPr>
-      <w:t>2</w:t>
+      <w:t>7</w:t>
     </w:r>
     <w:r>
       <w:rPr>
@@ -6684,18 +8376,13 @@
       <w:rPr>
         <w:lang w:val="vi-VN"/>
       </w:rPr>
-      <w:t>1551010102</w:t>
+      <w:t>1551010103</w:t>
     </w:r>
     <w:r>
       <w:ptab w:relativeTo="margin" w:alignment="center" w:leader="none"/>
     </w:r>
-    <w:proofErr w:type="spellStart"/>
     <w:r>
-      <w:t>Lê</w:t>
-    </w:r>
-    <w:proofErr w:type="spellEnd"/>
-    <w:r>
-      <w:t xml:space="preserve"> Hữu Phước</w:t>
+      <w:t>Lê Hữu Phước</w:t>
     </w:r>
     <w:r>
       <w:ptab w:relativeTo="margin" w:alignment="right" w:leader="none"/>
@@ -10255,6 +11942,45 @@
       <w:lang w:val="vi-VN" w:eastAsia="vi-VN"/>
     </w:rPr>
   </w:style>
+  <w:style w:type="paragraph" w:styleId="EndnoteText">
+    <w:name w:val="endnote text"/>
+    <w:basedOn w:val="Normal"/>
+    <w:link w:val="EndnoteTextChar"/>
+    <w:uiPriority w:val="99"/>
+    <w:semiHidden/>
+    <w:unhideWhenUsed/>
+    <w:rsid w:val="00066B5B"/>
+    <w:pPr>
+      <w:spacing w:after="0" w:line="240" w:lineRule="auto"/>
+    </w:pPr>
+    <w:rPr>
+      <w:sz w:val="20"/>
+      <w:szCs w:val="20"/>
+    </w:rPr>
+  </w:style>
+  <w:style w:type="character" w:customStyle="1" w:styleId="EndnoteTextChar">
+    <w:name w:val="Endnote Text Char"/>
+    <w:basedOn w:val="DefaultParagraphFont"/>
+    <w:link w:val="EndnoteText"/>
+    <w:uiPriority w:val="99"/>
+    <w:semiHidden/>
+    <w:rsid w:val="00066B5B"/>
+    <w:rPr>
+      <w:sz w:val="20"/>
+      <w:szCs w:val="20"/>
+    </w:rPr>
+  </w:style>
+  <w:style w:type="character" w:styleId="EndnoteReference">
+    <w:name w:val="endnote reference"/>
+    <w:basedOn w:val="DefaultParagraphFont"/>
+    <w:uiPriority w:val="99"/>
+    <w:semiHidden/>
+    <w:unhideWhenUsed/>
+    <w:rsid w:val="00066B5B"/>
+    <w:rPr>
+      <w:vertAlign w:val="superscript"/>
+    </w:rPr>
+  </w:style>
 </w:styles>
 </file>
 
@@ -10543,7 +12269,7 @@
 </file>
 
 <file path=customXml/itemProps2.xml><?xml version="1.0" encoding="utf-8"?>
-<ds:datastoreItem xmlns:ds="http://schemas.openxmlformats.org/officeDocument/2006/customXml" ds:itemID="{515A927B-5FB2-4C1F-B55C-79D4627D7F30}">
+<ds:datastoreItem xmlns:ds="http://schemas.openxmlformats.org/officeDocument/2006/customXml" ds:itemID="{FF9F1362-742B-4835-87B2-5B3F50861077}">
   <ds:schemaRefs>
     <ds:schemaRef ds:uri="http://schemas.openxmlformats.org/officeDocument/2006/bibliography"/>
   </ds:schemaRefs>

</xml_diff>

<commit_message>
Update Demo implement update AdRotator and add Image
</commit_message>
<xml_diff>
--- a/BaiTapLon.docx
+++ b/BaiTapLon.docx
@@ -3631,343 +3631,13 @@
             <mc:AlternateContent>
               <mc:Choice Requires="wps">
                 <w:drawing>
-                  <wp:anchor distT="0" distB="0" distL="114300" distR="114300" simplePos="0" relativeHeight="251671552" behindDoc="0" locked="0" layoutInCell="1" allowOverlap="1" wp14:anchorId="4BE09DBA" wp14:editId="030FC0D7">
+                  <wp:anchor distT="0" distB="0" distL="114300" distR="114300" simplePos="0" relativeHeight="251902976" behindDoc="0" locked="0" layoutInCell="1" allowOverlap="1" wp14:anchorId="59B3DFCE" wp14:editId="649DD3E0">
                     <wp:simplePos x="0" y="0"/>
                     <wp:positionH relativeFrom="margin">
-                      <wp:posOffset>1409700</wp:posOffset>
+                      <wp:posOffset>1179830</wp:posOffset>
                     </wp:positionH>
                     <wp:positionV relativeFrom="paragraph">
-                      <wp:posOffset>7557770</wp:posOffset>
-                    </wp:positionV>
-                    <wp:extent cx="3581400" cy="566057"/>
-                    <wp:effectExtent l="0" t="0" r="0" b="5715"/>
-                    <wp:wrapNone/>
-                    <wp:docPr id="42" name="Text Box 42"/>
-                    <wp:cNvGraphicFramePr/>
-                    <a:graphic xmlns:a="http://schemas.openxmlformats.org/drawingml/2006/main">
-                      <a:graphicData uri="http://schemas.microsoft.com/office/word/2010/wordprocessingShape">
-                        <wps:wsp>
-                          <wps:cNvSpPr txBox="1"/>
-                          <wps:spPr>
-                            <a:xfrm>
-                              <a:off x="0" y="0"/>
-                              <a:ext cx="3581400" cy="566057"/>
-                            </a:xfrm>
-                            <a:prstGeom prst="rect">
-                              <a:avLst/>
-                            </a:prstGeom>
-                            <a:noFill/>
-                            <a:ln w="6350">
-                              <a:noFill/>
-                            </a:ln>
-                            <a:effectLst/>
-                          </wps:spPr>
-                          <wps:style>
-                            <a:lnRef idx="0">
-                              <a:schemeClr val="accent1"/>
-                            </a:lnRef>
-                            <a:fillRef idx="0">
-                              <a:schemeClr val="accent1"/>
-                            </a:fillRef>
-                            <a:effectRef idx="0">
-                              <a:schemeClr val="accent1"/>
-                            </a:effectRef>
-                            <a:fontRef idx="minor">
-                              <a:schemeClr val="dk1"/>
-                            </a:fontRef>
-                          </wps:style>
-                          <wps:txbx>
-                            <w:txbxContent>
-                              <w:p>
-                                <w:pPr>
-                                  <w:jc w:val="center"/>
-                                  <w:rPr>
-                                    <w:rFonts w:cs="Times New Roman"/>
-                                    <w:sz w:val="28"/>
-                                    <w:szCs w:val="28"/>
-                                  </w:rPr>
-                                </w:pPr>
-                                <w:r>
-                                  <w:rPr>
-                                    <w:i/>
-                                  </w:rPr>
-                                  <w:t>TP. Hồ Chí Minh, tháng 10 năm 2017</w:t>
-                                </w:r>
-                              </w:p>
-                            </w:txbxContent>
-                          </wps:txbx>
-                          <wps:bodyPr rot="0" spcFirstLastPara="0" vertOverflow="overflow" horzOverflow="overflow" vert="horz" wrap="square" lIns="91440" tIns="45720" rIns="91440" bIns="45720" numCol="1" spcCol="0" rtlCol="0" fromWordArt="0" anchor="t" anchorCtr="0" forceAA="0" compatLnSpc="1">
-                            <a:prstTxWarp prst="textNoShape">
-                              <a:avLst/>
-                            </a:prstTxWarp>
-                            <a:noAutofit/>
-                          </wps:bodyPr>
-                        </wps:wsp>
-                      </a:graphicData>
-                    </a:graphic>
-                    <wp14:sizeRelH relativeFrom="margin">
-                      <wp14:pctWidth>0</wp14:pctWidth>
-                    </wp14:sizeRelH>
-                  </wp:anchor>
-                </w:drawing>
-              </mc:Choice>
-              <mc:Fallback>
-                <w:pict>
-                  <v:shape w14:anchorId="4BE09DBA" id="Text Box 42" o:spid="_x0000_s1027" type="#_x0000_t202" style="position:absolute;margin-left:111pt;margin-top:595.1pt;width:282pt;height:44.55pt;z-index:251671552;visibility:visible;mso-wrap-style:square;mso-width-percent:0;mso-wrap-distance-left:9pt;mso-wrap-distance-top:0;mso-wrap-distance-right:9pt;mso-wrap-distance-bottom:0;mso-position-horizontal:absolute;mso-position-horizontal-relative:margin;mso-position-vertical:absolute;mso-position-vertical-relative:text;mso-width-percent:0;mso-width-relative:margin;v-text-anchor:top" o:gfxdata="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" filled="f" stroked="f" strokeweight=".5pt">
-                    <v:textbox>
-                      <w:txbxContent>
-                        <w:p>
-                          <w:pPr>
-                            <w:jc w:val="center"/>
-                            <w:rPr>
-                              <w:rFonts w:cs="Times New Roman"/>
-                              <w:sz w:val="28"/>
-                              <w:szCs w:val="28"/>
-                            </w:rPr>
-                          </w:pPr>
-                          <w:r>
-                            <w:rPr>
-                              <w:i/>
-                            </w:rPr>
-                            <w:t>TP. Hồ Chí Minh, tháng 10 năm 2017</w:t>
-                          </w:r>
-                        </w:p>
-                      </w:txbxContent>
-                    </v:textbox>
-                    <w10:wrap anchorx="margin"/>
-                  </v:shape>
-                </w:pict>
-              </mc:Fallback>
-            </mc:AlternateContent>
-          </w:r>
-          <w:r>
-            <w:rPr>
-              <w:noProof/>
-              <w:lang w:val="vi-VN" w:eastAsia="vi-VN"/>
-            </w:rPr>
-            <mc:AlternateContent>
-              <mc:Choice Requires="wps">
-                <w:drawing>
-                  <wp:anchor distT="0" distB="0" distL="114300" distR="114300" simplePos="0" relativeHeight="251664384" behindDoc="0" locked="0" layoutInCell="1" allowOverlap="1" wp14:anchorId="0E65AA89" wp14:editId="6D4C069C">
-                    <wp:simplePos x="0" y="0"/>
-                    <wp:positionH relativeFrom="column">
-                      <wp:posOffset>1186070</wp:posOffset>
-                    </wp:positionH>
-                    <wp:positionV relativeFrom="paragraph">
-                      <wp:posOffset>7896529</wp:posOffset>
-                    </wp:positionV>
-                    <wp:extent cx="4036695" cy="0"/>
-                    <wp:effectExtent l="0" t="0" r="20955" b="19050"/>
-                    <wp:wrapNone/>
-                    <wp:docPr id="37" name="Straight Connector 37"/>
-                    <wp:cNvGraphicFramePr/>
-                    <a:graphic xmlns:a="http://schemas.openxmlformats.org/drawingml/2006/main">
-                      <a:graphicData uri="http://schemas.microsoft.com/office/word/2010/wordprocessingShape">
-                        <wps:wsp>
-                          <wps:cNvCnPr/>
-                          <wps:spPr>
-                            <a:xfrm>
-                              <a:off x="0" y="0"/>
-                              <a:ext cx="4036695" cy="0"/>
-                            </a:xfrm>
-                            <a:prstGeom prst="line">
-                              <a:avLst/>
-                            </a:prstGeom>
-                            <a:ln>
-                              <a:solidFill>
-                                <a:schemeClr val="tx1"/>
-                              </a:solidFill>
-                            </a:ln>
-                          </wps:spPr>
-                          <wps:style>
-                            <a:lnRef idx="1">
-                              <a:schemeClr val="accent1"/>
-                            </a:lnRef>
-                            <a:fillRef idx="0">
-                              <a:schemeClr val="accent1"/>
-                            </a:fillRef>
-                            <a:effectRef idx="0">
-                              <a:schemeClr val="accent1"/>
-                            </a:effectRef>
-                            <a:fontRef idx="minor">
-                              <a:schemeClr val="tx1"/>
-                            </a:fontRef>
-                          </wps:style>
-                          <wps:bodyPr/>
-                        </wps:wsp>
-                      </a:graphicData>
-                    </a:graphic>
-                  </wp:anchor>
-                </w:drawing>
-              </mc:Choice>
-              <mc:Fallback>
-                <w:pict>
-                  <v:line w14:anchorId="2D7C12A5" id="Straight Connector 37" o:spid="_x0000_s1026" style="position:absolute;z-index:251664384;visibility:visible;mso-wrap-style:square;mso-wrap-distance-left:9pt;mso-wrap-distance-top:0;mso-wrap-distance-right:9pt;mso-wrap-distance-bottom:0;mso-position-horizontal:absolute;mso-position-horizontal-relative:text;mso-position-vertical:absolute;mso-position-vertical-relative:text" from="93.4pt,621.75pt" to="411.25pt,621.75pt" o:gfxdata="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" strokecolor="black [3213]" strokeweight=".5pt">
-                    <v:stroke joinstyle="miter"/>
-                  </v:line>
-                </w:pict>
-              </mc:Fallback>
-            </mc:AlternateContent>
-          </w:r>
-          <w:r>
-            <w:rPr>
-              <w:noProof/>
-              <w:lang w:val="vi-VN" w:eastAsia="vi-VN"/>
-            </w:rPr>
-            <mc:AlternateContent>
-              <mc:Choice Requires="wps">
-                <w:drawing>
-                  <wp:anchor distT="0" distB="0" distL="114300" distR="114300" simplePos="0" relativeHeight="251900928" behindDoc="0" locked="0" layoutInCell="1" allowOverlap="1" wp14:anchorId="18A69266" wp14:editId="494B131E">
-                    <wp:simplePos x="0" y="0"/>
-                    <wp:positionH relativeFrom="column">
-                      <wp:posOffset>1205865</wp:posOffset>
-                    </wp:positionH>
-                    <wp:positionV relativeFrom="paragraph">
-                      <wp:posOffset>2578735</wp:posOffset>
-                    </wp:positionV>
-                    <wp:extent cx="5376545" cy="2038350"/>
-                    <wp:effectExtent l="0" t="0" r="0" b="0"/>
-                    <wp:wrapSquare wrapText="bothSides"/>
-                    <wp:docPr id="228" name="Text Box 228"/>
-                    <wp:cNvGraphicFramePr/>
-                    <a:graphic xmlns:a="http://schemas.openxmlformats.org/drawingml/2006/main">
-                      <a:graphicData uri="http://schemas.microsoft.com/office/word/2010/wordprocessingShape">
-                        <wps:wsp>
-                          <wps:cNvSpPr txBox="1"/>
-                          <wps:spPr>
-                            <a:xfrm>
-                              <a:off x="0" y="0"/>
-                              <a:ext cx="5376545" cy="2038350"/>
-                            </a:xfrm>
-                            <a:prstGeom prst="rect">
-                              <a:avLst/>
-                            </a:prstGeom>
-                            <a:noFill/>
-                            <a:ln w="6350">
-                              <a:noFill/>
-                            </a:ln>
-                            <a:effectLst/>
-                          </wps:spPr>
-                          <wps:style>
-                            <a:lnRef idx="0">
-                              <a:schemeClr val="accent1"/>
-                            </a:lnRef>
-                            <a:fillRef idx="0">
-                              <a:schemeClr val="accent1"/>
-                            </a:fillRef>
-                            <a:effectRef idx="0">
-                              <a:schemeClr val="accent1"/>
-                            </a:effectRef>
-                            <a:fontRef idx="minor">
-                              <a:schemeClr val="dk1"/>
-                            </a:fontRef>
-                          </wps:style>
-                          <wps:txbx>
-                            <w:txbxContent>
-                              <w:p>
-                                <w:pPr>
-                                  <w:jc w:val="center"/>
-                                  <w:rPr>
-                                    <w:b/>
-                                    <w:sz w:val="36"/>
-                                    <w:szCs w:val="36"/>
-                                    <w:lang w:val="vi-VN"/>
-                                  </w:rPr>
-                                </w:pPr>
-                                <w:r>
-                                  <w:rPr>
-                                    <w:b/>
-                                    <w:sz w:val="36"/>
-                                    <w:szCs w:val="36"/>
-                                    <w:lang w:val="vi-VN"/>
-                                  </w:rPr>
-                                  <w:t>Displaying a Calendar</w:t>
-                                </w:r>
-                                <w:r>
-                                  <w:rPr>
-                                    <w:sz w:val="36"/>
-                                    <w:szCs w:val="36"/>
-                                    <w:lang w:val="vi-VN"/>
-                                  </w:rPr>
-                                  <w:t>- Tracking Impressions and Transfers.</w:t>
-                                </w:r>
-                              </w:p>
-                            </w:txbxContent>
-                          </wps:txbx>
-                          <wps:bodyPr rot="0" spcFirstLastPara="0" vertOverflow="overflow" horzOverflow="overflow" vert="horz" wrap="square" lIns="91440" tIns="45720" rIns="91440" bIns="45720" numCol="1" spcCol="0" rtlCol="0" fromWordArt="0" anchor="t" anchorCtr="0" forceAA="0" compatLnSpc="1">
-                            <a:prstTxWarp prst="textNoShape">
-                              <a:avLst/>
-                            </a:prstTxWarp>
-                            <a:noAutofit/>
-                          </wps:bodyPr>
-                        </wps:wsp>
-                      </a:graphicData>
-                    </a:graphic>
-                    <wp14:sizeRelH relativeFrom="margin">
-                      <wp14:pctWidth>0</wp14:pctWidth>
-                    </wp14:sizeRelH>
-                    <wp14:sizeRelV relativeFrom="margin">
-                      <wp14:pctHeight>0</wp14:pctHeight>
-                    </wp14:sizeRelV>
-                  </wp:anchor>
-                </w:drawing>
-              </mc:Choice>
-              <mc:Fallback>
-                <w:pict>
-                  <v:shape w14:anchorId="18A69266" id="Text Box 228" o:spid="_x0000_s1028" type="#_x0000_t202" style="position:absolute;margin-left:94.95pt;margin-top:203.05pt;width:423.35pt;height:160.5pt;z-index:251900928;visibility:visible;mso-wrap-style:square;mso-width-percent:0;mso-height-percent:0;mso-wrap-distance-left:9pt;mso-wrap-distance-top:0;mso-wrap-distance-right:9pt;mso-wrap-distance-bottom:0;mso-position-horizontal:absolute;mso-position-horizontal-relative:text;mso-position-vertical:absolute;mso-position-vertical-relative:text;mso-width-percent:0;mso-height-percent:0;mso-width-relative:margin;mso-height-relative:margin;v-text-anchor:top" o:gfxdata="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" filled="f" stroked="f" strokeweight=".5pt">
-                    <v:textbox>
-                      <w:txbxContent>
-                        <w:p>
-                          <w:pPr>
-                            <w:jc w:val="center"/>
-                            <w:rPr>
-                              <w:b/>
-                              <w:sz w:val="36"/>
-                              <w:szCs w:val="36"/>
-                              <w:lang w:val="vi-VN"/>
-                            </w:rPr>
-                          </w:pPr>
-                          <w:r>
-                            <w:rPr>
-                              <w:b/>
-                              <w:sz w:val="36"/>
-                              <w:szCs w:val="36"/>
-                              <w:lang w:val="vi-VN"/>
-                            </w:rPr>
-                            <w:t>Displaying a Calendar</w:t>
-                          </w:r>
-                          <w:r>
-                            <w:rPr>
-                              <w:sz w:val="36"/>
-                              <w:szCs w:val="36"/>
-                              <w:lang w:val="vi-VN"/>
-                            </w:rPr>
-                            <w:t>- Tracking Impressions and Transfers.</w:t>
-                          </w:r>
-                        </w:p>
-                      </w:txbxContent>
-                    </v:textbox>
-                    <w10:wrap type="square"/>
-                  </v:shape>
-                </w:pict>
-              </mc:Fallback>
-            </mc:AlternateContent>
-          </w:r>
-          <w:r>
-            <w:rPr>
-              <w:noProof/>
-              <w:lang w:val="vi-VN" w:eastAsia="vi-VN"/>
-            </w:rPr>
-            <mc:AlternateContent>
-              <mc:Choice Requires="wps">
-                <w:drawing>
-                  <wp:anchor distT="0" distB="0" distL="114300" distR="114300" simplePos="0" relativeHeight="251902976" behindDoc="0" locked="0" layoutInCell="1" allowOverlap="1" wp14:anchorId="60294B5A" wp14:editId="2B3C934A">
-                    <wp:simplePos x="0" y="0"/>
-                    <wp:positionH relativeFrom="margin">
-                      <wp:posOffset>827816</wp:posOffset>
-                    </wp:positionH>
-                    <wp:positionV relativeFrom="paragraph">
-                      <wp:posOffset>4954905</wp:posOffset>
+                      <wp:posOffset>4945380</wp:posOffset>
                     </wp:positionV>
                     <wp:extent cx="4104000" cy="2469600"/>
                     <wp:effectExtent l="0" t="0" r="0" b="6985"/>
@@ -4069,14 +3739,34 @@
                                     <w:lang w:val="vi-VN"/>
                                   </w:rPr>
                                 </w:pPr>
+                                <w:proofErr w:type="spellStart"/>
                                 <w:r>
                                   <w:rPr>
                                     <w:rFonts w:cs="Times New Roman"/>
                                     <w:sz w:val="36"/>
                                     <w:szCs w:val="36"/>
                                   </w:rPr>
-                                  <w:t>Họ và</w:t>
+                                  <w:t>Họ</w:t>
                                 </w:r>
+                                <w:proofErr w:type="spellEnd"/>
+                                <w:r>
+                                  <w:rPr>
+                                    <w:rFonts w:cs="Times New Roman"/>
+                                    <w:sz w:val="36"/>
+                                    <w:szCs w:val="36"/>
+                                  </w:rPr>
+                                  <w:t xml:space="preserve"> </w:t>
+                                </w:r>
+                                <w:proofErr w:type="spellStart"/>
+                                <w:r>
+                                  <w:rPr>
+                                    <w:rFonts w:cs="Times New Roman"/>
+                                    <w:sz w:val="36"/>
+                                    <w:szCs w:val="36"/>
+                                  </w:rPr>
+                                  <w:t>và</w:t>
+                                </w:r>
+                                <w:proofErr w:type="spellEnd"/>
                                 <w:r>
                                   <w:rPr>
                                     <w:rFonts w:cs="Times New Roman"/>
@@ -4086,6 +3776,7 @@
                                   </w:rPr>
                                   <w:t xml:space="preserve"> T</w:t>
                                 </w:r>
+                                <w:proofErr w:type="spellStart"/>
                                 <w:r>
                                   <w:rPr>
                                     <w:rFonts w:cs="Times New Roman"/>
@@ -4094,6 +3785,7 @@
                                   </w:rPr>
                                   <w:t>ên</w:t>
                                 </w:r>
+                                <w:proofErr w:type="spellEnd"/>
                                 <w:r>
                                   <w:rPr>
                                     <w:rFonts w:cs="Times New Roman"/>
@@ -4181,6 +3873,7 @@
                                     <w:szCs w:val="36"/>
                                   </w:rPr>
                                 </w:pPr>
+                                <w:proofErr w:type="spellStart"/>
                                 <w:r>
                                   <w:rPr>
                                     <w:rFonts w:cs="Times New Roman"/>
@@ -4189,6 +3882,7 @@
                                   </w:rPr>
                                   <w:t>Lớp</w:t>
                                 </w:r>
+                                <w:proofErr w:type="spellEnd"/>
                                 <w:r>
                                   <w:rPr>
                                     <w:rFonts w:cs="Times New Roman"/>
@@ -4246,7 +3940,11 @@
               </mc:Choice>
               <mc:Fallback>
                 <w:pict>
-                  <v:shape w14:anchorId="60294B5A" id="Text Box 36" o:spid="_x0000_s1029" type="#_x0000_t202" style="position:absolute;margin-left:65.2pt;margin-top:390.15pt;width:323.15pt;height:194.45pt;z-index:251902976;visibility:visible;mso-wrap-style:square;mso-width-percent:0;mso-height-percent:0;mso-wrap-distance-left:9pt;mso-wrap-distance-top:0;mso-wrap-distance-right:9pt;mso-wrap-distance-bottom:0;mso-position-horizontal:absolute;mso-position-horizontal-relative:margin;mso-position-vertical:absolute;mso-position-vertical-relative:text;mso-width-percent:0;mso-height-percent:0;mso-width-relative:margin;mso-height-relative:margin;v-text-anchor:top" o:gfxdata="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" filled="f" stroked="f" strokeweight=".5pt">
+                  <v:shapetype w14:anchorId="59B3DFCE" id="_x0000_t202" coordsize="21600,21600" o:spt="202" path="m,l,21600r21600,l21600,xe">
+                    <v:stroke joinstyle="miter"/>
+                    <v:path gradientshapeok="t" o:connecttype="rect"/>
+                  </v:shapetype>
+                  <v:shape id="Text Box 36" o:spid="_x0000_s1027" type="#_x0000_t202" style="position:absolute;margin-left:92.9pt;margin-top:389.4pt;width:323.15pt;height:194.45pt;z-index:251902976;visibility:visible;mso-wrap-style:square;mso-width-percent:0;mso-height-percent:0;mso-wrap-distance-left:9pt;mso-wrap-distance-top:0;mso-wrap-distance-right:9pt;mso-wrap-distance-bottom:0;mso-position-horizontal:absolute;mso-position-horizontal-relative:margin;mso-position-vertical:absolute;mso-position-vertical-relative:text;mso-width-percent:0;mso-height-percent:0;mso-width-relative:margin;mso-height-relative:margin;v-text-anchor:top" o:gfxdata="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" filled="f" stroked="f" strokeweight=".5pt">
                     <v:textbox>
                       <w:txbxContent>
                         <w:p>
@@ -4310,14 +4008,34 @@
                               <w:lang w:val="vi-VN"/>
                             </w:rPr>
                           </w:pPr>
+                          <w:proofErr w:type="spellStart"/>
                           <w:r>
                             <w:rPr>
                               <w:rFonts w:cs="Times New Roman"/>
                               <w:sz w:val="36"/>
                               <w:szCs w:val="36"/>
                             </w:rPr>
-                            <w:t>Họ và</w:t>
+                            <w:t>Họ</w:t>
                           </w:r>
+                          <w:proofErr w:type="spellEnd"/>
+                          <w:r>
+                            <w:rPr>
+                              <w:rFonts w:cs="Times New Roman"/>
+                              <w:sz w:val="36"/>
+                              <w:szCs w:val="36"/>
+                            </w:rPr>
+                            <w:t xml:space="preserve"> </w:t>
+                          </w:r>
+                          <w:proofErr w:type="spellStart"/>
+                          <w:r>
+                            <w:rPr>
+                              <w:rFonts w:cs="Times New Roman"/>
+                              <w:sz w:val="36"/>
+                              <w:szCs w:val="36"/>
+                            </w:rPr>
+                            <w:t>và</w:t>
+                          </w:r>
+                          <w:proofErr w:type="spellEnd"/>
                           <w:r>
                             <w:rPr>
                               <w:rFonts w:cs="Times New Roman"/>
@@ -4327,6 +4045,7 @@
                             </w:rPr>
                             <w:t xml:space="preserve"> T</w:t>
                           </w:r>
+                          <w:proofErr w:type="spellStart"/>
                           <w:r>
                             <w:rPr>
                               <w:rFonts w:cs="Times New Roman"/>
@@ -4335,6 +4054,7 @@
                             </w:rPr>
                             <w:t>ên</w:t>
                           </w:r>
+                          <w:proofErr w:type="spellEnd"/>
                           <w:r>
                             <w:rPr>
                               <w:rFonts w:cs="Times New Roman"/>
@@ -4422,6 +4142,7 @@
                               <w:szCs w:val="36"/>
                             </w:rPr>
                           </w:pPr>
+                          <w:proofErr w:type="spellStart"/>
                           <w:r>
                             <w:rPr>
                               <w:rFonts w:cs="Times New Roman"/>
@@ -4430,6 +4151,7 @@
                             </w:rPr>
                             <w:t>Lớp</w:t>
                           </w:r>
+                          <w:proofErr w:type="spellEnd"/>
                           <w:r>
                             <w:rPr>
                               <w:rFonts w:cs="Times New Roman"/>
@@ -4481,15 +4203,143 @@
             <mc:AlternateContent>
               <mc:Choice Requires="wps">
                 <w:drawing>
-                  <wp:anchor distT="0" distB="0" distL="114300" distR="114300" simplePos="0" relativeHeight="251661312" behindDoc="0" locked="0" layoutInCell="1" allowOverlap="1" wp14:anchorId="4DEB3E52" wp14:editId="54C2B1B8">
+                  <wp:anchor distT="0" distB="0" distL="114300" distR="114300" simplePos="0" relativeHeight="251900928" behindDoc="0" locked="0" layoutInCell="1" allowOverlap="1" wp14:anchorId="47326463" wp14:editId="73420B85">
+                    <wp:simplePos x="0" y="0"/>
+                    <wp:positionH relativeFrom="column">
+                      <wp:posOffset>805815</wp:posOffset>
+                    </wp:positionH>
+                    <wp:positionV relativeFrom="paragraph">
+                      <wp:posOffset>2721610</wp:posOffset>
+                    </wp:positionV>
+                    <wp:extent cx="5376545" cy="2038350"/>
+                    <wp:effectExtent l="0" t="0" r="0" b="0"/>
+                    <wp:wrapSquare wrapText="bothSides"/>
+                    <wp:docPr id="228" name="Text Box 228"/>
+                    <wp:cNvGraphicFramePr/>
+                    <a:graphic xmlns:a="http://schemas.openxmlformats.org/drawingml/2006/main">
+                      <a:graphicData uri="http://schemas.microsoft.com/office/word/2010/wordprocessingShape">
+                        <wps:wsp>
+                          <wps:cNvSpPr txBox="1"/>
+                          <wps:spPr>
+                            <a:xfrm>
+                              <a:off x="0" y="0"/>
+                              <a:ext cx="5376545" cy="2038350"/>
+                            </a:xfrm>
+                            <a:prstGeom prst="rect">
+                              <a:avLst/>
+                            </a:prstGeom>
+                            <a:noFill/>
+                            <a:ln w="6350">
+                              <a:noFill/>
+                            </a:ln>
+                            <a:effectLst/>
+                          </wps:spPr>
+                          <wps:style>
+                            <a:lnRef idx="0">
+                              <a:schemeClr val="accent1"/>
+                            </a:lnRef>
+                            <a:fillRef idx="0">
+                              <a:schemeClr val="accent1"/>
+                            </a:fillRef>
+                            <a:effectRef idx="0">
+                              <a:schemeClr val="accent1"/>
+                            </a:effectRef>
+                            <a:fontRef idx="minor">
+                              <a:schemeClr val="dk1"/>
+                            </a:fontRef>
+                          </wps:style>
+                          <wps:txbx>
+                            <w:txbxContent>
+                              <w:p>
+                                <w:pPr>
+                                  <w:jc w:val="center"/>
+                                  <w:rPr>
+                                    <w:b/>
+                                    <w:sz w:val="36"/>
+                                    <w:szCs w:val="36"/>
+                                    <w:lang w:val="vi-VN"/>
+                                  </w:rPr>
+                                </w:pPr>
+                                <w:r>
+                                  <w:rPr>
+                                    <w:b/>
+                                    <w:sz w:val="36"/>
+                                    <w:szCs w:val="36"/>
+                                    <w:lang w:val="vi-VN"/>
+                                  </w:rPr>
+                                  <w:t>Displaying a Calendar</w:t>
+                                </w:r>
+                              </w:p>
+                            </w:txbxContent>
+                          </wps:txbx>
+                          <wps:bodyPr rot="0" spcFirstLastPara="0" vertOverflow="overflow" horzOverflow="overflow" vert="horz" wrap="square" lIns="91440" tIns="45720" rIns="91440" bIns="45720" numCol="1" spcCol="0" rtlCol="0" fromWordArt="0" anchor="t" anchorCtr="0" forceAA="0" compatLnSpc="1">
+                            <a:prstTxWarp prst="textNoShape">
+                              <a:avLst/>
+                            </a:prstTxWarp>
+                            <a:noAutofit/>
+                          </wps:bodyPr>
+                        </wps:wsp>
+                      </a:graphicData>
+                    </a:graphic>
+                    <wp14:sizeRelH relativeFrom="margin">
+                      <wp14:pctWidth>0</wp14:pctWidth>
+                    </wp14:sizeRelH>
+                    <wp14:sizeRelV relativeFrom="margin">
+                      <wp14:pctHeight>0</wp14:pctHeight>
+                    </wp14:sizeRelV>
+                  </wp:anchor>
+                </w:drawing>
+              </mc:Choice>
+              <mc:Fallback>
+                <w:pict>
+                  <v:shape w14:anchorId="47326463" id="Text Box 228" o:spid="_x0000_s1028" type="#_x0000_t202" style="position:absolute;margin-left:63.45pt;margin-top:214.3pt;width:423.35pt;height:160.5pt;z-index:251900928;visibility:visible;mso-wrap-style:square;mso-width-percent:0;mso-height-percent:0;mso-wrap-distance-left:9pt;mso-wrap-distance-top:0;mso-wrap-distance-right:9pt;mso-wrap-distance-bottom:0;mso-position-horizontal:absolute;mso-position-horizontal-relative:text;mso-position-vertical:absolute;mso-position-vertical-relative:text;mso-width-percent:0;mso-height-percent:0;mso-width-relative:margin;mso-height-relative:margin;v-text-anchor:top" o:gfxdata="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" filled="f" stroked="f" strokeweight=".5pt">
+                    <v:textbox>
+                      <w:txbxContent>
+                        <w:p>
+                          <w:pPr>
+                            <w:jc w:val="center"/>
+                            <w:rPr>
+                              <w:b/>
+                              <w:sz w:val="36"/>
+                              <w:szCs w:val="36"/>
+                              <w:lang w:val="vi-VN"/>
+                            </w:rPr>
+                          </w:pPr>
+                          <w:r>
+                            <w:rPr>
+                              <w:b/>
+                              <w:sz w:val="36"/>
+                              <w:szCs w:val="36"/>
+                              <w:lang w:val="vi-VN"/>
+                            </w:rPr>
+                            <w:t>Displaying a Calendar</w:t>
+                          </w:r>
+                        </w:p>
+                      </w:txbxContent>
+                    </v:textbox>
+                    <w10:wrap type="square"/>
+                  </v:shape>
+                </w:pict>
+              </mc:Fallback>
+            </mc:AlternateContent>
+          </w:r>
+          <w:r>
+            <w:rPr>
+              <w:noProof/>
+              <w:lang w:val="vi-VN" w:eastAsia="vi-VN"/>
+            </w:rPr>
+            <mc:AlternateContent>
+              <mc:Choice Requires="wps">
+                <w:drawing>
+                  <wp:anchor distT="0" distB="0" distL="114300" distR="114300" simplePos="0" relativeHeight="251661312" behindDoc="0" locked="0" layoutInCell="1" allowOverlap="1" wp14:anchorId="47C0DA30" wp14:editId="4C7F3A6E">
                     <wp:simplePos x="0" y="0"/>
                     <wp:positionH relativeFrom="margin">
-                      <wp:posOffset>-240030</wp:posOffset>
+                      <wp:posOffset>-59055</wp:posOffset>
                     </wp:positionH>
                     <wp:positionV relativeFrom="paragraph">
-                      <wp:posOffset>1077233</wp:posOffset>
+                      <wp:posOffset>1229360</wp:posOffset>
                     </wp:positionV>
-                    <wp:extent cx="6649720" cy="2529191"/>
+                    <wp:extent cx="6649720" cy="2528570"/>
                     <wp:effectExtent l="0" t="0" r="0" b="5080"/>
                     <wp:wrapNone/>
                     <wp:docPr id="34" name="Text Box 34"/>
@@ -4501,7 +4351,7 @@
                           <wps:spPr>
                             <a:xfrm>
                               <a:off x="0" y="0"/>
-                              <a:ext cx="6649720" cy="2529191"/>
+                              <a:ext cx="6649720" cy="2528570"/>
                             </a:xfrm>
                             <a:prstGeom prst="rect">
                               <a:avLst/>
@@ -4562,6 +4412,7 @@
                                     <w:lang w:val="vi-VN"/>
                                   </w:rPr>
                                 </w:pPr>
+                                <w:proofErr w:type="spellStart"/>
                                 <w:r>
                                   <w:rPr>
                                     <w:rFonts w:cs="Times New Roman"/>
@@ -4569,7 +4420,17 @@
                                     <w:sz w:val="40"/>
                                     <w:szCs w:val="40"/>
                                   </w:rPr>
-                                  <w:t xml:space="preserve">Môn: </w:t>
+                                  <w:t>Môn</w:t>
+                                </w:r>
+                                <w:proofErr w:type="spellEnd"/>
+                                <w:r>
+                                  <w:rPr>
+                                    <w:rFonts w:cs="Times New Roman"/>
+                                    <w:b/>
+                                    <w:sz w:val="40"/>
+                                    <w:szCs w:val="40"/>
+                                  </w:rPr>
+                                  <w:t xml:space="preserve">: </w:t>
                                 </w:r>
                                 <w:r>
                                   <w:rPr>
@@ -4585,7 +4446,7 @@
                               <w:p>
                                 <w:pPr>
                                   <w:spacing w:after="0"/>
-                                  <w:ind w:firstLine="624"/>
+                                  <w:ind w:left="1248" w:firstLine="624"/>
                                   <w:contextualSpacing/>
                                   <w:rPr>
                                     <w:rFonts w:cs="Times New Roman"/>
@@ -4594,6 +4455,7 @@
                                     <w:szCs w:val="40"/>
                                   </w:rPr>
                                 </w:pPr>
+                                <w:proofErr w:type="spellStart"/>
                                 <w:r>
                                   <w:rPr>
                                     <w:rFonts w:cs="Times New Roman"/>
@@ -4602,8 +4464,31 @@
                                     <w:szCs w:val="40"/>
                                     <w:u w:val="single"/>
                                   </w:rPr>
-                                  <w:t>Đề tài</w:t>
+                                  <w:t>Đề</w:t>
                                 </w:r>
+                                <w:proofErr w:type="spellEnd"/>
+                                <w:r>
+                                  <w:rPr>
+                                    <w:rFonts w:cs="Times New Roman"/>
+                                    <w:b/>
+                                    <w:sz w:val="40"/>
+                                    <w:szCs w:val="40"/>
+                                    <w:u w:val="single"/>
+                                  </w:rPr>
+                                  <w:t xml:space="preserve"> </w:t>
+                                </w:r>
+                                <w:proofErr w:type="spellStart"/>
+                                <w:r>
+                                  <w:rPr>
+                                    <w:rFonts w:cs="Times New Roman"/>
+                                    <w:b/>
+                                    <w:sz w:val="40"/>
+                                    <w:szCs w:val="40"/>
+                                    <w:u w:val="single"/>
+                                  </w:rPr>
+                                  <w:t>tài</w:t>
+                                </w:r>
+                                <w:proofErr w:type="spellEnd"/>
                                 <w:r>
                                   <w:rPr>
                                     <w:rFonts w:cs="Times New Roman"/>
@@ -4661,7 +4546,7 @@
               </mc:Choice>
               <mc:Fallback>
                 <w:pict>
-                  <v:shape w14:anchorId="4DEB3E52" id="Text Box 34" o:spid="_x0000_s1030" type="#_x0000_t202" style="position:absolute;margin-left:-18.9pt;margin-top:84.8pt;width:523.6pt;height:199.15pt;z-index:251661312;visibility:visible;mso-wrap-style:square;mso-width-percent:0;mso-height-percent:0;mso-wrap-distance-left:9pt;mso-wrap-distance-top:0;mso-wrap-distance-right:9pt;mso-wrap-distance-bottom:0;mso-position-horizontal:absolute;mso-position-horizontal-relative:margin;mso-position-vertical:absolute;mso-position-vertical-relative:text;mso-width-percent:0;mso-height-percent:0;mso-width-relative:margin;mso-height-relative:margin;v-text-anchor:top" o:gfxdata="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" filled="f" stroked="f" strokeweight=".5pt">
+                  <v:shape w14:anchorId="47C0DA30" id="Text Box 34" o:spid="_x0000_s1029" type="#_x0000_t202" style="position:absolute;margin-left:-4.65pt;margin-top:96.8pt;width:523.6pt;height:199.1pt;z-index:251661312;visibility:visible;mso-wrap-style:square;mso-width-percent:0;mso-height-percent:0;mso-wrap-distance-left:9pt;mso-wrap-distance-top:0;mso-wrap-distance-right:9pt;mso-wrap-distance-bottom:0;mso-position-horizontal:absolute;mso-position-horizontal-relative:margin;mso-position-vertical:absolute;mso-position-vertical-relative:text;mso-width-percent:0;mso-height-percent:0;mso-width-relative:margin;mso-height-relative:margin;v-text-anchor:top" o:gfxdata="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" filled="f" stroked="f" strokeweight=".5pt">
                     <v:textbox>
                       <w:txbxContent>
                         <w:p>
@@ -4698,6 +4583,7 @@
                               <w:lang w:val="vi-VN"/>
                             </w:rPr>
                           </w:pPr>
+                          <w:proofErr w:type="spellStart"/>
                           <w:r>
                             <w:rPr>
                               <w:rFonts w:cs="Times New Roman"/>
@@ -4705,7 +4591,17 @@
                               <w:sz w:val="40"/>
                               <w:szCs w:val="40"/>
                             </w:rPr>
-                            <w:t xml:space="preserve">Môn: </w:t>
+                            <w:t>Môn</w:t>
+                          </w:r>
+                          <w:proofErr w:type="spellEnd"/>
+                          <w:r>
+                            <w:rPr>
+                              <w:rFonts w:cs="Times New Roman"/>
+                              <w:b/>
+                              <w:sz w:val="40"/>
+                              <w:szCs w:val="40"/>
+                            </w:rPr>
+                            <w:t xml:space="preserve">: </w:t>
                           </w:r>
                           <w:r>
                             <w:rPr>
@@ -4721,7 +4617,7 @@
                         <w:p>
                           <w:pPr>
                             <w:spacing w:after="0"/>
-                            <w:ind w:firstLine="624"/>
+                            <w:ind w:left="1248" w:firstLine="624"/>
                             <w:contextualSpacing/>
                             <w:rPr>
                               <w:rFonts w:cs="Times New Roman"/>
@@ -4730,6 +4626,7 @@
                               <w:szCs w:val="40"/>
                             </w:rPr>
                           </w:pPr>
+                          <w:proofErr w:type="spellStart"/>
                           <w:r>
                             <w:rPr>
                               <w:rFonts w:cs="Times New Roman"/>
@@ -4738,8 +4635,31 @@
                               <w:szCs w:val="40"/>
                               <w:u w:val="single"/>
                             </w:rPr>
-                            <w:t>Đề tài</w:t>
+                            <w:t>Đề</w:t>
                           </w:r>
+                          <w:proofErr w:type="spellEnd"/>
+                          <w:r>
+                            <w:rPr>
+                              <w:rFonts w:cs="Times New Roman"/>
+                              <w:b/>
+                              <w:sz w:val="40"/>
+                              <w:szCs w:val="40"/>
+                              <w:u w:val="single"/>
+                            </w:rPr>
+                            <w:t xml:space="preserve"> </w:t>
+                          </w:r>
+                          <w:proofErr w:type="spellStart"/>
+                          <w:r>
+                            <w:rPr>
+                              <w:rFonts w:cs="Times New Roman"/>
+                              <w:b/>
+                              <w:sz w:val="40"/>
+                              <w:szCs w:val="40"/>
+                              <w:u w:val="single"/>
+                            </w:rPr>
+                            <w:t>tài</w:t>
+                          </w:r>
+                          <w:proofErr w:type="spellEnd"/>
                           <w:r>
                             <w:rPr>
                               <w:rFonts w:cs="Times New Roman"/>
@@ -4788,6 +4708,248 @@
               <w:noProof/>
               <w:lang w:val="vi-VN" w:eastAsia="vi-VN"/>
             </w:rPr>
+            <mc:AlternateContent>
+              <mc:Choice Requires="wps">
+                <w:drawing>
+                  <wp:anchor distT="0" distB="0" distL="114300" distR="114300" simplePos="0" relativeHeight="251671552" behindDoc="0" locked="0" layoutInCell="1" allowOverlap="1" wp14:anchorId="47F16361" wp14:editId="127E5CC7">
+                    <wp:simplePos x="0" y="0"/>
+                    <wp:positionH relativeFrom="margin">
+                      <wp:posOffset>1409700</wp:posOffset>
+                    </wp:positionH>
+                    <wp:positionV relativeFrom="paragraph">
+                      <wp:posOffset>7557770</wp:posOffset>
+                    </wp:positionV>
+                    <wp:extent cx="3581400" cy="566057"/>
+                    <wp:effectExtent l="0" t="0" r="0" b="5715"/>
+                    <wp:wrapNone/>
+                    <wp:docPr id="42" name="Text Box 42"/>
+                    <wp:cNvGraphicFramePr/>
+                    <a:graphic xmlns:a="http://schemas.openxmlformats.org/drawingml/2006/main">
+                      <a:graphicData uri="http://schemas.microsoft.com/office/word/2010/wordprocessingShape">
+                        <wps:wsp>
+                          <wps:cNvSpPr txBox="1"/>
+                          <wps:spPr>
+                            <a:xfrm>
+                              <a:off x="0" y="0"/>
+                              <a:ext cx="3581400" cy="566057"/>
+                            </a:xfrm>
+                            <a:prstGeom prst="rect">
+                              <a:avLst/>
+                            </a:prstGeom>
+                            <a:noFill/>
+                            <a:ln w="6350">
+                              <a:noFill/>
+                            </a:ln>
+                            <a:effectLst/>
+                          </wps:spPr>
+                          <wps:style>
+                            <a:lnRef idx="0">
+                              <a:schemeClr val="accent1"/>
+                            </a:lnRef>
+                            <a:fillRef idx="0">
+                              <a:schemeClr val="accent1"/>
+                            </a:fillRef>
+                            <a:effectRef idx="0">
+                              <a:schemeClr val="accent1"/>
+                            </a:effectRef>
+                            <a:fontRef idx="minor">
+                              <a:schemeClr val="dk1"/>
+                            </a:fontRef>
+                          </wps:style>
+                          <wps:txbx>
+                            <w:txbxContent>
+                              <w:p>
+                                <w:pPr>
+                                  <w:jc w:val="center"/>
+                                  <w:rPr>
+                                    <w:rFonts w:cs="Times New Roman"/>
+                                    <w:sz w:val="28"/>
+                                    <w:szCs w:val="28"/>
+                                  </w:rPr>
+                                </w:pPr>
+                                <w:r>
+                                  <w:rPr>
+                                    <w:i/>
+                                  </w:rPr>
+                                  <w:t xml:space="preserve">TP. </w:t>
+                                </w:r>
+                                <w:proofErr w:type="spellStart"/>
+                                <w:r>
+                                  <w:rPr>
+                                    <w:i/>
+                                  </w:rPr>
+                                  <w:t>Hồ</w:t>
+                                </w:r>
+                                <w:proofErr w:type="spellEnd"/>
+                                <w:r>
+                                  <w:rPr>
+                                    <w:i/>
+                                  </w:rPr>
+                                  <w:t xml:space="preserve"> </w:t>
+                                </w:r>
+                                <w:proofErr w:type="spellStart"/>
+                                <w:r>
+                                  <w:rPr>
+                                    <w:i/>
+                                  </w:rPr>
+                                  <w:t>Chí</w:t>
+                                </w:r>
+                                <w:proofErr w:type="spellEnd"/>
+                                <w:r>
+                                  <w:rPr>
+                                    <w:i/>
+                                  </w:rPr>
+                                  <w:t xml:space="preserve"> Minh, </w:t>
+                                </w:r>
+                                <w:proofErr w:type="spellStart"/>
+                                <w:r>
+                                  <w:rPr>
+                                    <w:i/>
+                                  </w:rPr>
+                                  <w:t>tháng</w:t>
+                                </w:r>
+                                <w:proofErr w:type="spellEnd"/>
+                                <w:r>
+                                  <w:rPr>
+                                    <w:i/>
+                                  </w:rPr>
+                                  <w:t xml:space="preserve"> 10 </w:t>
+                                </w:r>
+                                <w:proofErr w:type="spellStart"/>
+                                <w:r>
+                                  <w:rPr>
+                                    <w:i/>
+                                  </w:rPr>
+                                  <w:t>năm</w:t>
+                                </w:r>
+                                <w:proofErr w:type="spellEnd"/>
+                                <w:r>
+                                  <w:rPr>
+                                    <w:i/>
+                                  </w:rPr>
+                                  <w:t xml:space="preserve"> 2017</w:t>
+                                </w:r>
+                              </w:p>
+                            </w:txbxContent>
+                          </wps:txbx>
+                          <wps:bodyPr rot="0" spcFirstLastPara="0" vertOverflow="overflow" horzOverflow="overflow" vert="horz" wrap="square" lIns="91440" tIns="45720" rIns="91440" bIns="45720" numCol="1" spcCol="0" rtlCol="0" fromWordArt="0" anchor="t" anchorCtr="0" forceAA="0" compatLnSpc="1">
+                            <a:prstTxWarp prst="textNoShape">
+                              <a:avLst/>
+                            </a:prstTxWarp>
+                            <a:noAutofit/>
+                          </wps:bodyPr>
+                        </wps:wsp>
+                      </a:graphicData>
+                    </a:graphic>
+                    <wp14:sizeRelH relativeFrom="margin">
+                      <wp14:pctWidth>0</wp14:pctWidth>
+                    </wp14:sizeRelH>
+                  </wp:anchor>
+                </w:drawing>
+              </mc:Choice>
+              <mc:Fallback>
+                <w:pict>
+                  <v:shape w14:anchorId="4BE09DBA" id="Text Box 42" o:spid="_x0000_s1027" type="#_x0000_t202" style="position:absolute;margin-left:111pt;margin-top:595.1pt;width:282pt;height:44.55pt;z-index:251671552;visibility:visible;mso-wrap-style:square;mso-width-percent:0;mso-wrap-distance-left:9pt;mso-wrap-distance-top:0;mso-wrap-distance-right:9pt;mso-wrap-distance-bottom:0;mso-position-horizontal:absolute;mso-position-horizontal-relative:margin;mso-position-vertical:absolute;mso-position-vertical-relative:text;mso-width-percent:0;mso-width-relative:margin;v-text-anchor:top" o:gfxdata="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" filled="f" stroked="f" strokeweight=".5pt">
+                    <v:textbox>
+                      <w:txbxContent>
+                        <w:p>
+                          <w:pPr>
+                            <w:jc w:val="center"/>
+                            <w:rPr>
+                              <w:rFonts w:cs="Times New Roman"/>
+                              <w:sz w:val="28"/>
+                              <w:szCs w:val="28"/>
+                            </w:rPr>
+                          </w:pPr>
+                          <w:r>
+                            <w:rPr>
+                              <w:i/>
+                            </w:rPr>
+                            <w:t>TP. Hồ Chí Minh, tháng 10 năm 2017</w:t>
+                          </w:r>
+                        </w:p>
+                      </w:txbxContent>
+                    </v:textbox>
+                    <w10:wrap anchorx="margin"/>
+                  </v:shape>
+                </w:pict>
+              </mc:Fallback>
+            </mc:AlternateContent>
+          </w:r>
+          <w:r>
+            <w:rPr>
+              <w:noProof/>
+              <w:lang w:val="vi-VN" w:eastAsia="vi-VN"/>
+            </w:rPr>
+            <mc:AlternateContent>
+              <mc:Choice Requires="wps">
+                <w:drawing>
+                  <wp:anchor distT="0" distB="0" distL="114300" distR="114300" simplePos="0" relativeHeight="251664384" behindDoc="0" locked="0" layoutInCell="1" allowOverlap="1" wp14:anchorId="14B9FE49" wp14:editId="3E5CEEA4">
+                    <wp:simplePos x="0" y="0"/>
+                    <wp:positionH relativeFrom="column">
+                      <wp:posOffset>1186070</wp:posOffset>
+                    </wp:positionH>
+                    <wp:positionV relativeFrom="paragraph">
+                      <wp:posOffset>7896529</wp:posOffset>
+                    </wp:positionV>
+                    <wp:extent cx="4036695" cy="0"/>
+                    <wp:effectExtent l="0" t="0" r="20955" b="19050"/>
+                    <wp:wrapNone/>
+                    <wp:docPr id="37" name="Straight Connector 37"/>
+                    <wp:cNvGraphicFramePr/>
+                    <a:graphic xmlns:a="http://schemas.openxmlformats.org/drawingml/2006/main">
+                      <a:graphicData uri="http://schemas.microsoft.com/office/word/2010/wordprocessingShape">
+                        <wps:wsp>
+                          <wps:cNvCnPr/>
+                          <wps:spPr>
+                            <a:xfrm>
+                              <a:off x="0" y="0"/>
+                              <a:ext cx="4036695" cy="0"/>
+                            </a:xfrm>
+                            <a:prstGeom prst="line">
+                              <a:avLst/>
+                            </a:prstGeom>
+                            <a:ln>
+                              <a:solidFill>
+                                <a:schemeClr val="tx1"/>
+                              </a:solidFill>
+                            </a:ln>
+                          </wps:spPr>
+                          <wps:style>
+                            <a:lnRef idx="1">
+                              <a:schemeClr val="accent1"/>
+                            </a:lnRef>
+                            <a:fillRef idx="0">
+                              <a:schemeClr val="accent1"/>
+                            </a:fillRef>
+                            <a:effectRef idx="0">
+                              <a:schemeClr val="accent1"/>
+                            </a:effectRef>
+                            <a:fontRef idx="minor">
+                              <a:schemeClr val="tx1"/>
+                            </a:fontRef>
+                          </wps:style>
+                          <wps:bodyPr/>
+                        </wps:wsp>
+                      </a:graphicData>
+                    </a:graphic>
+                  </wp:anchor>
+                </w:drawing>
+              </mc:Choice>
+              <mc:Fallback>
+                <w:pict>
+                  <v:line w14:anchorId="496E4B1F" id="Straight Connector 37" o:spid="_x0000_s1026" style="position:absolute;z-index:251664384;visibility:visible;mso-wrap-style:square;mso-wrap-distance-left:9pt;mso-wrap-distance-top:0;mso-wrap-distance-right:9pt;mso-wrap-distance-bottom:0;mso-position-horizontal:absolute;mso-position-horizontal-relative:text;mso-position-vertical:absolute;mso-position-vertical-relative:text" from="93.4pt,621.75pt" to="411.25pt,621.75pt" o:gfxdata="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" strokecolor="black [3213]" strokeweight=".5pt">
+                    <v:stroke joinstyle="miter"/>
+                  </v:line>
+                </w:pict>
+              </mc:Fallback>
+            </mc:AlternateContent>
+          </w:r>
+          <w:r>
+            <w:rPr>
+              <w:noProof/>
+              <w:lang w:val="vi-VN" w:eastAsia="vi-VN"/>
+            </w:rPr>
             <w:drawing>
               <wp:anchor distT="0" distB="0" distL="114300" distR="114300" simplePos="0" relativeHeight="251665408" behindDoc="1" locked="0" layoutInCell="1" allowOverlap="1" wp14:anchorId="4C28C931" wp14:editId="53BB457A">
                 <wp:simplePos x="0" y="0"/>
@@ -4819,6 +4981,9 @@
                                 <a14:imgLayer r:embed="rId10">
                                   <a14:imgEffect>
                                     <a14:colorTemperature colorTemp="5300"/>
+                                  </a14:imgEffect>
+                                  <a14:imgEffect>
+                                    <a14:saturation sat="66000"/>
                                   </a14:imgEffect>
                                   <a14:imgEffect>
                                     <a14:brightnessContrast bright="20000"/>
@@ -4940,6 +5105,8 @@
           <w:r>
             <w:br w:type="page"/>
           </w:r>
+          <w:bookmarkStart w:id="0" w:name="_GoBack"/>
+          <w:bookmarkEnd w:id="0"/>
         </w:p>
         <w:p>
           <w:pPr>
@@ -4948,6 +5115,11 @@
         </w:p>
         <w:sdt>
           <w:sdtPr>
+            <w:rPr>
+              <w:rFonts w:ascii="Times New Roman" w:eastAsiaTheme="minorHAnsi" w:hAnsi="Times New Roman" w:cstheme="minorBidi"/>
+              <w:color w:val="auto"/>
+              <w:szCs w:val="22"/>
+            </w:rPr>
             <w:id w:val="-2100788322"/>
             <w:docPartObj>
               <w:docPartGallery w:val="Table of Contents"/>
@@ -4956,12 +5128,9 @@
           </w:sdtPr>
           <w:sdtEndPr>
             <w:rPr>
-              <w:rFonts w:ascii="Times New Roman" w:eastAsiaTheme="minorHAnsi" w:hAnsi="Times New Roman" w:cstheme="minorBidi"/>
               <w:b/>
               <w:bCs/>
               <w:noProof/>
-              <w:color w:val="auto"/>
-              <w:szCs w:val="22"/>
             </w:rPr>
           </w:sdtEndPr>
           <w:sdtContent>
@@ -5265,7 +5434,7 @@
                     <w:noProof/>
                     <w:webHidden/>
                   </w:rPr>
-                  <w:t>4</w:t>
+                  <w:t>5</w:t>
                 </w:r>
                 <w:r>
                   <w:rPr>
@@ -5358,7 +5527,7 @@
                     <w:noProof/>
                     <w:webHidden/>
                   </w:rPr>
-                  <w:t>5</w:t>
+                  <w:t>8</w:t>
                 </w:r>
                 <w:r>
                   <w:rPr>
@@ -5451,7 +5620,7 @@
                     <w:noProof/>
                     <w:webHidden/>
                   </w:rPr>
-                  <w:t>6</w:t>
+                  <w:t>10</w:t>
                 </w:r>
                 <w:r>
                   <w:rPr>
@@ -5544,7 +5713,7 @@
                     <w:noProof/>
                     <w:webHidden/>
                   </w:rPr>
-                  <w:t>7</w:t>
+                  <w:t>11</w:t>
                 </w:r>
                 <w:r>
                   <w:rPr>
@@ -5678,7 +5847,7 @@
           <w:lang w:val="vi-VN"/>
         </w:rPr>
       </w:pPr>
-      <w:bookmarkStart w:id="0" w:name="_Toc498437308"/>
+      <w:bookmarkStart w:id="1" w:name="_Toc498437308"/>
       <w:r>
         <w:rPr>
           <w:b/>
@@ -5688,7 +5857,7 @@
         </w:rPr>
         <w:t>Creating a Pop-up Date Picker.</w:t>
       </w:r>
-      <w:bookmarkEnd w:id="0"/>
+      <w:bookmarkEnd w:id="1"/>
     </w:p>
     <w:p>
       <w:pPr>
@@ -6441,6 +6610,21 @@
       <w:pPr>
         <w:pStyle w:val="HTMLPreformatted"/>
         <w:shd w:val="clear" w:color="auto" w:fill="FFFFFF"/>
+        <w:tabs>
+          <w:tab w:val="clear" w:pos="3664"/>
+          <w:tab w:val="clear" w:pos="4580"/>
+          <w:tab w:val="clear" w:pos="5496"/>
+          <w:tab w:val="clear" w:pos="6412"/>
+          <w:tab w:val="clear" w:pos="7328"/>
+          <w:tab w:val="clear" w:pos="8244"/>
+          <w:tab w:val="clear" w:pos="9160"/>
+          <w:tab w:val="clear" w:pos="10076"/>
+          <w:tab w:val="clear" w:pos="10992"/>
+          <w:tab w:val="clear" w:pos="11908"/>
+          <w:tab w:val="clear" w:pos="12824"/>
+          <w:tab w:val="clear" w:pos="13740"/>
+          <w:tab w:val="clear" w:pos="14656"/>
+        </w:tabs>
         <w:rPr>
           <w:rFonts w:ascii="Times New Roman" w:hAnsi="Times New Roman" w:cs="Times New Roman"/>
           <w:sz w:val="36"/>
@@ -6455,13 +6639,120 @@
           <w:szCs w:val="36"/>
         </w:rPr>
         <w:drawing>
-          <wp:anchor distT="0" distB="0" distL="114300" distR="114300" simplePos="0" relativeHeight="251904000" behindDoc="0" locked="0" layoutInCell="1" allowOverlap="1" wp14:anchorId="2662AFBA" wp14:editId="32FC2AEB">
+          <wp:anchor distT="0" distB="0" distL="114300" distR="114300" simplePos="0" relativeHeight="251907072" behindDoc="0" locked="0" layoutInCell="1" allowOverlap="1" wp14:anchorId="7D1A2951" wp14:editId="6FB0161D">
             <wp:simplePos x="0" y="0"/>
-            <wp:positionH relativeFrom="column">
-              <wp:posOffset>38100</wp:posOffset>
+            <wp:positionH relativeFrom="margin">
+              <wp:align>left</wp:align>
             </wp:positionH>
             <wp:positionV relativeFrom="paragraph">
-              <wp:posOffset>316865</wp:posOffset>
+              <wp:posOffset>444500</wp:posOffset>
+            </wp:positionV>
+            <wp:extent cx="2838450" cy="5639435"/>
+            <wp:effectExtent l="0" t="0" r="0" b="0"/>
+            <wp:wrapTopAndBottom/>
+            <wp:docPr id="1" name="Picture 1"/>
+            <wp:cNvGraphicFramePr>
+              <a:graphicFrameLocks xmlns:a="http://schemas.openxmlformats.org/drawingml/2006/main" noChangeAspect="1"/>
+            </wp:cNvGraphicFramePr>
+            <a:graphic xmlns:a="http://schemas.openxmlformats.org/drawingml/2006/main">
+              <a:graphicData uri="http://schemas.openxmlformats.org/drawingml/2006/picture">
+                <pic:pic xmlns:pic="http://schemas.openxmlformats.org/drawingml/2006/picture">
+                  <pic:nvPicPr>
+                    <pic:cNvPr id="1" name="hinh6.PNG"/>
+                    <pic:cNvPicPr/>
+                  </pic:nvPicPr>
+                  <pic:blipFill>
+                    <a:blip r:embed="rId11">
+                      <a:extLst>
+                        <a:ext uri="{28A0092B-C50C-407E-A947-70E740481C1C}">
+                          <a14:useLocalDpi xmlns:a14="http://schemas.microsoft.com/office/drawing/2010/main" val="0"/>
+                        </a:ext>
+                      </a:extLst>
+                    </a:blip>
+                    <a:stretch>
+                      <a:fillRect/>
+                    </a:stretch>
+                  </pic:blipFill>
+                  <pic:spPr>
+                    <a:xfrm>
+                      <a:off x="0" y="0"/>
+                      <a:ext cx="2838450" cy="5639435"/>
+                    </a:xfrm>
+                    <a:prstGeom prst="rect">
+                      <a:avLst/>
+                    </a:prstGeom>
+                  </pic:spPr>
+                </pic:pic>
+              </a:graphicData>
+            </a:graphic>
+          </wp:anchor>
+        </w:drawing>
+      </w:r>
+      <w:r>
+        <w:rPr>
+          <w:rFonts w:ascii="Times New Roman" w:hAnsi="Times New Roman" w:cs="Times New Roman"/>
+          <w:sz w:val="36"/>
+          <w:szCs w:val="36"/>
+        </w:rPr>
+        <w:t>Hình ảnh minh họa:</w:t>
+      </w:r>
+      <w:r>
+        <w:rPr>
+          <w:rFonts w:ascii="Times New Roman" w:hAnsi="Times New Roman" w:cs="Times New Roman"/>
+          <w:sz w:val="36"/>
+          <w:szCs w:val="36"/>
+        </w:rPr>
+        <w:tab/>
+      </w:r>
+    </w:p>
+    <w:p>
+      <w:pPr>
+        <w:pStyle w:val="HTMLPreformatted"/>
+        <w:shd w:val="clear" w:color="auto" w:fill="FFFFFF"/>
+        <w:rPr>
+          <w:rFonts w:ascii="Times New Roman" w:hAnsi="Times New Roman" w:cs="Times New Roman"/>
+          <w:sz w:val="36"/>
+          <w:szCs w:val="36"/>
+        </w:rPr>
+      </w:pPr>
+    </w:p>
+    <w:p>
+      <w:pPr>
+        <w:pStyle w:val="HTMLPreformatted"/>
+        <w:shd w:val="clear" w:color="auto" w:fill="FFFFFF"/>
+        <w:rPr>
+          <w:rFonts w:ascii="Times New Roman" w:hAnsi="Times New Roman" w:cs="Times New Roman"/>
+          <w:sz w:val="36"/>
+          <w:szCs w:val="36"/>
+        </w:rPr>
+      </w:pPr>
+    </w:p>
+    <w:p>
+      <w:pPr>
+        <w:pStyle w:val="HTMLPreformatted"/>
+        <w:shd w:val="clear" w:color="auto" w:fill="FFFFFF"/>
+        <w:rPr>
+          <w:rFonts w:ascii="Times New Roman" w:hAnsi="Times New Roman" w:cs="Times New Roman"/>
+          <w:sz w:val="36"/>
+          <w:szCs w:val="36"/>
+        </w:rPr>
+      </w:pPr>
+      <w:r>
+        <w:rPr>
+          <w:rFonts w:ascii="Times New Roman" w:hAnsi="Times New Roman" w:cs="Times New Roman"/>
+          <w:noProof/>
+          <w:sz w:val="36"/>
+          <w:szCs w:val="36"/>
+        </w:rPr>
+        <w:lastRenderedPageBreak/>
+        <w:drawing>
+          <wp:anchor distT="0" distB="0" distL="114300" distR="114300" simplePos="0" relativeHeight="251904000" behindDoc="0" locked="0" layoutInCell="1" allowOverlap="1" wp14:anchorId="0313140D" wp14:editId="0DF4EB7A">
+            <wp:simplePos x="0" y="0"/>
+            <wp:positionH relativeFrom="margin">
+              <wp:posOffset>190500</wp:posOffset>
+            </wp:positionH>
+            <wp:positionV relativeFrom="paragraph">
+              <wp:posOffset>114300</wp:posOffset>
             </wp:positionV>
             <wp:extent cx="2733675" cy="2152650"/>
             <wp:effectExtent l="0" t="0" r="9525" b="0"/>
@@ -6478,7 +6769,7 @@
                     <pic:cNvPicPr/>
                   </pic:nvPicPr>
                   <pic:blipFill>
-                    <a:blip r:embed="rId11">
+                    <a:blip r:embed="rId12">
                       <a:extLst>
                         <a:ext uri="{28A0092B-C50C-407E-A947-70E740481C1C}">
                           <a14:useLocalDpi xmlns:a14="http://schemas.microsoft.com/office/drawing/2010/main" val="0"/>
@@ -6506,38 +6797,19 @@
       </w:r>
       <w:r>
         <w:rPr>
-          <w:rFonts w:ascii="Times New Roman" w:hAnsi="Times New Roman" w:cs="Times New Roman"/>
-          <w:sz w:val="36"/>
-          <w:szCs w:val="36"/>
-        </w:rPr>
-        <w:t>Hình ảnh minh họa:</w:t>
-      </w:r>
-    </w:p>
-    <w:p>
-      <w:pPr>
-        <w:pStyle w:val="HTMLPreformatted"/>
-        <w:shd w:val="clear" w:color="auto" w:fill="FFFFFF"/>
-        <w:rPr>
-          <w:rFonts w:ascii="Times New Roman" w:hAnsi="Times New Roman" w:cs="Times New Roman"/>
-          <w:sz w:val="36"/>
-          <w:szCs w:val="36"/>
-        </w:rPr>
-      </w:pPr>
-      <w:r>
-        <w:rPr>
           <w:rFonts w:cs="Times New Roman"/>
           <w:noProof/>
           <w:sz w:val="36"/>
           <w:szCs w:val="36"/>
         </w:rPr>
         <w:drawing>
-          <wp:anchor distT="0" distB="0" distL="114300" distR="114300" simplePos="0" relativeHeight="251905024" behindDoc="0" locked="0" layoutInCell="1" allowOverlap="1" wp14:anchorId="69973FC4" wp14:editId="6A76360A">
+          <wp:anchor distT="0" distB="0" distL="114300" distR="114300" simplePos="0" relativeHeight="251905024" behindDoc="0" locked="0" layoutInCell="1" allowOverlap="1" wp14:anchorId="592F47EC" wp14:editId="05E6FC35">
             <wp:simplePos x="0" y="0"/>
             <wp:positionH relativeFrom="column">
-              <wp:posOffset>-57150</wp:posOffset>
+              <wp:posOffset>238125</wp:posOffset>
             </wp:positionH>
             <wp:positionV relativeFrom="paragraph">
-              <wp:posOffset>2313305</wp:posOffset>
+              <wp:posOffset>2508885</wp:posOffset>
             </wp:positionV>
             <wp:extent cx="5867400" cy="3916680"/>
             <wp:effectExtent l="0" t="0" r="0" b="7620"/>
@@ -6554,7 +6826,7 @@
                     <pic:cNvPicPr/>
                   </pic:nvPicPr>
                   <pic:blipFill>
-                    <a:blip r:embed="rId12">
+                    <a:blip r:embed="rId13">
                       <a:extLst>
                         <a:ext uri="{28A0092B-C50C-407E-A947-70E740481C1C}">
                           <a14:useLocalDpi xmlns:a14="http://schemas.microsoft.com/office/drawing/2010/main" val="0"/>
@@ -6583,6 +6855,28 @@
     </w:p>
     <w:p>
       <w:pPr>
+        <w:pStyle w:val="HTMLPreformatted"/>
+        <w:shd w:val="clear" w:color="auto" w:fill="FFFFFF"/>
+        <w:rPr>
+          <w:rFonts w:ascii="Times New Roman" w:hAnsi="Times New Roman" w:cs="Times New Roman"/>
+          <w:sz w:val="36"/>
+          <w:szCs w:val="36"/>
+        </w:rPr>
+      </w:pPr>
+    </w:p>
+    <w:p>
+      <w:pPr>
+        <w:pStyle w:val="HTMLPreformatted"/>
+        <w:shd w:val="clear" w:color="auto" w:fill="FFFFFF"/>
+        <w:rPr>
+          <w:rFonts w:ascii="Times New Roman" w:hAnsi="Times New Roman" w:cs="Times New Roman"/>
+          <w:sz w:val="36"/>
+          <w:szCs w:val="36"/>
+        </w:rPr>
+      </w:pPr>
+    </w:p>
+    <w:p>
+      <w:pPr>
         <w:pStyle w:val="ListParagraph"/>
         <w:numPr>
           <w:ilvl w:val="0"/>
@@ -6597,7 +6891,7 @@
           <w:lang w:val="vi-VN"/>
         </w:rPr>
       </w:pPr>
-      <w:bookmarkStart w:id="1" w:name="_Toc498437309"/>
+      <w:bookmarkStart w:id="2" w:name="_Toc498437309"/>
       <w:r>
         <w:rPr>
           <w:b/>
@@ -6605,16 +6899,14 @@
           <w:szCs w:val="36"/>
           <w:lang w:val="vi-VN"/>
         </w:rPr>
-        <w:lastRenderedPageBreak/>
         <w:t>Rendering a Calendar from a Database Table.</w:t>
       </w:r>
-      <w:bookmarkEnd w:id="1"/>
+      <w:bookmarkEnd w:id="2"/>
     </w:p>
     <w:p>
       <w:pPr>
-        <w:pStyle w:val="ListParagraph"/>
         <w:spacing w:after="0"/>
-        <w:ind w:left="1440"/>
+        <w:ind w:left="360"/>
         <w:outlineLvl w:val="1"/>
         <w:rPr>
           <w:b/>
@@ -6668,7 +6960,7 @@
           <w:sz w:val="28"/>
           <w:szCs w:val="28"/>
         </w:rPr>
-        <w:t xml:space="preserve">, </w:t>
+        <w:t xml:space="preserve">, xây dựng một ứng dụng lịch biểu đơn giản cho phép bạn </w:t>
       </w:r>
       <w:r>
         <w:rPr>
@@ -6677,7 +6969,8 @@
           <w:sz w:val="28"/>
           <w:szCs w:val="28"/>
         </w:rPr>
-        <w:t>xây dựng một ứng dụng lịch biểu đơn giản cho phép bạn chèn, cập nhật, và xóa lịch</w:t>
+        <w:lastRenderedPageBreak/>
+        <w:t>chèn, cập nhật, và xóa lịch</w:t>
       </w:r>
       <w:r>
         <w:rPr>
@@ -6696,6 +6989,102 @@
           <w:szCs w:val="28"/>
         </w:rPr>
         <w:t xml:space="preserve">mục. Mỗi mục nhập lịch trình được đánh dấu trong một điều khiển lịch </w:t>
+      </w:r>
+    </w:p>
+    <w:p>
+      <w:pPr>
+        <w:pStyle w:val="HTMLPreformatted"/>
+        <w:shd w:val="clear" w:color="auto" w:fill="FFFFFF"/>
+        <w:ind w:left="360"/>
+        <w:rPr>
+          <w:rFonts w:ascii="Times New Roman" w:hAnsi="Times New Roman" w:cs="Times New Roman"/>
+          <w:color w:val="212121"/>
+          <w:sz w:val="28"/>
+          <w:szCs w:val="28"/>
+        </w:rPr>
+      </w:pPr>
+    </w:p>
+    <w:p>
+      <w:pPr>
+        <w:pStyle w:val="HTMLPreformatted"/>
+        <w:shd w:val="clear" w:color="auto" w:fill="FFFFFF"/>
+        <w:ind w:left="360"/>
+        <w:rPr>
+          <w:rFonts w:ascii="Times New Roman" w:hAnsi="Times New Roman" w:cs="Times New Roman"/>
+          <w:sz w:val="36"/>
+          <w:szCs w:val="36"/>
+        </w:rPr>
+      </w:pPr>
+      <w:r>
+        <w:rPr>
+          <w:rFonts w:ascii="Times New Roman" w:hAnsi="Times New Roman" w:cs="Times New Roman"/>
+          <w:sz w:val="36"/>
+          <w:szCs w:val="36"/>
+        </w:rPr>
+        <w:t>Hình ảnh minh họa:</w:t>
+      </w:r>
+    </w:p>
+    <w:p>
+      <w:pPr>
+        <w:pStyle w:val="HTMLPreformatted"/>
+        <w:shd w:val="clear" w:color="auto" w:fill="FFFFFF"/>
+        <w:ind w:left="360"/>
+        <w:rPr>
+          <w:rFonts w:ascii="Times New Roman" w:hAnsi="Times New Roman" w:cs="Times New Roman"/>
+          <w:color w:val="212121"/>
+          <w:sz w:val="28"/>
+          <w:szCs w:val="28"/>
+        </w:rPr>
+      </w:pPr>
+      <w:r>
+        <w:rPr>
+          <w:rFonts w:ascii="Times New Roman" w:hAnsi="Times New Roman" w:cs="Times New Roman"/>
+          <w:noProof/>
+          <w:color w:val="212121"/>
+          <w:sz w:val="28"/>
+          <w:szCs w:val="28"/>
+        </w:rPr>
+        <w:drawing>
+          <wp:inline distT="0" distB="0" distL="0" distR="0">
+            <wp:extent cx="5867400" cy="1928495"/>
+            <wp:effectExtent l="0" t="0" r="0" b="0"/>
+            <wp:docPr id="227" name="Picture 227"/>
+            <wp:cNvGraphicFramePr>
+              <a:graphicFrameLocks xmlns:a="http://schemas.openxmlformats.org/drawingml/2006/main" noChangeAspect="1"/>
+            </wp:cNvGraphicFramePr>
+            <a:graphic xmlns:a="http://schemas.openxmlformats.org/drawingml/2006/main">
+              <a:graphicData uri="http://schemas.openxmlformats.org/drawingml/2006/picture">
+                <pic:pic xmlns:pic="http://schemas.openxmlformats.org/drawingml/2006/picture">
+                  <pic:nvPicPr>
+                    <pic:cNvPr id="227" name="hinh7.PNG"/>
+                    <pic:cNvPicPr/>
+                  </pic:nvPicPr>
+                  <pic:blipFill>
+                    <a:blip r:embed="rId14">
+                      <a:extLst>
+                        <a:ext uri="{28A0092B-C50C-407E-A947-70E740481C1C}">
+                          <a14:useLocalDpi xmlns:a14="http://schemas.microsoft.com/office/drawing/2010/main" val="0"/>
+                        </a:ext>
+                      </a:extLst>
+                    </a:blip>
+                    <a:stretch>
+                      <a:fillRect/>
+                    </a:stretch>
+                  </pic:blipFill>
+                  <pic:spPr>
+                    <a:xfrm>
+                      <a:off x="0" y="0"/>
+                      <a:ext cx="5867400" cy="1928495"/>
+                    </a:xfrm>
+                    <a:prstGeom prst="rect">
+                      <a:avLst/>
+                    </a:prstGeom>
+                  </pic:spPr>
+                </pic:pic>
+              </a:graphicData>
+            </a:graphic>
+          </wp:inline>
+        </w:drawing>
       </w:r>
     </w:p>
     <w:p>
@@ -6740,7 +7129,7 @@
           <w:lang w:val="vi-VN"/>
         </w:rPr>
       </w:pPr>
-      <w:bookmarkStart w:id="2" w:name="_Toc498437310"/>
+      <w:bookmarkStart w:id="3" w:name="_Toc498437310"/>
       <w:r>
         <w:rPr>
           <w:b/>
@@ -6750,7 +7139,7 @@
         </w:rPr>
         <w:t>Displaying Advertisements.</w:t>
       </w:r>
-      <w:bookmarkEnd w:id="2"/>
+      <w:bookmarkEnd w:id="3"/>
     </w:p>
     <w:p>
       <w:pPr>
@@ -6844,17 +7233,7 @@
           <w:szCs w:val="28"/>
           <w:shd w:val="clear" w:color="auto" w:fill="FFFFFF"/>
         </w:rPr>
-        <w:t>Điều khiển AdRotator bao gồm một thuộc tính KeywordFilter. Bạn có thể cung cấp mỗi biểu ngữ quảng cáo với một từ khoá và sau đó lọc các quảng cáo hiển thị bởi Điều khiển AdRotator bằng cách sử dụng giá trị của thuộc tính KeywordFilte</w:t>
-      </w:r>
-      <w:r>
-        <w:rPr>
-          <w:rFonts w:ascii="Times New Roman" w:hAnsi="Times New Roman" w:cs="Times New Roman"/>
-          <w:color w:val="212121"/>
-          <w:sz w:val="28"/>
-          <w:szCs w:val="28"/>
-          <w:shd w:val="clear" w:color="auto" w:fill="FFFFFF"/>
-        </w:rPr>
-        <w:t>r</w:t>
+        <w:t>Điều khiển AdRotator bao gồm một thuộc tính KeywordFilter. Bạn có thể cung cấp mỗi biểu ngữ quảng cáo với một từ khoá và sau đó lọc các quảng cáo hiển thị bởi Điều khiển AdRotator bằng cách sử dụng giá trị của thuộc tính KeywordFilter</w:t>
       </w:r>
     </w:p>
     <w:p>
@@ -7081,6 +7460,7 @@
           <w:lang w:val="vi-VN"/>
         </w:rPr>
       </w:pPr>
+      <w:proofErr w:type="spellStart"/>
       <w:r>
         <w:rPr>
           <w:rFonts w:ascii="Times New Roman" w:hAnsi="Times New Roman" w:cs="Times New Roman"/>
@@ -7090,6 +7470,7 @@
         </w:rPr>
         <w:t>AdvertisementFile</w:t>
       </w:r>
+      <w:proofErr w:type="spellEnd"/>
       <w:r>
         <w:rPr>
           <w:rFonts w:ascii="Times New Roman" w:hAnsi="Times New Roman" w:cs="Times New Roman"/>
@@ -7123,6 +7504,7 @@
           <w:szCs w:val="32"/>
           <w:lang w:val="vi-VN"/>
         </w:rPr>
+        <w:lastRenderedPageBreak/>
         <w:t>AlternateTextField</w:t>
       </w:r>
       <w:r>
@@ -7251,7 +7633,6 @@
           <w:sz w:val="32"/>
           <w:szCs w:val="32"/>
         </w:rPr>
-        <w:lastRenderedPageBreak/>
         <w:t>DataSourceID</w:t>
       </w:r>
       <w:r>
@@ -7470,10 +7851,236 @@
       <w:r>
         <w:rPr>
           <w:rFonts w:ascii="Times New Roman" w:hAnsi="Times New Roman" w:cs="Times New Roman"/>
+          <w:b/>
           <w:sz w:val="32"/>
           <w:szCs w:val="32"/>
         </w:rPr>
-        <w:t>AdCreated: Sự kiện được gọi khi load Advertisements lên</w:t>
+        <w:t>AdCreated</w:t>
+      </w:r>
+      <w:r>
+        <w:rPr>
+          <w:rFonts w:ascii="Times New Roman" w:hAnsi="Times New Roman" w:cs="Times New Roman"/>
+          <w:sz w:val="32"/>
+          <w:szCs w:val="32"/>
+        </w:rPr>
+        <w:t>: Sự kiện được gọi khi load Advertisements lên</w:t>
+      </w:r>
+    </w:p>
+    <w:p>
+      <w:pPr>
+        <w:pStyle w:val="HTMLPreformatted"/>
+        <w:shd w:val="clear" w:color="auto" w:fill="FFFFFF"/>
+        <w:rPr>
+          <w:rFonts w:ascii="Times New Roman" w:hAnsi="Times New Roman" w:cs="Times New Roman"/>
+          <w:sz w:val="36"/>
+          <w:szCs w:val="36"/>
+        </w:rPr>
+      </w:pPr>
+      <w:r>
+        <w:rPr>
+          <w:rFonts w:ascii="Times New Roman" w:hAnsi="Times New Roman" w:cs="Times New Roman"/>
+          <w:sz w:val="36"/>
+          <w:szCs w:val="36"/>
+        </w:rPr>
+        <w:tab/>
+      </w:r>
+      <w:r>
+        <w:rPr>
+          <w:rFonts w:ascii="Times New Roman" w:hAnsi="Times New Roman" w:cs="Times New Roman"/>
+          <w:sz w:val="36"/>
+          <w:szCs w:val="36"/>
+        </w:rPr>
+        <w:t>Hình ảnh minh họa:</w:t>
+      </w:r>
+    </w:p>
+    <w:p>
+      <w:pPr>
+        <w:pStyle w:val="HTMLPreformatted"/>
+        <w:shd w:val="clear" w:color="auto" w:fill="FFFFFF"/>
+        <w:rPr>
+          <w:rFonts w:ascii="Times New Roman" w:hAnsi="Times New Roman" w:cs="Times New Roman"/>
+          <w:sz w:val="32"/>
+          <w:szCs w:val="32"/>
+        </w:rPr>
+      </w:pPr>
+      <w:r>
+        <w:rPr>
+          <w:rFonts w:ascii="Times New Roman" w:hAnsi="Times New Roman" w:cs="Times New Roman"/>
+          <w:sz w:val="32"/>
+          <w:szCs w:val="32"/>
+        </w:rPr>
+        <w:lastRenderedPageBreak/>
+        <w:tab/>
+      </w:r>
+      <w:r>
+        <w:rPr>
+          <w:rFonts w:ascii="Times New Roman" w:hAnsi="Times New Roman" w:cs="Times New Roman"/>
+          <w:noProof/>
+          <w:sz w:val="32"/>
+          <w:szCs w:val="32"/>
+        </w:rPr>
+        <w:drawing>
+          <wp:inline distT="0" distB="0" distL="0" distR="0">
+            <wp:extent cx="2876951" cy="4048690"/>
+            <wp:effectExtent l="0" t="0" r="0" b="9525"/>
+            <wp:docPr id="229" name="Picture 229"/>
+            <wp:cNvGraphicFramePr>
+              <a:graphicFrameLocks xmlns:a="http://schemas.openxmlformats.org/drawingml/2006/main" noChangeAspect="1"/>
+            </wp:cNvGraphicFramePr>
+            <a:graphic xmlns:a="http://schemas.openxmlformats.org/drawingml/2006/main">
+              <a:graphicData uri="http://schemas.openxmlformats.org/drawingml/2006/picture">
+                <pic:pic xmlns:pic="http://schemas.openxmlformats.org/drawingml/2006/picture">
+                  <pic:nvPicPr>
+                    <pic:cNvPr id="229" name="hinh9.PNG"/>
+                    <pic:cNvPicPr/>
+                  </pic:nvPicPr>
+                  <pic:blipFill>
+                    <a:blip r:embed="rId15">
+                      <a:extLst>
+                        <a:ext uri="{28A0092B-C50C-407E-A947-70E740481C1C}">
+                          <a14:useLocalDpi xmlns:a14="http://schemas.microsoft.com/office/drawing/2010/main" val="0"/>
+                        </a:ext>
+                      </a:extLst>
+                    </a:blip>
+                    <a:stretch>
+                      <a:fillRect/>
+                    </a:stretch>
+                  </pic:blipFill>
+                  <pic:spPr>
+                    <a:xfrm>
+                      <a:off x="0" y="0"/>
+                      <a:ext cx="2876951" cy="4048690"/>
+                    </a:xfrm>
+                    <a:prstGeom prst="rect">
+                      <a:avLst/>
+                    </a:prstGeom>
+                  </pic:spPr>
+                </pic:pic>
+              </a:graphicData>
+            </a:graphic>
+          </wp:inline>
+        </w:drawing>
+      </w:r>
+    </w:p>
+    <w:p>
+      <w:pPr>
+        <w:pStyle w:val="HTMLPreformatted"/>
+        <w:shd w:val="clear" w:color="auto" w:fill="FFFFFF"/>
+        <w:rPr>
+          <w:rFonts w:ascii="Times New Roman" w:hAnsi="Times New Roman" w:cs="Times New Roman"/>
+          <w:sz w:val="32"/>
+          <w:szCs w:val="32"/>
+        </w:rPr>
+      </w:pPr>
+      <w:r>
+        <w:rPr>
+          <w:rFonts w:ascii="Times New Roman" w:hAnsi="Times New Roman" w:cs="Times New Roman"/>
+          <w:noProof/>
+          <w:sz w:val="32"/>
+          <w:szCs w:val="32"/>
+        </w:rPr>
+        <w:lastRenderedPageBreak/>
+        <w:drawing>
+          <wp:inline distT="0" distB="0" distL="0" distR="0">
+            <wp:extent cx="3581900" cy="4429743"/>
+            <wp:effectExtent l="0" t="0" r="0" b="9525"/>
+            <wp:docPr id="230" name="Picture 230"/>
+            <wp:cNvGraphicFramePr>
+              <a:graphicFrameLocks xmlns:a="http://schemas.openxmlformats.org/drawingml/2006/main" noChangeAspect="1"/>
+            </wp:cNvGraphicFramePr>
+            <a:graphic xmlns:a="http://schemas.openxmlformats.org/drawingml/2006/main">
+              <a:graphicData uri="http://schemas.openxmlformats.org/drawingml/2006/picture">
+                <pic:pic xmlns:pic="http://schemas.openxmlformats.org/drawingml/2006/picture">
+                  <pic:nvPicPr>
+                    <pic:cNvPr id="230" name="hinh8.PNG"/>
+                    <pic:cNvPicPr/>
+                  </pic:nvPicPr>
+                  <pic:blipFill>
+                    <a:blip r:embed="rId16">
+                      <a:extLst>
+                        <a:ext uri="{28A0092B-C50C-407E-A947-70E740481C1C}">
+                          <a14:useLocalDpi xmlns:a14="http://schemas.microsoft.com/office/drawing/2010/main" val="0"/>
+                        </a:ext>
+                      </a:extLst>
+                    </a:blip>
+                    <a:stretch>
+                      <a:fillRect/>
+                    </a:stretch>
+                  </pic:blipFill>
+                  <pic:spPr>
+                    <a:xfrm>
+                      <a:off x="0" y="0"/>
+                      <a:ext cx="3581900" cy="4429743"/>
+                    </a:xfrm>
+                    <a:prstGeom prst="rect">
+                      <a:avLst/>
+                    </a:prstGeom>
+                  </pic:spPr>
+                </pic:pic>
+              </a:graphicData>
+            </a:graphic>
+          </wp:inline>
+        </w:drawing>
+      </w:r>
+    </w:p>
+    <w:p>
+      <w:pPr>
+        <w:pStyle w:val="HTMLPreformatted"/>
+        <w:shd w:val="clear" w:color="auto" w:fill="FFFFFF"/>
+        <w:rPr>
+          <w:rFonts w:ascii="Times New Roman" w:hAnsi="Times New Roman" w:cs="Times New Roman"/>
+          <w:sz w:val="32"/>
+          <w:szCs w:val="32"/>
+        </w:rPr>
+      </w:pPr>
+      <w:r>
+        <w:rPr>
+          <w:rFonts w:ascii="Times New Roman" w:hAnsi="Times New Roman" w:cs="Times New Roman"/>
+          <w:noProof/>
+          <w:sz w:val="32"/>
+          <w:szCs w:val="32"/>
+        </w:rPr>
+        <w:drawing>
+          <wp:inline distT="0" distB="0" distL="0" distR="0">
+            <wp:extent cx="5867400" cy="2507615"/>
+            <wp:effectExtent l="0" t="0" r="0" b="6985"/>
+            <wp:docPr id="231" name="Picture 231"/>
+            <wp:cNvGraphicFramePr>
+              <a:graphicFrameLocks xmlns:a="http://schemas.openxmlformats.org/drawingml/2006/main" noChangeAspect="1"/>
+            </wp:cNvGraphicFramePr>
+            <a:graphic xmlns:a="http://schemas.openxmlformats.org/drawingml/2006/main">
+              <a:graphicData uri="http://schemas.openxmlformats.org/drawingml/2006/picture">
+                <pic:pic xmlns:pic="http://schemas.openxmlformats.org/drawingml/2006/picture">
+                  <pic:nvPicPr>
+                    <pic:cNvPr id="231" name="hinh10.PNG"/>
+                    <pic:cNvPicPr/>
+                  </pic:nvPicPr>
+                  <pic:blipFill>
+                    <a:blip r:embed="rId17">
+                      <a:extLst>
+                        <a:ext uri="{28A0092B-C50C-407E-A947-70E740481C1C}">
+                          <a14:useLocalDpi xmlns:a14="http://schemas.microsoft.com/office/drawing/2010/main" val="0"/>
+                        </a:ext>
+                      </a:extLst>
+                    </a:blip>
+                    <a:stretch>
+                      <a:fillRect/>
+                    </a:stretch>
+                  </pic:blipFill>
+                  <pic:spPr>
+                    <a:xfrm>
+                      <a:off x="0" y="0"/>
+                      <a:ext cx="5867400" cy="2507615"/>
+                    </a:xfrm>
+                    <a:prstGeom prst="rect">
+                      <a:avLst/>
+                    </a:prstGeom>
+                  </pic:spPr>
+                </pic:pic>
+              </a:graphicData>
+            </a:graphic>
+          </wp:inline>
+        </w:drawing>
       </w:r>
     </w:p>
     <w:p>
@@ -7502,7 +8109,7 @@
           <w:lang w:val="vi-VN"/>
         </w:rPr>
       </w:pPr>
-      <w:bookmarkStart w:id="3" w:name="_Toc498437311"/>
+      <w:bookmarkStart w:id="4" w:name="_Toc498437311"/>
       <w:r>
         <w:rPr>
           <w:b/>
@@ -7512,7 +8119,7 @@
         </w:rPr>
         <w:t>Storing Advertisements in an XML File.</w:t>
       </w:r>
-      <w:bookmarkEnd w:id="3"/>
+      <w:bookmarkEnd w:id="4"/>
     </w:p>
     <w:p>
       <w:pPr>
@@ -7554,7 +8161,19 @@
           <w:shd w:val="clear" w:color="auto" w:fill="FFFFFF"/>
           <w:lang w:val="vi-VN"/>
         </w:rPr>
-        <w:t xml:space="preserve">Bạn có thể lưu trữ danh sách quảng cáo mà AdRotator hiển thị trong một tệp tin XML bằng thiết lập thuộc tính AdvertisementFile của điều khiển AdRotator. lấy ra các quảng cáo biểu ngữ từ một tệp XML </w:t>
+        <w:t xml:space="preserve">Bạn có thể lưu trữ danh sách quảng cáo mà AdRotator hiển thị trong </w:t>
+      </w:r>
+      <w:r>
+        <w:rPr>
+          <w:rFonts w:cs="Times New Roman"/>
+          <w:color w:val="212121"/>
+          <w:sz w:val="28"/>
+          <w:szCs w:val="28"/>
+          <w:shd w:val="clear" w:color="auto" w:fill="FFFFFF"/>
+          <w:lang w:val="vi-VN"/>
+        </w:rPr>
+        <w:lastRenderedPageBreak/>
+        <w:t xml:space="preserve">một tệp tin XML bằng thiết lập thuộc tính AdvertisementFile của điều khiển AdRotator. lấy ra các quảng cáo biểu ngữ từ một tệp XML </w:t>
       </w:r>
     </w:p>
     <w:p>
@@ -7666,7 +8285,7 @@
                     <pic:cNvPicPr/>
                   </pic:nvPicPr>
                   <pic:blipFill>
-                    <a:blip r:embed="rId13">
+                    <a:blip r:embed="rId18">
                       <a:extLst>
                         <a:ext uri="{28A0092B-C50C-407E-A947-70E740481C1C}">
                           <a14:useLocalDpi xmlns:a14="http://schemas.microsoft.com/office/drawing/2010/main" val="0"/>
@@ -7734,7 +8353,7 @@
                     <pic:cNvPicPr/>
                   </pic:nvPicPr>
                   <pic:blipFill>
-                    <a:blip r:embed="rId14">
+                    <a:blip r:embed="rId19">
                       <a:extLst>
                         <a:ext uri="{28A0092B-C50C-407E-A947-70E740481C1C}">
                           <a14:useLocalDpi xmlns:a14="http://schemas.microsoft.com/office/drawing/2010/main" val="0"/>
@@ -7805,6 +8424,7 @@
           <w:noProof/>
           <w:color w:val="212121"/>
         </w:rPr>
+        <w:lastRenderedPageBreak/>
         <w:drawing>
           <wp:inline distT="0" distB="0" distL="0" distR="0" wp14:anchorId="2CCDA33C" wp14:editId="67FBEF04">
             <wp:extent cx="4143953" cy="4077269"/>
@@ -7821,7 +8441,7 @@
                     <pic:cNvPicPr/>
                   </pic:nvPicPr>
                   <pic:blipFill>
-                    <a:blip r:embed="rId15">
+                    <a:blip r:embed="rId20">
                       <a:extLst>
                         <a:ext uri="{28A0092B-C50C-407E-A947-70E740481C1C}">
                           <a14:useLocalDpi xmlns:a14="http://schemas.microsoft.com/office/drawing/2010/main" val="0"/>
@@ -7906,7 +8526,7 @@
           <w:lang w:val="vi-VN"/>
         </w:rPr>
       </w:pPr>
-      <w:bookmarkStart w:id="4" w:name="_Toc498437312"/>
+      <w:bookmarkStart w:id="5" w:name="_Toc498437312"/>
       <w:r>
         <w:rPr>
           <w:b/>
@@ -7916,7 +8536,7 @@
         </w:rPr>
         <w:t>Storing Advertisements in a Database Table.</w:t>
       </w:r>
-      <w:bookmarkEnd w:id="4"/>
+      <w:bookmarkEnd w:id="5"/>
     </w:p>
     <w:p>
       <w:pPr>
@@ -8037,13 +8657,104 @@
         <w:ind w:left="360"/>
         <w:rPr>
           <w:rFonts w:ascii="Times New Roman" w:hAnsi="Times New Roman" w:cs="Times New Roman"/>
+          <w:sz w:val="36"/>
+          <w:szCs w:val="36"/>
+        </w:rPr>
+      </w:pPr>
+      <w:r>
+        <w:rPr>
+          <w:rFonts w:ascii="Times New Roman" w:hAnsi="Times New Roman" w:cs="Times New Roman"/>
+          <w:sz w:val="36"/>
+          <w:szCs w:val="36"/>
+        </w:rPr>
+        <w:t>Hình ảnh minh họa:</w:t>
+      </w:r>
+    </w:p>
+    <w:p>
+      <w:pPr>
+        <w:pStyle w:val="HTMLPreformatted"/>
+        <w:shd w:val="clear" w:color="auto" w:fill="FFFFFF"/>
+        <w:ind w:left="360"/>
+        <w:rPr>
+          <w:rFonts w:ascii="Times New Roman" w:hAnsi="Times New Roman" w:cs="Times New Roman"/>
+          <w:sz w:val="36"/>
+          <w:szCs w:val="36"/>
+        </w:rPr>
+      </w:pPr>
+      <w:r>
+        <w:rPr>
+          <w:rFonts w:ascii="Times New Roman" w:hAnsi="Times New Roman" w:cs="Times New Roman"/>
+          <w:noProof/>
+          <w:sz w:val="36"/>
+          <w:szCs w:val="36"/>
+        </w:rPr>
+        <w:drawing>
+          <wp:inline distT="0" distB="0" distL="0" distR="0">
+            <wp:extent cx="5867400" cy="1238250"/>
+            <wp:effectExtent l="0" t="0" r="0" b="0"/>
+            <wp:docPr id="232" name="Picture 232"/>
+            <wp:cNvGraphicFramePr>
+              <a:graphicFrameLocks xmlns:a="http://schemas.openxmlformats.org/drawingml/2006/main" noChangeAspect="1"/>
+            </wp:cNvGraphicFramePr>
+            <a:graphic xmlns:a="http://schemas.openxmlformats.org/drawingml/2006/main">
+              <a:graphicData uri="http://schemas.openxmlformats.org/drawingml/2006/picture">
+                <pic:pic xmlns:pic="http://schemas.openxmlformats.org/drawingml/2006/picture">
+                  <pic:nvPicPr>
+                    <pic:cNvPr id="232" name="hinh12.PNG"/>
+                    <pic:cNvPicPr/>
+                  </pic:nvPicPr>
+                  <pic:blipFill>
+                    <a:blip r:embed="rId21">
+                      <a:extLst>
+                        <a:ext uri="{28A0092B-C50C-407E-A947-70E740481C1C}">
+                          <a14:useLocalDpi xmlns:a14="http://schemas.microsoft.com/office/drawing/2010/main" val="0"/>
+                        </a:ext>
+                      </a:extLst>
+                    </a:blip>
+                    <a:stretch>
+                      <a:fillRect/>
+                    </a:stretch>
+                  </pic:blipFill>
+                  <pic:spPr>
+                    <a:xfrm>
+                      <a:off x="0" y="0"/>
+                      <a:ext cx="5867400" cy="1238250"/>
+                    </a:xfrm>
+                    <a:prstGeom prst="rect">
+                      <a:avLst/>
+                    </a:prstGeom>
+                  </pic:spPr>
+                </pic:pic>
+              </a:graphicData>
+            </a:graphic>
+          </wp:inline>
+        </w:drawing>
+      </w:r>
+    </w:p>
+    <w:p>
+      <w:pPr>
+        <w:pStyle w:val="HTMLPreformatted"/>
+        <w:shd w:val="clear" w:color="auto" w:fill="FFFFFF"/>
+        <w:ind w:left="360"/>
+        <w:rPr>
+          <w:rFonts w:ascii="Times New Roman" w:hAnsi="Times New Roman" w:cs="Times New Roman"/>
+          <w:sz w:val="36"/>
+          <w:szCs w:val="36"/>
+        </w:rPr>
+      </w:pPr>
+    </w:p>
+    <w:p>
+      <w:pPr>
+        <w:pStyle w:val="HTMLPreformatted"/>
+        <w:shd w:val="clear" w:color="auto" w:fill="FFFFFF"/>
+        <w:ind w:left="360"/>
+        <w:rPr>
+          <w:rFonts w:ascii="Times New Roman" w:hAnsi="Times New Roman" w:cs="Times New Roman"/>
           <w:color w:val="212121"/>
           <w:sz w:val="28"/>
           <w:szCs w:val="28"/>
         </w:rPr>
       </w:pPr>
-      <w:bookmarkStart w:id="5" w:name="_GoBack"/>
-      <w:bookmarkEnd w:id="5"/>
     </w:p>
     <w:p>
       <w:pPr>
@@ -8186,6 +8897,7 @@
           <w:color w:val="212121"/>
           <w:sz w:val="28"/>
           <w:szCs w:val="28"/>
+          <w:shd w:val="clear" w:color="auto" w:fill="FFFFFF"/>
         </w:rPr>
       </w:pPr>
       <w:r>
@@ -8214,6 +8926,265 @@
     </w:p>
     <w:p>
       <w:pPr>
+        <w:pStyle w:val="HTMLPreformatted"/>
+        <w:shd w:val="clear" w:color="auto" w:fill="FFFFFF"/>
+        <w:ind w:left="360"/>
+        <w:rPr>
+          <w:rFonts w:ascii="Times New Roman" w:hAnsi="Times New Roman" w:cs="Times New Roman"/>
+          <w:color w:val="212121"/>
+          <w:sz w:val="28"/>
+          <w:szCs w:val="28"/>
+          <w:shd w:val="clear" w:color="auto" w:fill="FFFFFF"/>
+        </w:rPr>
+      </w:pPr>
+    </w:p>
+    <w:p>
+      <w:pPr>
+        <w:pStyle w:val="HTMLPreformatted"/>
+        <w:shd w:val="clear" w:color="auto" w:fill="FFFFFF"/>
+        <w:ind w:left="360"/>
+        <w:rPr>
+          <w:rFonts w:ascii="Times New Roman" w:hAnsi="Times New Roman" w:cs="Times New Roman"/>
+          <w:sz w:val="36"/>
+          <w:szCs w:val="36"/>
+        </w:rPr>
+      </w:pPr>
+      <w:r>
+        <w:rPr>
+          <w:rFonts w:ascii="Times New Roman" w:hAnsi="Times New Roman" w:cs="Times New Roman"/>
+          <w:sz w:val="36"/>
+          <w:szCs w:val="36"/>
+        </w:rPr>
+        <w:t>Hình ảnh minh họa:</w:t>
+      </w:r>
+    </w:p>
+    <w:p>
+      <w:pPr>
+        <w:pStyle w:val="HTMLPreformatted"/>
+        <w:shd w:val="clear" w:color="auto" w:fill="FFFFFF"/>
+        <w:ind w:left="360"/>
+        <w:rPr>
+          <w:rFonts w:ascii="Times New Roman" w:hAnsi="Times New Roman" w:cs="Times New Roman"/>
+          <w:sz w:val="36"/>
+          <w:szCs w:val="36"/>
+        </w:rPr>
+      </w:pPr>
+      <w:r>
+        <w:rPr>
+          <w:rFonts w:ascii="Times New Roman" w:hAnsi="Times New Roman" w:cs="Times New Roman"/>
+          <w:sz w:val="36"/>
+          <w:szCs w:val="36"/>
+        </w:rPr>
+        <w:t>Dùng sqlDataSource để kết nối với cơ sở dữ liệu</w:t>
+      </w:r>
+    </w:p>
+    <w:p>
+      <w:pPr>
+        <w:pStyle w:val="HTMLPreformatted"/>
+        <w:shd w:val="clear" w:color="auto" w:fill="FFFFFF"/>
+        <w:ind w:left="360"/>
+        <w:rPr>
+          <w:rFonts w:ascii="Times New Roman" w:hAnsi="Times New Roman" w:cs="Times New Roman"/>
+          <w:color w:val="212121"/>
+          <w:sz w:val="28"/>
+          <w:szCs w:val="28"/>
+          <w:shd w:val="clear" w:color="auto" w:fill="FFFFFF"/>
+        </w:rPr>
+      </w:pPr>
+      <w:r>
+        <w:rPr>
+          <w:rFonts w:ascii="Times New Roman" w:hAnsi="Times New Roman" w:cs="Times New Roman"/>
+          <w:noProof/>
+          <w:color w:val="212121"/>
+          <w:sz w:val="28"/>
+          <w:szCs w:val="28"/>
+          <w:shd w:val="clear" w:color="auto" w:fill="FFFFFF"/>
+        </w:rPr>
+        <w:drawing>
+          <wp:inline distT="0" distB="0" distL="0" distR="0">
+            <wp:extent cx="2943636" cy="3820058"/>
+            <wp:effectExtent l="0" t="0" r="9525" b="9525"/>
+            <wp:docPr id="237" name="Picture 237"/>
+            <wp:cNvGraphicFramePr>
+              <a:graphicFrameLocks xmlns:a="http://schemas.openxmlformats.org/drawingml/2006/main" noChangeAspect="1"/>
+            </wp:cNvGraphicFramePr>
+            <a:graphic xmlns:a="http://schemas.openxmlformats.org/drawingml/2006/main">
+              <a:graphicData uri="http://schemas.openxmlformats.org/drawingml/2006/picture">
+                <pic:pic xmlns:pic="http://schemas.openxmlformats.org/drawingml/2006/picture">
+                  <pic:nvPicPr>
+                    <pic:cNvPr id="237" name="hinh 11.PNG"/>
+                    <pic:cNvPicPr/>
+                  </pic:nvPicPr>
+                  <pic:blipFill>
+                    <a:blip r:embed="rId22">
+                      <a:extLst>
+                        <a:ext uri="{28A0092B-C50C-407E-A947-70E740481C1C}">
+                          <a14:useLocalDpi xmlns:a14="http://schemas.microsoft.com/office/drawing/2010/main" val="0"/>
+                        </a:ext>
+                      </a:extLst>
+                    </a:blip>
+                    <a:stretch>
+                      <a:fillRect/>
+                    </a:stretch>
+                  </pic:blipFill>
+                  <pic:spPr>
+                    <a:xfrm>
+                      <a:off x="0" y="0"/>
+                      <a:ext cx="2943636" cy="3820058"/>
+                    </a:xfrm>
+                    <a:prstGeom prst="rect">
+                      <a:avLst/>
+                    </a:prstGeom>
+                  </pic:spPr>
+                </pic:pic>
+              </a:graphicData>
+            </a:graphic>
+          </wp:inline>
+        </w:drawing>
+      </w:r>
+    </w:p>
+    <w:p>
+      <w:pPr>
+        <w:pStyle w:val="HTMLPreformatted"/>
+        <w:shd w:val="clear" w:color="auto" w:fill="FFFFFF"/>
+        <w:ind w:left="360"/>
+        <w:rPr>
+          <w:rFonts w:ascii="Times New Roman" w:hAnsi="Times New Roman" w:cs="Times New Roman"/>
+          <w:color w:val="212121"/>
+          <w:sz w:val="28"/>
+          <w:szCs w:val="28"/>
+        </w:rPr>
+      </w:pPr>
+      <w:r>
+        <w:rPr>
+          <w:rFonts w:ascii="Times New Roman" w:hAnsi="Times New Roman" w:cs="Times New Roman"/>
+          <w:noProof/>
+          <w:color w:val="212121"/>
+          <w:sz w:val="28"/>
+          <w:szCs w:val="28"/>
+        </w:rPr>
+        <w:lastRenderedPageBreak/>
+        <w:drawing>
+          <wp:inline distT="0" distB="0" distL="0" distR="0">
+            <wp:extent cx="5867400" cy="2196465"/>
+            <wp:effectExtent l="0" t="0" r="0" b="0"/>
+            <wp:docPr id="238" name="Picture 238"/>
+            <wp:cNvGraphicFramePr>
+              <a:graphicFrameLocks xmlns:a="http://schemas.openxmlformats.org/drawingml/2006/main" noChangeAspect="1"/>
+            </wp:cNvGraphicFramePr>
+            <a:graphic xmlns:a="http://schemas.openxmlformats.org/drawingml/2006/main">
+              <a:graphicData uri="http://schemas.openxmlformats.org/drawingml/2006/picture">
+                <pic:pic xmlns:pic="http://schemas.openxmlformats.org/drawingml/2006/picture">
+                  <pic:nvPicPr>
+                    <pic:cNvPr id="238" name="hinh13.PNG"/>
+                    <pic:cNvPicPr/>
+                  </pic:nvPicPr>
+                  <pic:blipFill>
+                    <a:blip r:embed="rId23">
+                      <a:extLst>
+                        <a:ext uri="{28A0092B-C50C-407E-A947-70E740481C1C}">
+                          <a14:useLocalDpi xmlns:a14="http://schemas.microsoft.com/office/drawing/2010/main" val="0"/>
+                        </a:ext>
+                      </a:extLst>
+                    </a:blip>
+                    <a:stretch>
+                      <a:fillRect/>
+                    </a:stretch>
+                  </pic:blipFill>
+                  <pic:spPr>
+                    <a:xfrm>
+                      <a:off x="0" y="0"/>
+                      <a:ext cx="5867400" cy="2196465"/>
+                    </a:xfrm>
+                    <a:prstGeom prst="rect">
+                      <a:avLst/>
+                    </a:prstGeom>
+                  </pic:spPr>
+                </pic:pic>
+              </a:graphicData>
+            </a:graphic>
+          </wp:inline>
+        </w:drawing>
+      </w:r>
+    </w:p>
+    <w:p>
+      <w:pPr>
+        <w:pStyle w:val="HTMLPreformatted"/>
+        <w:shd w:val="clear" w:color="auto" w:fill="FFFFFF"/>
+        <w:ind w:left="360"/>
+        <w:rPr>
+          <w:rFonts w:ascii="Times New Roman" w:hAnsi="Times New Roman" w:cs="Times New Roman"/>
+          <w:color w:val="212121"/>
+          <w:sz w:val="28"/>
+          <w:szCs w:val="28"/>
+        </w:rPr>
+      </w:pPr>
+    </w:p>
+    <w:p>
+      <w:pPr>
+        <w:pStyle w:val="HTMLPreformatted"/>
+        <w:shd w:val="clear" w:color="auto" w:fill="FFFFFF"/>
+        <w:ind w:left="360"/>
+        <w:rPr>
+          <w:rFonts w:ascii="Times New Roman" w:hAnsi="Times New Roman" w:cs="Times New Roman"/>
+          <w:color w:val="212121"/>
+          <w:sz w:val="28"/>
+          <w:szCs w:val="28"/>
+        </w:rPr>
+      </w:pPr>
+      <w:r>
+        <w:rPr>
+          <w:rFonts w:ascii="Times New Roman" w:hAnsi="Times New Roman" w:cs="Times New Roman"/>
+          <w:noProof/>
+          <w:color w:val="212121"/>
+          <w:sz w:val="28"/>
+          <w:szCs w:val="28"/>
+        </w:rPr>
+        <w:drawing>
+          <wp:inline distT="0" distB="0" distL="0" distR="0">
+            <wp:extent cx="5867400" cy="2426335"/>
+            <wp:effectExtent l="0" t="0" r="0" b="0"/>
+            <wp:docPr id="239" name="Picture 239"/>
+            <wp:cNvGraphicFramePr>
+              <a:graphicFrameLocks xmlns:a="http://schemas.openxmlformats.org/drawingml/2006/main" noChangeAspect="1"/>
+            </wp:cNvGraphicFramePr>
+            <a:graphic xmlns:a="http://schemas.openxmlformats.org/drawingml/2006/main">
+              <a:graphicData uri="http://schemas.openxmlformats.org/drawingml/2006/picture">
+                <pic:pic xmlns:pic="http://schemas.openxmlformats.org/drawingml/2006/picture">
+                  <pic:nvPicPr>
+                    <pic:cNvPr id="239" name="hinh14.PNG"/>
+                    <pic:cNvPicPr/>
+                  </pic:nvPicPr>
+                  <pic:blipFill>
+                    <a:blip r:embed="rId24">
+                      <a:extLst>
+                        <a:ext uri="{28A0092B-C50C-407E-A947-70E740481C1C}">
+                          <a14:useLocalDpi xmlns:a14="http://schemas.microsoft.com/office/drawing/2010/main" val="0"/>
+                        </a:ext>
+                      </a:extLst>
+                    </a:blip>
+                    <a:stretch>
+                      <a:fillRect/>
+                    </a:stretch>
+                  </pic:blipFill>
+                  <pic:spPr>
+                    <a:xfrm>
+                      <a:off x="0" y="0"/>
+                      <a:ext cx="5867400" cy="2426335"/>
+                    </a:xfrm>
+                    <a:prstGeom prst="rect">
+                      <a:avLst/>
+                    </a:prstGeom>
+                  </pic:spPr>
+                </pic:pic>
+              </a:graphicData>
+            </a:graphic>
+          </wp:inline>
+        </w:drawing>
+      </w:r>
+    </w:p>
+    <w:p>
+      <w:pPr>
         <w:spacing w:after="0"/>
         <w:ind w:left="360"/>
         <w:outlineLvl w:val="1"/>
@@ -8247,8 +9218,8 @@
       </w:pPr>
     </w:p>
     <w:sectPr>
-      <w:headerReference w:type="default" r:id="rId16"/>
-      <w:footerReference w:type="default" r:id="rId17"/>
+      <w:headerReference w:type="default" r:id="rId25"/>
+      <w:footerReference w:type="default" r:id="rId26"/>
       <w:pgSz w:w="12240" w:h="15840"/>
       <w:pgMar w:top="1440" w:right="1440" w:bottom="1440" w:left="1560" w:header="708" w:footer="708" w:gutter="0"/>
       <w:pgNumType w:start="0"/>
@@ -8318,7 +9289,7 @@
         <w:noProof/>
         <w:color w:val="5B9BD5" w:themeColor="accent1"/>
       </w:rPr>
-      <w:t>7</w:t>
+      <w:t>10</w:t>
     </w:r>
     <w:r>
       <w:rPr>
@@ -8381,8 +9352,13 @@
     <w:r>
       <w:ptab w:relativeTo="margin" w:alignment="center" w:leader="none"/>
     </w:r>
+    <w:proofErr w:type="spellStart"/>
     <w:r>
-      <w:t>Lê Hữu Phước</w:t>
+      <w:t>Lê</w:t>
+    </w:r>
+    <w:proofErr w:type="spellEnd"/>
+    <w:r>
+      <w:t xml:space="preserve"> Hữu Phước</w:t>
     </w:r>
     <w:r>
       <w:ptab w:relativeTo="margin" w:alignment="right" w:leader="none"/>
@@ -12269,7 +13245,7 @@
 </file>
 
 <file path=customXml/itemProps2.xml><?xml version="1.0" encoding="utf-8"?>
-<ds:datastoreItem xmlns:ds="http://schemas.openxmlformats.org/officeDocument/2006/customXml" ds:itemID="{FF9F1362-742B-4835-87B2-5B3F50861077}">
+<ds:datastoreItem xmlns:ds="http://schemas.openxmlformats.org/officeDocument/2006/customXml" ds:itemID="{35FF0F3B-40D7-42BB-8899-1F220F7E93E4}">
   <ds:schemaRefs>
     <ds:schemaRef ds:uri="http://schemas.openxmlformats.org/officeDocument/2006/bibliography"/>
   </ds:schemaRefs>

</xml_diff>